<commit_message>
Added analysis2.qmd, added more to analysis1
</commit_message>
<xml_diff>
--- a/products/manuscript/Manuscript.docx
+++ b/products/manuscript/Manuscript.docx
@@ -115,10 +115,10 @@
         <w:pStyle w:val="Date"/>
       </w:pPr>
       <w:r>
-        <w:t xml:space="preserve">2024-03-14</w:t>
-      </w:r>
-    </w:p>
-    <w:bookmarkStart w:id="29" w:name="introduction"/>
+        <w:t xml:space="preserve">2024-03-16</w:t>
+      </w:r>
+    </w:p>
+    <w:bookmarkStart w:id="23" w:name="introduction"/>
     <w:p>
       <w:pPr>
         <w:pStyle w:val="Heading1"/>
@@ -402,31 +402,32 @@
       </w:r>
     </w:p>
     <w:bookmarkEnd w:id="22"/>
-    <w:bookmarkStart w:id="27" w:name="methods"/>
+    <w:bookmarkEnd w:id="23"/>
+    <w:bookmarkStart w:id="28" w:name="methods"/>
+    <w:p>
+      <w:pPr>
+        <w:pStyle w:val="Heading1"/>
+      </w:pPr>
+      <w:r>
+        <w:t xml:space="preserve">2. Methods</w:t>
+      </w:r>
+    </w:p>
+    <w:bookmarkStart w:id="25" w:name="data-cleaning-and-processing"/>
     <w:p>
       <w:pPr>
         <w:pStyle w:val="Heading2"/>
       </w:pPr>
       <w:r>
-        <w:t xml:space="preserve">1.4 Methods</w:t>
-      </w:r>
-    </w:p>
-    <w:bookmarkStart w:id="24" w:name="data-cleaning-and-processing"/>
+        <w:t xml:space="preserve">2.1 Data Cleaning and Processing</w:t>
+      </w:r>
+    </w:p>
+    <w:bookmarkStart w:id="24" w:name="loading-the-data"/>
     <w:p>
       <w:pPr>
         <w:pStyle w:val="Heading3"/>
       </w:pPr>
       <w:r>
-        <w:t xml:space="preserve">1.4.1 Data Cleaning and Processing</w:t>
-      </w:r>
-    </w:p>
-    <w:bookmarkStart w:id="23" w:name="loading-the-data"/>
-    <w:p>
-      <w:pPr>
-        <w:pStyle w:val="Heading4"/>
-      </w:pPr>
-      <w:r>
-        <w:t xml:space="preserve">1.4.1.1 Loading the data</w:t>
+        <w:t xml:space="preserve">2.1.1 Loading the data</w:t>
       </w:r>
     </w:p>
     <w:p>
@@ -613,15 +614,15 @@
         <w:t xml:space="preserve">folder.</w:t>
       </w:r>
     </w:p>
-    <w:bookmarkEnd w:id="23"/>
     <w:bookmarkEnd w:id="24"/>
-    <w:bookmarkStart w:id="25" w:name="exploratory-analysis"/>
-    <w:p>
-      <w:pPr>
-        <w:pStyle w:val="Heading3"/>
-      </w:pPr>
-      <w:r>
-        <w:t xml:space="preserve">1.4.2 Exploratory Analysis</w:t>
+    <w:bookmarkEnd w:id="25"/>
+    <w:bookmarkStart w:id="26" w:name="exploratory-analysis"/>
+    <w:p>
+      <w:pPr>
+        <w:pStyle w:val="Heading2"/>
+      </w:pPr>
+      <w:r>
+        <w:t xml:space="preserve">2.2 Exploratory Analysis</w:t>
       </w:r>
     </w:p>
     <w:p>
@@ -704,128 +705,14 @@
       </w:r>
       <w:r>
         <w:t xml:space="preserve">Most of the observations were gathered from households with income ratios of 3, as shown by the skewed plot below.</w:t>
-      </w:r>
-      <w:r>
-        <w:t xml:space="preserve"> </w:t>
-      </w:r>
-      <w:r>
-        <w:t xml:space="preserve">Figure 1. Income-poverty ratio distribution</w:t>
-      </w:r>
-    </w:p>
-    <w:p>
-      <w:pPr>
-        <w:pStyle w:val="BodyText"/>
-      </w:pPr>
-      <w:r>
-        <w:t xml:space="preserve">Nest, the distribution of surveys given per state was analyzed.</w:t>
-      </w:r>
-      <w:r>
-        <w:t xml:space="preserve"> </w:t>
-      </w:r>
-      <w:r>
-        <w:t xml:space="preserve">The state variable shows a more uniformed distribution, suggesting that the observations were gathered fairly across the US states and territory.</w:t>
-      </w:r>
-      <w:r>
-        <w:t xml:space="preserve"> </w:t>
-      </w:r>
-      <w:r>
-        <w:t xml:space="preserve">Although it is noted a few territories provides 0 observations.</w:t>
-      </w:r>
-      <w:r>
-        <w:t xml:space="preserve"> </w:t>
-      </w:r>
-      <w:r>
-        <w:t xml:space="preserve">Figure 2. State dsitribution</w:t>
-      </w:r>
-    </w:p>
-    <w:p>
-      <w:pPr>
-        <w:pStyle w:val="BodyText"/>
-      </w:pPr>
-      <w:r>
-        <w:t xml:space="preserve">The family income variable provides a more normal distribution with the majority of the observation coming from $75000+ income level.</w:t>
-      </w:r>
-      <w:r>
-        <w:t xml:space="preserve"> </w:t>
-      </w:r>
-      <w:r>
-        <w:t xml:space="preserve">Figure 3. The family income distribution</w:t>
-      </w:r>
-    </w:p>
-    <w:p>
-      <w:pPr>
-        <w:pStyle w:val="BodyText"/>
-      </w:pPr>
-      <w:r>
-        <w:t xml:space="preserve">The race and ethnicity variables show a distribution that is similar to the U.S. census data, which concludes that the racial composition of the U.S. is 58.9% white, 13.6% African American, and 19.1% Hispanic or Latino.</w:t>
-      </w:r>
-    </w:p>
-    <w:p>
-      <w:pPr>
-        <w:pStyle w:val="BodyText"/>
-      </w:pPr>
-      <w:r>
-        <w:t xml:space="preserve">Figure 4.Racial distribution</w:t>
-      </w:r>
-      <w:r>
-        <w:t xml:space="preserve"> </w:t>
-      </w:r>
-      <w:r>
-        <w:t xml:space="preserve">Figure 5.Ethnicity distribution</w:t>
-      </w:r>
-    </w:p>
-    <w:p>
-      <w:pPr>
-        <w:pStyle w:val="BodyText"/>
-      </w:pPr>
-      <w:r>
-        <w:t xml:space="preserve">The Insurance status variable shows that the majority of the observations came from households with private insurance only.</w:t>
-      </w:r>
-      <w:r>
-        <w:t xml:space="preserve"> </w:t>
-      </w:r>
-      <w:r>
-        <w:t xml:space="preserve">This is followed by any medicaid and then other insurance.</w:t>
-      </w:r>
-      <w:r>
-        <w:t xml:space="preserve"> </w:t>
-      </w:r>
-      <w:r>
-        <w:t xml:space="preserve">This is mirrored in the facility variable, where a majority of its observations show private facilities being the location.</w:t>
-      </w:r>
-      <w:r>
-        <w:t xml:space="preserve"> </w:t>
-      </w:r>
-      <w:r>
-        <w:t xml:space="preserve">Figure 6. Insurance status distribution</w:t>
-      </w:r>
-      <w:r>
-        <w:t xml:space="preserve"> </w:t>
-      </w:r>
-      <w:r>
-        <w:t xml:space="preserve">Figure 7. Distribution of the medical facility where the survey was administerred</w:t>
-      </w:r>
-    </w:p>
-    <w:p>
-      <w:pPr>
-        <w:pStyle w:val="BodyText"/>
-      </w:pPr>
-      <w:r>
-        <w:t xml:space="preserve">The vaccination variable indicates nearly 80% of the observations had an Up-to-date status for the 1+ shot HPV vaccination.</w:t>
-      </w:r>
-      <w:r>
-        <w:t xml:space="preserve"> </w:t>
-      </w:r>
-      <w:r>
-        <w:t xml:space="preserve">We will follow by examining the percentage of up-to-date vaccination status by state.</w:t>
       </w:r>
     </w:p>
     <w:tbl>
       <w:tblPr>
-        <w:tblStyle w:val="FigureTable"/>
-        <w:tblW w:type="auto" w:w="0"/>
-        <w:tblLook w:firstRow="0" w:lastRow="0" w:firstColumn="0" w:lastColumn="0"/>
-        <w:jc w:val="center"/>
+        <w:tblStyle w:val="Table"/>
+        <w:tblW w:type="pct" w:w="5000"/>
+        <w:tblLook w:firstRow="0" w:lastRow="0" w:firstColumn="0" w:lastColumn="0" w:noHBand="0" w:noVBand="0" w:val="0000"/>
+        <w:jc w:val="start"/>
       </w:tblPr>
       <w:tblGrid>
         <w:gridCol w:w="7920"/>
@@ -835,11 +722,20 @@
           <w:tcPr/>
           <w:p>
             <w:pPr>
-              <w:pStyle w:val="Compact"/>
               <w:jc w:val="center"/>
             </w:pPr>
+          </w:p>
+          <w:p>
+            <w:pPr>
+              <w:jc w:val="center"/>
+            </w:pPr>
+            <w:pPr>
+              <w:jc w:val="start"/>
+              <w:spacing w:before="200"/>
+              <w:pStyle w:val="ImageCaption"/>
+            </w:pPr>
             <w:r>
-              <w:t xml:space="preserve">Figure 8. Vaccine status distribution</w:t>
+              <w:t xml:space="preserve">Figure 1. Income-poverty ratio distribution</w:t>
             </w:r>
           </w:p>
         </w:tc>
@@ -847,26 +743,118 @@
     </w:tbl>
     <w:p>
       <w:pPr>
-        <w:pStyle w:val="ImageCaption"/>
-      </w:pPr>
-      <w:r>
-        <w:t xml:space="preserve">Figure 8. Vaccine status distribution</w:t>
-      </w:r>
-    </w:p>
-    <w:p>
-      <w:pPr>
         <w:pStyle w:val="BodyText"/>
       </w:pPr>
       <w:r>
-        <w:t xml:space="preserve">We examine the facility that submitted the survey, which is stratified by the vaccine completion status of the survey subject.</w:t>
+        <w:t xml:space="preserve">Nest, the distribution of surveys given per state was analyzed.</w:t>
+      </w:r>
+      <w:r>
+        <w:t xml:space="preserve"> </w:t>
+      </w:r>
+      <w:r>
+        <w:t xml:space="preserve">The state variable shows a more uniformed distribution, suggesting that the observations were gathered fairly across the US states and territory.</w:t>
+      </w:r>
+      <w:r>
+        <w:t xml:space="preserve"> </w:t>
+      </w:r>
+      <w:r>
+        <w:t xml:space="preserve">Although it is noted a few territories provides 0 observations.</w:t>
+      </w:r>
+      <w:r>
+        <w:t xml:space="preserve"> </w:t>
+      </w:r>
+      <w:r>
+        <w:t xml:space="preserve">Figure 2. State dsitribution</w:t>
+      </w:r>
+    </w:p>
+    <w:p>
+      <w:pPr>
+        <w:pStyle w:val="BodyText"/>
+      </w:pPr>
+      <w:r>
+        <w:t xml:space="preserve">The family income variable provides a more normal distribution with the majority of the observation coming from $75000+ income level.</w:t>
+      </w:r>
+      <w:r>
+        <w:t xml:space="preserve"> </w:t>
+      </w:r>
+      <w:r>
+        <w:t xml:space="preserve">Figure 3. The family income distribution</w:t>
+      </w:r>
+    </w:p>
+    <w:p>
+      <w:pPr>
+        <w:pStyle w:val="BodyText"/>
+      </w:pPr>
+      <w:r>
+        <w:t xml:space="preserve">The race and ethnicity variables show a distribution that is similar to the U.S. census data, which concludes that the racial composition of the U.S. is 58.9% white, 13.6% African American, and 19.1% Hispanic or Latino.</w:t>
+      </w:r>
+    </w:p>
+    <w:p>
+      <w:pPr>
+        <w:pStyle w:val="BodyText"/>
+      </w:pPr>
+      <w:r>
+        <w:t xml:space="preserve">Figure 4.Racial distribution</w:t>
+      </w:r>
+      <w:r>
+        <w:t xml:space="preserve"> </w:t>
+      </w:r>
+      <w:r>
+        <w:t xml:space="preserve">Figure 5.Ethnicity distribution</w:t>
+      </w:r>
+    </w:p>
+    <w:p>
+      <w:pPr>
+        <w:pStyle w:val="BodyText"/>
+      </w:pPr>
+      <w:r>
+        <w:t xml:space="preserve">The Insurance status variable shows that the majority of the observations came from households with private insurance only.</w:t>
+      </w:r>
+      <w:r>
+        <w:t xml:space="preserve"> </w:t>
+      </w:r>
+      <w:r>
+        <w:t xml:space="preserve">This is followed by any medicaid and then other insurance.</w:t>
+      </w:r>
+      <w:r>
+        <w:t xml:space="preserve"> </w:t>
+      </w:r>
+      <w:r>
+        <w:t xml:space="preserve">This is mirrored in the facility variable, where a majority of its observations show private facilities being the location.</w:t>
+      </w:r>
+      <w:r>
+        <w:t xml:space="preserve"> </w:t>
+      </w:r>
+      <w:r>
+        <w:t xml:space="preserve">Figure 6. Insurance status distribution</w:t>
+      </w:r>
+      <w:r>
+        <w:t xml:space="preserve"> </w:t>
+      </w:r>
+      <w:r>
+        <w:t xml:space="preserve">Figure 7. Distribution of the medical facility where the survey was administerred</w:t>
+      </w:r>
+    </w:p>
+    <w:p>
+      <w:pPr>
+        <w:pStyle w:val="BodyText"/>
+      </w:pPr>
+      <w:r>
+        <w:t xml:space="preserve">The vaccination variable indicates nearly 80% of the observations had an Up-to-date status for the 1+ shot HPV vaccination.</w:t>
+      </w:r>
+      <w:r>
+        <w:t xml:space="preserve"> </w:t>
+      </w:r>
+      <w:r>
+        <w:t xml:space="preserve">We will follow by examining the percentage of up-to-date vaccination status by state.</w:t>
       </w:r>
     </w:p>
     <w:tbl>
       <w:tblPr>
-        <w:tblStyle w:val="FigureTable"/>
-        <w:tblW w:type="auto" w:w="0"/>
-        <w:tblLook w:firstRow="0" w:lastRow="0" w:firstColumn="0" w:lastColumn="0"/>
-        <w:jc w:val="center"/>
+        <w:tblStyle w:val="Table"/>
+        <w:tblW w:type="pct" w:w="5000"/>
+        <w:tblLook w:firstRow="0" w:lastRow="0" w:firstColumn="0" w:lastColumn="0" w:noHBand="0" w:noVBand="0" w:val="0000"/>
+        <w:jc w:val="start"/>
       </w:tblPr>
       <w:tblGrid>
         <w:gridCol w:w="7920"/>
@@ -876,11 +864,20 @@
           <w:tcPr/>
           <w:p>
             <w:pPr>
-              <w:pStyle w:val="Compact"/>
               <w:jc w:val="center"/>
             </w:pPr>
+          </w:p>
+          <w:p>
+            <w:pPr>
+              <w:jc w:val="center"/>
+            </w:pPr>
+            <w:pPr>
+              <w:jc w:val="start"/>
+              <w:spacing w:before="200"/>
+              <w:pStyle w:val="ImageCaption"/>
+            </w:pPr>
             <w:r>
-              <w:t xml:space="preserve">Figure 9.Facility and vaccine completion distribution</w:t>
+              <w:t xml:space="preserve">Figure 8. Vaccine status distribution</w:t>
             </w:r>
           </w:p>
         </w:tc>
@@ -888,44 +885,18 @@
     </w:tbl>
     <w:p>
       <w:pPr>
-        <w:pStyle w:val="ImageCaption"/>
-      </w:pPr>
-      <w:r>
-        <w:t xml:space="preserve">Figure 9.Facility and vaccine completion distribution</w:t>
-      </w:r>
-    </w:p>
-    <w:p>
-      <w:pPr>
         <w:pStyle w:val="BodyText"/>
       </w:pPr>
       <w:r>
-        <w:t xml:space="preserve">We examine the percentage of vaccination completion by race and ethnicity.</w:t>
-      </w:r>
-      <w:r>
-        <w:t xml:space="preserve"> </w:t>
-      </w:r>
-      <w:r>
-        <w:t xml:space="preserve">Because there are different counts of each race/ethnicity for each factor level, the percentage of those with up-to-date vaccine status out of each race/ethnicity level was determined.</w:t>
-      </w:r>
-      <w:r>
-        <w:t xml:space="preserve"> </w:t>
-      </w:r>
-      <w:r>
-        <w:t xml:space="preserve">This adjusts for the different counts in each racial category.</w:t>
-      </w:r>
-      <w:r>
-        <w:t xml:space="preserve"> </w:t>
-      </w:r>
-      <w:r>
-        <w:t xml:space="preserve">The Hispanic ethnicity was found to have the highest vaccine completion while non-hispanic white has the lowest.</w:t>
+        <w:t xml:space="preserve">We examine the facility that submitted the survey, which is stratified by the vaccine completion status of the survey subject.</w:t>
       </w:r>
     </w:p>
     <w:tbl>
       <w:tblPr>
-        <w:tblStyle w:val="FigureTable"/>
-        <w:tblW w:type="auto" w:w="0"/>
-        <w:tblLook w:firstRow="0" w:lastRow="0" w:firstColumn="0" w:lastColumn="0"/>
-        <w:jc w:val="center"/>
+        <w:tblStyle w:val="Table"/>
+        <w:tblW w:type="pct" w:w="5000"/>
+        <w:tblLook w:firstRow="0" w:lastRow="0" w:firstColumn="0" w:lastColumn="0" w:noHBand="0" w:noVBand="0" w:val="0000"/>
+        <w:jc w:val="start"/>
       </w:tblPr>
       <w:tblGrid>
         <w:gridCol w:w="7920"/>
@@ -935,11 +906,20 @@
           <w:tcPr/>
           <w:p>
             <w:pPr>
-              <w:pStyle w:val="Compact"/>
               <w:jc w:val="center"/>
             </w:pPr>
+          </w:p>
+          <w:p>
+            <w:pPr>
+              <w:jc w:val="center"/>
+            </w:pPr>
+            <w:pPr>
+              <w:jc w:val="start"/>
+              <w:spacing w:before="200"/>
+              <w:pStyle w:val="ImageCaption"/>
+            </w:pPr>
             <w:r>
-              <w:t xml:space="preserve">Figure 10. Distribution of vaccine completion stratified by race and ethnicity</w:t>
+              <w:t xml:space="preserve">Figure 9.Facility and vaccine completion distribution</w:t>
             </w:r>
           </w:p>
         </w:tc>
@@ -947,54 +927,36 @@
     </w:tbl>
     <w:p>
       <w:pPr>
-        <w:pStyle w:val="ImageCaption"/>
-      </w:pPr>
-      <w:r>
-        <w:t xml:space="preserve">Figure 10. Distribution of vaccine completion stratified by race and ethnicity</w:t>
-      </w:r>
-    </w:p>
-    <w:bookmarkEnd w:id="25"/>
-    <w:bookmarkStart w:id="26" w:name="model-and-plot-fitting"/>
-    <w:p>
-      <w:pPr>
-        <w:pStyle w:val="Heading3"/>
-      </w:pPr>
-      <w:r>
-        <w:t xml:space="preserve">1.4.3 Model and Plot Fitting</w:t>
-      </w:r>
-    </w:p>
-    <w:p>
-      <w:pPr>
-        <w:pStyle w:val="FirstParagraph"/>
-      </w:pPr>
-      <w:r>
-        <w:t xml:space="preserve">A boxplot is created with income-poverty ratio to vaccination status.</w:t>
-      </w:r>
-      <w:r>
-        <w:t xml:space="preserve"> </w:t>
-      </w:r>
-      <w:r>
-        <w:t xml:space="preserve">The box plot indicates little difference between the two status.</w:t>
-      </w:r>
-      <w:r>
-        <w:t xml:space="preserve"> </w:t>
-      </w:r>
-      <w:r>
-        <w:t xml:space="preserve">A statistical model is fitted to the same variables.</w:t>
-      </w:r>
-      <w:r>
-        <w:t xml:space="preserve"> </w:t>
-      </w:r>
-      <w:r>
-        <w:t xml:space="preserve">A p-value of 0.1358 suggests there is little significance between the income-poverty variable and the vaccination status.</w:t>
+        <w:pStyle w:val="BodyText"/>
+      </w:pPr>
+      <w:r>
+        <w:t xml:space="preserve">We examine the percentage of vaccination completion by race and ethnicity.</w:t>
+      </w:r>
+      <w:r>
+        <w:t xml:space="preserve"> </w:t>
+      </w:r>
+      <w:r>
+        <w:t xml:space="preserve">Because there are different counts of each race/ethnicity for each factor level, the percentage of those with up-to-date vaccine status out of each race/ethnicity level was determined.</w:t>
+      </w:r>
+      <w:r>
+        <w:t xml:space="preserve"> </w:t>
+      </w:r>
+      <w:r>
+        <w:t xml:space="preserve">This adjusts for the different counts in each racial category.</w:t>
+      </w:r>
+      <w:r>
+        <w:t xml:space="preserve"> </w:t>
+      </w:r>
+      <w:r>
+        <w:t xml:space="preserve">The Hispanic ethnicity was found to have the highest vaccine completion while non-hispanic white has the lowest.</w:t>
       </w:r>
     </w:p>
     <w:tbl>
       <w:tblPr>
-        <w:tblStyle w:val="FigureTable"/>
-        <w:tblW w:type="auto" w:w="0"/>
-        <w:tblLook w:firstRow="0" w:lastRow="0" w:firstColumn="0" w:lastColumn="0"/>
-        <w:jc w:val="center"/>
+        <w:tblStyle w:val="Table"/>
+        <w:tblW w:type="pct" w:w="5000"/>
+        <w:tblLook w:firstRow="0" w:lastRow="0" w:firstColumn="0" w:lastColumn="0" w:noHBand="0" w:noVBand="0" w:val="0000"/>
+        <w:jc w:val="start"/>
       </w:tblPr>
       <w:tblGrid>
         <w:gridCol w:w="7920"/>
@@ -1004,36 +966,47 @@
           <w:tcPr/>
           <w:p>
             <w:pPr>
-              <w:pStyle w:val="Compact"/>
               <w:jc w:val="center"/>
             </w:pPr>
+          </w:p>
+          <w:p>
+            <w:pPr>
+              <w:jc w:val="center"/>
+            </w:pPr>
+            <w:pPr>
+              <w:jc w:val="start"/>
+              <w:spacing w:before="200"/>
+              <w:pStyle w:val="ImageCaption"/>
+            </w:pPr>
             <w:r>
-              <w:t xml:space="preserve">Figure 11.</w:t>
+              <w:t xml:space="preserve">Figure 10. Distribution of vaccine completion stratified by race and ethnicity</w:t>
             </w:r>
           </w:p>
         </w:tc>
       </w:tr>
     </w:tbl>
-    <w:p>
-      <w:pPr>
-        <w:pStyle w:val="ImageCaption"/>
-      </w:pPr>
-      <w:r>
-        <w:t xml:space="preserve">Figure 11.</w:t>
-      </w:r>
-    </w:p>
-    <w:p>
-      <w:pPr>
-        <w:pStyle w:val="BodyText"/>
-      </w:pPr>
-      <w:r>
-        <w:t xml:space="preserve">A boxplot is created with income-poverty ratio to insurance status.</w:t>
-      </w:r>
-      <w:r>
-        <w:t xml:space="preserve"> </w:t>
-      </w:r>
-      <w:r>
-        <w:t xml:space="preserve">The box plot indicates there are distinct difference between the two status.</w:t>
+    <w:bookmarkEnd w:id="26"/>
+    <w:bookmarkStart w:id="27" w:name="model-and-plot-fitting"/>
+    <w:p>
+      <w:pPr>
+        <w:pStyle w:val="Heading2"/>
+      </w:pPr>
+      <w:r>
+        <w:t xml:space="preserve">2.3 Model and Plot Fitting</w:t>
+      </w:r>
+    </w:p>
+    <w:p>
+      <w:pPr>
+        <w:pStyle w:val="FirstParagraph"/>
+      </w:pPr>
+      <w:r>
+        <w:t xml:space="preserve">A boxplot is created with income-poverty ratio to vaccination status.</w:t>
+      </w:r>
+      <w:r>
+        <w:t xml:space="preserve"> </w:t>
+      </w:r>
+      <w:r>
+        <w:t xml:space="preserve">The box plot indicates little difference between the two status.</w:t>
       </w:r>
       <w:r>
         <w:t xml:space="preserve"> </w:t>
@@ -1045,15 +1018,15 @@
         <w:t xml:space="preserve"> </w:t>
       </w:r>
       <w:r>
-        <w:t xml:space="preserve">The p-value of &lt; 2.26e-16 suggests there is statistical significance between the income-poverty variable and the insurance status.</w:t>
+        <w:t xml:space="preserve">A p-value of 0.1358 suggests there is little significance between the income-poverty variable and the vaccination status.</w:t>
       </w:r>
     </w:p>
     <w:tbl>
       <w:tblPr>
-        <w:tblStyle w:val="FigureTable"/>
-        <w:tblW w:type="auto" w:w="0"/>
-        <w:tblLook w:firstRow="0" w:lastRow="0" w:firstColumn="0" w:lastColumn="0"/>
-        <w:jc w:val="center"/>
+        <w:tblStyle w:val="Table"/>
+        <w:tblW w:type="pct" w:w="5000"/>
+        <w:tblLook w:firstRow="0" w:lastRow="0" w:firstColumn="0" w:lastColumn="0" w:noHBand="0" w:noVBand="0" w:val="0000"/>
+        <w:jc w:val="start"/>
       </w:tblPr>
       <w:tblGrid>
         <w:gridCol w:w="7920"/>
@@ -1063,11 +1036,20 @@
           <w:tcPr/>
           <w:p>
             <w:pPr>
-              <w:pStyle w:val="Compact"/>
               <w:jc w:val="center"/>
             </w:pPr>
+          </w:p>
+          <w:p>
+            <w:pPr>
+              <w:jc w:val="center"/>
+            </w:pPr>
+            <w:pPr>
+              <w:jc w:val="start"/>
+              <w:spacing w:before="200"/>
+              <w:pStyle w:val="ImageCaption"/>
+            </w:pPr>
             <w:r>
-              <w:t xml:space="preserve">Figure 12. Income poverty ratio and insurance status</w:t>
+              <w:t xml:space="preserve">Figure 11.</w:t>
             </w:r>
           </w:p>
         </w:tc>
@@ -1075,52 +1057,36 @@
     </w:tbl>
     <w:p>
       <w:pPr>
-        <w:pStyle w:val="ImageCaption"/>
-      </w:pPr>
-      <w:r>
-        <w:t xml:space="preserve">Figure 12. Income poverty ratio and insurance status</w:t>
-      </w:r>
-    </w:p>
-    <w:p>
-      <w:pPr>
         <w:pStyle w:val="BodyText"/>
       </w:pPr>
       <w:r>
-        <w:t xml:space="preserve">Income-poverty ratio was fit to vaccine status and insurance status in a multi-linear model.</w:t>
-      </w:r>
-    </w:p>
-    <w:p>
-      <w:pPr>
-        <w:pStyle w:val="BodyText"/>
-      </w:pPr>
-      <w:r>
-        <w:t xml:space="preserve">A box-plot was created for income-poverty level versus race/ethnicity and this was stratified by vaccine completion (UTD or NOT UTD).</w:t>
-      </w:r>
-      <w:r>
-        <w:t xml:space="preserve"> </w:t>
-      </w:r>
-      <w:r>
-        <w:t xml:space="preserve">A lower income-poverty ratio means the group is closer to the poverty line.</w:t>
-      </w:r>
-      <w:r>
-        <w:t xml:space="preserve"> </w:t>
-      </w:r>
-      <w:r>
-        <w:t xml:space="preserve">For the non-Hispanic black and Hispanic racial and ethnic groups, vaccine completion corresponded with a lower mean income-poverty ratio.</w:t>
-      </w:r>
-      <w:r>
-        <w:t xml:space="preserve"> </w:t>
-      </w:r>
-      <w:r>
-        <w:t xml:space="preserve">For mixed ethnic groups, vaccine completion corresponded with a higher mean income-poverty ratio.</w:t>
+        <w:t xml:space="preserve">A boxplot is created with income-poverty ratio to insurance status.</w:t>
+      </w:r>
+      <w:r>
+        <w:t xml:space="preserve"> </w:t>
+      </w:r>
+      <w:r>
+        <w:t xml:space="preserve">The box plot indicates there are distinct difference between the two status.</w:t>
+      </w:r>
+      <w:r>
+        <w:t xml:space="preserve"> </w:t>
+      </w:r>
+      <w:r>
+        <w:t xml:space="preserve">A statistical model is fitted to the same variables.</w:t>
+      </w:r>
+      <w:r>
+        <w:t xml:space="preserve"> </w:t>
+      </w:r>
+      <w:r>
+        <w:t xml:space="preserve">The p-value of &lt; 2.26e-16 suggests there is statistical significance between the income-poverty variable and the insurance status.</w:t>
       </w:r>
     </w:p>
     <w:tbl>
       <w:tblPr>
-        <w:tblStyle w:val="FigureTable"/>
-        <w:tblW w:type="auto" w:w="0"/>
-        <w:tblLook w:firstRow="0" w:lastRow="0" w:firstColumn="0" w:lastColumn="0"/>
-        <w:jc w:val="center"/>
+        <w:tblStyle w:val="Table"/>
+        <w:tblW w:type="pct" w:w="5000"/>
+        <w:tblLook w:firstRow="0" w:lastRow="0" w:firstColumn="0" w:lastColumn="0" w:noHBand="0" w:noVBand="0" w:val="0000"/>
+        <w:jc w:val="start"/>
       </w:tblPr>
       <w:tblGrid>
         <w:gridCol w:w="7920"/>
@@ -1130,11 +1096,20 @@
           <w:tcPr/>
           <w:p>
             <w:pPr>
-              <w:pStyle w:val="Compact"/>
               <w:jc w:val="center"/>
             </w:pPr>
+          </w:p>
+          <w:p>
+            <w:pPr>
+              <w:jc w:val="center"/>
+            </w:pPr>
+            <w:pPr>
+              <w:jc w:val="start"/>
+              <w:spacing w:before="200"/>
+              <w:pStyle w:val="ImageCaption"/>
+            </w:pPr>
             <w:r>
-              <w:t xml:space="preserve">Figure 14. Income-poverty level versus ethnic group</w:t>
+              <w:t xml:space="preserve">Figure 12. Income poverty ratio and insurance status</w:t>
             </w:r>
           </w:p>
         </w:tc>
@@ -1142,26 +1117,10 @@
     </w:tbl>
     <w:p>
       <w:pPr>
-        <w:pStyle w:val="ImageCaption"/>
-      </w:pPr>
-      <w:r>
-        <w:t xml:space="preserve">Figure 14. Income-poverty level versus ethnic group</w:t>
-      </w:r>
-    </w:p>
-    <w:p>
-      <w:pPr>
         <w:pStyle w:val="BodyText"/>
       </w:pPr>
-      <w:p>
-        <w:r>
-          <w:br w:type="page"/>
-        </w:r>
-      </w:p>
-      <w:r>
-        <w:t xml:space="preserve"> </w:t>
-      </w:r>
-      <w:r>
-        <w:t xml:space="preserve"># Analysis</w:t>
+      <w:r>
+        <w:t xml:space="preserve">Income-poverty ratio was fit to vaccine status and insurance status in a multi-linear model.</w:t>
       </w:r>
     </w:p>
     <w:p>
@@ -1169,59 +1128,33 @@
         <w:pStyle w:val="BodyText"/>
       </w:pPr>
       <w:r>
-        <w:t xml:space="preserve">We begin with various socioeconomic predictors that interest us.</w:t>
-      </w:r>
-      <w:r>
-        <w:t xml:space="preserve"> </w:t>
-      </w:r>
-      <w:r>
-        <w:t xml:space="preserve">Some of these predictors are a subset of the other, or may be used to describe an overall category.</w:t>
-      </w:r>
-      <w:r>
-        <w:t xml:space="preserve"> </w:t>
-      </w:r>
-      <w:r>
-        <w:t xml:space="preserve">For this reason</w:t>
-      </w:r>
-    </w:p>
-    <w:p>
-      <w:pPr>
-        <w:pStyle w:val="BodyText"/>
-      </w:pPr>
-      <w:r>
-        <w:t xml:space="preserve">The variables used were chosen based on their interpretability and applicability to our research question</w:t>
-      </w:r>
-      <w:r>
-        <w:t xml:space="preserve"> </w:t>
-      </w:r>
-      <w:r>
-        <w:t xml:space="preserve">“</w:t>
-      </w:r>
-      <w:r>
-        <w:t xml:space="preserve">Which socioeconomic and geographic factors impact HPV vaccine completion rates among teenagers?</w:t>
-      </w:r>
-      <w:r>
-        <w:t xml:space="preserve">”</w:t>
-      </w:r>
-      <w:r>
-        <w:t xml:space="preserve"> </w:t>
-      </w:r>
-      <w:r>
-        <w:t xml:space="preserve">.</w:t>
-      </w:r>
-      <w:r>
-        <w:t xml:space="preserve"> </w:t>
-      </w:r>
-      <w:r>
-        <w:t xml:space="preserve">There are seven potential outcome variables for HPV vaccine completion:</w:t>
+        <w:t xml:space="preserve">A box-plot was created for income-poverty level versus race/ethnicity and this was stratified by vaccine completion (UTD or NOT UTD).</w:t>
+      </w:r>
+      <w:r>
+        <w:t xml:space="preserve"> </w:t>
+      </w:r>
+      <w:r>
+        <w:t xml:space="preserve">A lower income-poverty ratio means the group is closer to the poverty line.</w:t>
+      </w:r>
+      <w:r>
+        <w:t xml:space="preserve"> </w:t>
+      </w:r>
+      <w:r>
+        <w:t xml:space="preserve">For the non-Hispanic black and Hispanic racial and ethnic groups, vaccine completion corresponded with a lower mean income-poverty ratio.</w:t>
+      </w:r>
+      <w:r>
+        <w:t xml:space="preserve"> </w:t>
+      </w:r>
+      <w:r>
+        <w:t xml:space="preserve">For mixed ethnic groups, vaccine completion corresponded with a higher mean income-poverty ratio.</w:t>
       </w:r>
     </w:p>
     <w:tbl>
       <w:tblPr>
-        <w:tblStyle w:val="FigureTable"/>
-        <w:tblW w:type="auto" w:w="0"/>
-        <w:tblLook w:firstRow="0" w:lastRow="0" w:firstColumn="0" w:lastColumn="0"/>
-        <w:jc w:val="center"/>
+        <w:tblStyle w:val="Table"/>
+        <w:tblW w:type="pct" w:w="5000"/>
+        <w:tblLook w:firstRow="0" w:lastRow="0" w:firstColumn="0" w:lastColumn="0" w:noHBand="0" w:noVBand="0" w:val="0000"/>
+        <w:jc w:val="start"/>
       </w:tblPr>
       <w:tblGrid>
         <w:gridCol w:w="7920"/>
@@ -1231,22 +1164,59 @@
           <w:tcPr/>
           <w:p>
             <w:pPr>
-              <w:pStyle w:val="Compact"/>
               <w:jc w:val="center"/>
             </w:pPr>
+          </w:p>
+          <w:p>
+            <w:pPr>
+              <w:jc w:val="center"/>
+            </w:pPr>
+            <w:pPr>
+              <w:jc w:val="start"/>
+              <w:spacing w:before="200"/>
+              <w:pStyle w:val="ImageCaption"/>
+            </w:pPr>
             <w:r>
-              <w:t xml:space="preserve">Table 3. Human Papillomavirus vaccine status variables and meanings.</w:t>
+              <w:t xml:space="preserve">Figure 14. Income-poverty level versus ethnic group</w:t>
             </w:r>
           </w:p>
         </w:tc>
       </w:tr>
     </w:tbl>
     <w:p>
-      <w:pPr>
-        <w:pStyle w:val="ImageCaption"/>
-      </w:pPr>
-      <w:r>
-        <w:t xml:space="preserve">Table 3. Human Papillomavirus vaccine status variables and meanings.</w:t>
+      <w:r>
+        <w:br w:type="page"/>
+      </w:r>
+    </w:p>
+    <w:bookmarkEnd w:id="27"/>
+    <w:bookmarkEnd w:id="28"/>
+    <w:bookmarkStart w:id="29" w:name="analysis"/>
+    <w:p>
+      <w:pPr>
+        <w:pStyle w:val="Heading1"/>
+      </w:pPr>
+      <w:r>
+        <w:t xml:space="preserve">3. Analysis</w:t>
+      </w:r>
+    </w:p>
+    <w:p>
+      <w:pPr>
+        <w:pStyle w:val="FirstParagraph"/>
+      </w:pPr>
+      <w:r>
+        <w:t xml:space="preserve">We begin with various socioeconomic predictors that interest us.</w:t>
+      </w:r>
+      <w:r>
+        <w:t xml:space="preserve"> </w:t>
+      </w:r>
+      <w:r>
+        <w:t xml:space="preserve">Some of these predictors are a subset of the other, or may be used to describe an overall category.</w:t>
+      </w:r>
+      <w:r>
+        <w:t xml:space="preserve"> </w:t>
+      </w:r>
+      <w:r>
+        <w:t xml:space="preserve">For this reason</w:t>
       </w:r>
     </w:p>
     <w:p>
@@ -1254,47 +1224,39 @@
         <w:pStyle w:val="BodyText"/>
       </w:pPr>
       <w:r>
-        <w:t xml:space="preserve">The first option, P_UTDHPV was the chosen outcome as it is the most general.</w:t>
-      </w:r>
-      <w:r>
-        <w:t xml:space="preserve"> </w:t>
-      </w:r>
-      <w:r>
-        <w:t xml:space="preserve">It has the benefit of being able to use Age as a predictor variable and also not biasing the model towards older ages who are required to receive more than one shot to be considered up-to-date.</w:t>
-      </w:r>
-      <w:r>
-        <w:t xml:space="preserve"> </w:t>
-      </w:r>
-      <w:r>
-        <w:t xml:space="preserve">Additionally, in April of 2022, the SAGE work group of the WHO officially recommended a single-dose HPV vaccine regime, because vaccine efficacy was found to be significantly high with a single dose.</w:t>
-      </w:r>
-      <w:r>
-        <w:t xml:space="preserve"> </w:t>
-      </w:r>
-      <w:r>
-        <w:t xml:space="preserve">This recommendation was given with the goal of increasing vaccine coverage in areas with lower vaccine accessibility and availability (4).</w:t>
-      </w:r>
-      <w:r>
-        <w:t xml:space="preserve"> </w:t>
-      </w:r>
-      <w:r>
-        <w:t xml:space="preserve">In September of 2023, PAHO followed suit in recommending a single-dose HPV vaccine regime for the Americas (5).</w:t>
-      </w:r>
-    </w:p>
-    <w:p>
-      <w:pPr>
-        <w:pStyle w:val="BodyText"/>
-      </w:pPr>
-      <w:r>
-        <w:t xml:space="preserve">The predictor variables we chose to examine are listed below:</w:t>
+        <w:t xml:space="preserve">The variables used were chosen based on their interpretability and applicability to our research question</w:t>
+      </w:r>
+      <w:r>
+        <w:t xml:space="preserve"> </w:t>
+      </w:r>
+      <w:r>
+        <w:t xml:space="preserve">“</w:t>
+      </w:r>
+      <w:r>
+        <w:t xml:space="preserve">Which socioeconomic and geographic factors impact HPV vaccine completion rates among teenagers?</w:t>
+      </w:r>
+      <w:r>
+        <w:t xml:space="preserve">”</w:t>
+      </w:r>
+      <w:r>
+        <w:t xml:space="preserve"> </w:t>
+      </w:r>
+      <w:r>
+        <w:t xml:space="preserve">.</w:t>
+      </w:r>
+      <w:r>
+        <w:t xml:space="preserve"> </w:t>
+      </w:r>
+      <w:r>
+        <w:t xml:space="preserve">There are seven potential outcome variables for HPV vaccine completion:</w:t>
       </w:r>
     </w:p>
     <w:tbl>
       <w:tblPr>
-        <w:tblStyle w:val="FigureTable"/>
-        <w:tblW w:type="auto" w:w="0"/>
-        <w:tblLook w:firstRow="0" w:lastRow="0" w:firstColumn="0" w:lastColumn="0"/>
-        <w:jc w:val="center"/>
+        <w:tblStyle w:val="Table"/>
+        <w:tblW w:type="pct" w:w="5000"/>
+        <w:tblLook w:firstRow="0" w:lastRow="0" w:firstColumn="0" w:lastColumn="0" w:noHBand="0" w:noVBand="0" w:val="0000"/>
+        <w:jc w:val="start"/>
       </w:tblPr>
       <w:tblGrid>
         <w:gridCol w:w="7920"/>
@@ -1304,8 +1266,91 @@
           <w:tcPr/>
           <w:p>
             <w:pPr>
-              <w:pStyle w:val="Compact"/>
               <w:jc w:val="center"/>
+            </w:pPr>
+          </w:p>
+          <w:p>
+            <w:pPr>
+              <w:jc w:val="center"/>
+            </w:pPr>
+            <w:pPr>
+              <w:jc w:val="start"/>
+              <w:spacing w:before="200"/>
+              <w:pStyle w:val="ImageCaption"/>
+            </w:pPr>
+            <w:r>
+              <w:t xml:space="preserve">Table 3. Human Papillomavirus vaccine status variables and meanings.</w:t>
+            </w:r>
+          </w:p>
+        </w:tc>
+      </w:tr>
+    </w:tbl>
+    <w:p>
+      <w:pPr>
+        <w:pStyle w:val="BodyText"/>
+      </w:pPr>
+      <w:r>
+        <w:t xml:space="preserve">The first option, P_UTDHPV was the chosen outcome as it is the most general.</w:t>
+      </w:r>
+      <w:r>
+        <w:t xml:space="preserve"> </w:t>
+      </w:r>
+      <w:r>
+        <w:t xml:space="preserve">It has the benefit of being able to use Age as a predictor variable and also not biasing the model towards older ages who are required to receive more than one shot to be considered up-to-date.</w:t>
+      </w:r>
+      <w:r>
+        <w:t xml:space="preserve"> </w:t>
+      </w:r>
+      <w:r>
+        <w:t xml:space="preserve">Additionally, in April of 2022, the SAGE work group of the WHO officially recommended a single-dose HPV vaccine regime, because vaccine efficacy was found to be significantly high with a single dose.</w:t>
+      </w:r>
+      <w:r>
+        <w:t xml:space="preserve"> </w:t>
+      </w:r>
+      <w:r>
+        <w:t xml:space="preserve">This recommendation was given with the goal of increasing vaccine coverage in areas with lower vaccine accessibility and availability (4).</w:t>
+      </w:r>
+      <w:r>
+        <w:t xml:space="preserve"> </w:t>
+      </w:r>
+      <w:r>
+        <w:t xml:space="preserve">In September of 2023, PAHO followed suit in recommending a single-dose HPV vaccine regime for the Americas (5).</w:t>
+      </w:r>
+    </w:p>
+    <w:p>
+      <w:pPr>
+        <w:pStyle w:val="BodyText"/>
+      </w:pPr>
+      <w:r>
+        <w:t xml:space="preserve">The predictor variables we chose to examine are listed below:</w:t>
+      </w:r>
+    </w:p>
+    <w:tbl>
+      <w:tblPr>
+        <w:tblStyle w:val="Table"/>
+        <w:tblW w:type="pct" w:w="5000"/>
+        <w:tblLook w:firstRow="0" w:lastRow="0" w:firstColumn="0" w:lastColumn="0" w:noHBand="0" w:noVBand="0" w:val="0000"/>
+        <w:jc w:val="start"/>
+      </w:tblPr>
+      <w:tblGrid>
+        <w:gridCol w:w="7920"/>
+      </w:tblGrid>
+      <w:tr>
+        <w:tc>
+          <w:tcPr/>
+          <w:p>
+            <w:pPr>
+              <w:jc w:val="center"/>
+            </w:pPr>
+          </w:p>
+          <w:p>
+            <w:pPr>
+              <w:jc w:val="center"/>
+            </w:pPr>
+            <w:pPr>
+              <w:jc w:val="start"/>
+              <w:spacing w:before="200"/>
+              <w:pStyle w:val="ImageCaption"/>
             </w:pPr>
             <w:r>
               <w:t xml:space="preserve">Table 4. Potential predictor variable names and meanings.</w:t>
@@ -1316,14 +1361,6 @@
     </w:tbl>
     <w:p>
       <w:pPr>
-        <w:pStyle w:val="ImageCaption"/>
-      </w:pPr>
-      <w:r>
-        <w:t xml:space="preserve">Table 4. Potential predictor variable names and meanings.</w:t>
-      </w:r>
-    </w:p>
-    <w:p>
-      <w:pPr>
         <w:pStyle w:val="BodyText"/>
       </w:pPr>
       <w:r>
@@ -1356,15 +1393,14 @@
         <w:t xml:space="preserve">To determine which predictor variables will be best suited for a general linear model, I will do a step-wise comparison and then measure the resulting models with AIC and WAIC.</w:t>
       </w:r>
     </w:p>
-    <w:bookmarkEnd w:id="26"/>
-    <w:bookmarkEnd w:id="27"/>
-    <w:bookmarkStart w:id="28" w:name="references"/>
-    <w:p>
-      <w:pPr>
-        <w:pStyle w:val="Heading2"/>
-      </w:pPr>
-      <w:r>
-        <w:t xml:space="preserve">1.5 References</w:t>
+    <w:bookmarkEnd w:id="29"/>
+    <w:bookmarkStart w:id="30" w:name="references"/>
+    <w:p>
+      <w:pPr>
+        <w:pStyle w:val="Heading1"/>
+      </w:pPr>
+      <w:r>
+        <w:t xml:space="preserve">4. References</w:t>
       </w:r>
     </w:p>
     <w:p>
@@ -1427,8 +1463,7 @@
         <w:t xml:space="preserve">https://www.paho.org/en/news/5-9-2023-paho-technical-advisory-group-recommends-countries-americas-use-single-dose-hpv</w:t>
       </w:r>
     </w:p>
-    <w:bookmarkEnd w:id="28"/>
-    <w:bookmarkEnd w:id="29"/>
+    <w:bookmarkEnd w:id="30"/>
     <w:sectPr/>
   </w:body>
 </w:document>
@@ -1757,25 +1792,6 @@
       <w:jc w:val="center"/>
     </w:pPr>
   </w:style>
-  <w:style w:customStyle="1" w:styleId="AbstractTitle" w:type="paragraph">
-    <w:name w:val="Abstract Title"/>
-    <w:basedOn w:val="Normal"/>
-    <w:next w:val="Abstract"/>
-    <w:qFormat/>
-    <w:pPr>
-      <w:keepNext/>
-      <w:keepLines/>
-      <w:jc w:val="center"/>
-      <w:spacing w:after="0" w:before="300"/>
-    </w:pPr>
-    <w:rPr>
-      <w:sz w:val="20"/>
-      <w:szCs w:val="20"/>
-      <w:b/>
-      <w:color w:val="345A8A"/>
-      &gt;
-    </w:rPr>
-  </w:style>
   <w:style w:customStyle="1" w:styleId="Abstract" w:type="paragraph">
     <w:name w:val="Abstract"/>
     <w:basedOn w:val="Normal"/>
@@ -1784,7 +1800,7 @@
     <w:pPr>
       <w:keepNext/>
       <w:keepLines/>
-      <w:spacing w:after="300" w:before="100"/>
+      <w:spacing w:after="300" w:before="300"/>
     </w:pPr>
     <w:rPr>
       <w:sz w:val="20"/>
@@ -2006,18 +2022,6 @@
     <w:uiPriority w:val="9"/>
     <w:unhideWhenUsed/>
     <w:qFormat/>
-  </w:style>
-  <w:style w:styleId="FootnoteBlockText" w:type="paragraph">
-    <w:name w:val="Footnote Block Text"/>
-    <w:basedOn w:val="Footnote Text"/>
-    <w:next w:val="Footnote Text"/>
-    <w:uiPriority w:val="9"/>
-    <w:unhideWhenUsed/>
-    <w:qFormat/>
-    <w:pPr>
-      <w:spacing w:after="100" w:before="100"/>
-      <w:ind w:firstLine="0" w:left="480" w:right="480"/>
-    </w:pPr>
   </w:style>
   <w:style w:default="1" w:styleId="DefaultParagraphFont" w:type="character">
     <w:name w:val="Default Paragraph Font"/>

</xml_diff>

<commit_message>
Added to readme and manuscript
Added background and reorganized Intro. Added more info to main repo readme and added the code order.
</commit_message>
<xml_diff>
--- a/products/manuscript/Manuscript.docx
+++ b/products/manuscript/Manuscript.docx
@@ -115,10 +115,10 @@
         <w:pStyle w:val="Date"/>
       </w:pPr>
       <w:r>
-        <w:t xml:space="preserve">2024-03-16</w:t>
-      </w:r>
-    </w:p>
-    <w:bookmarkStart w:id="23" w:name="introduction"/>
+        <w:t xml:space="preserve">2024-04-01</w:t>
+      </w:r>
+    </w:p>
+    <w:bookmarkStart w:id="21" w:name="introduction"/>
     <w:p>
       <w:pPr>
         <w:pStyle w:val="Heading1"/>
@@ -127,13 +127,13 @@
         <w:t xml:space="preserve">1. Introduction</w:t>
       </w:r>
     </w:p>
-    <w:bookmarkStart w:id="20" w:name="data-set"/>
+    <w:bookmarkStart w:id="20" w:name="background"/>
     <w:p>
       <w:pPr>
         <w:pStyle w:val="Heading2"/>
       </w:pPr>
       <w:r>
-        <w:t xml:space="preserve">1.1 Data Set</w:t>
+        <w:t xml:space="preserve">1.1 Background</w:t>
       </w:r>
     </w:p>
     <w:p>
@@ -141,25 +141,7 @@
         <w:pStyle w:val="FirstParagraph"/>
       </w:pPr>
       <w:r>
-        <w:t xml:space="preserve">The data we chose to use is the National Immunization Survey (NIS) of 2022.</w:t>
-      </w:r>
-      <w:r>
-        <w:t xml:space="preserve"> </w:t>
-      </w:r>
-      <w:r>
-        <w:t xml:space="preserve">It consists survey data that was collected to monitor vaccination coverage for teenagers age 13-17 in the United States of America.</w:t>
-      </w:r>
-      <w:r>
-        <w:t xml:space="preserve"> </w:t>
-      </w:r>
-      <w:r>
-        <w:t xml:space="preserve">The surveys were conducted by the National Center for Immunization and Respiratory Diseases of the Center (NCIRD) for Disease Control and Prevention (CDC).</w:t>
-      </w:r>
-      <w:r>
-        <w:t xml:space="preserve"> </w:t>
-      </w:r>
-      <w:r>
-        <w:t xml:space="preserve">The survey itself consists of two parts: (1) the household telephone (random digit dialing) survey answered by a parent or guardian and (2) a mailed survey for the vaccination provider, called</w:t>
+        <w:t xml:space="preserve">Human Papillomavirus (HPV) is a double-stranded DNA virus that infects the cells of the skin and mucosal linings [1]. HPV is the most common sexually transmitted infection (STI) in the United States, where over 90% of sexually active males and 80% of sexually active females will likely become infected within their lifetime [2, 3]. Most cases of HPV are asymptomatic and cleared over time, but certain infections tend to become persistent and can cause genital warts. Specific types of HPV are known to be</w:t>
       </w:r>
       <w:r>
         <w:t xml:space="preserve"> </w:t>
@@ -168,6 +150,72 @@
         <w:t xml:space="preserve">“</w:t>
       </w:r>
       <w:r>
+        <w:t xml:space="preserve">high-risk</w:t>
+      </w:r>
+      <w:r>
+        <w:t xml:space="preserve">”</w:t>
+      </w:r>
+      <w:r>
+        <w:t xml:space="preserve"> </w:t>
+      </w:r>
+      <w:r>
+        <w:t xml:space="preserve">or increase the likelihood of developing cancer in persistently infected cells [4]. The HPV group contains over 200 related viruses, but only 12 types are considered</w:t>
+      </w:r>
+      <w:r>
+        <w:t xml:space="preserve"> </w:t>
+      </w:r>
+      <w:r>
+        <w:t xml:space="preserve">“</w:t>
+      </w:r>
+      <w:r>
+        <w:t xml:space="preserve">high-risk</w:t>
+      </w:r>
+      <w:r>
+        <w:t xml:space="preserve">”</w:t>
+      </w:r>
+      <w:r>
+        <w:t xml:space="preserve"> </w:t>
+      </w:r>
+      <w:r>
+        <w:t xml:space="preserve">due to the presence of oncogenes. These include HPV 16, 18, 31, 33, 35, 39, 45, 51, 52, 56, 58, and 59, though HPV-16 and HPV-18 are associated with the highest number of HPV-associated cancer cases. In the U.S., there are 37,300 cases of HPV-associated cancer cases every year, including cases of cervical, anal, oropharyngeal (throat and mouth), vulvar, vaginal, and penile cancers [5,6]. In an effort to prevent HPV-associated cancers worldwide, two HPV vaccines were developed and made available in 2006. These included a bivalent and quadrivalent vaccine that contained viral-like particles (VLPs) of the viral capsid protein (L1) from</w:t>
+      </w:r>
+      <w:r>
+        <w:t xml:space="preserve"> </w:t>
+      </w:r>
+      <w:r>
+        <w:t xml:space="preserve">“</w:t>
+      </w:r>
+      <w:r>
+        <w:t xml:space="preserve">high-risk</w:t>
+      </w:r>
+      <w:r>
+        <w:t xml:space="preserve">”</w:t>
+      </w:r>
+      <w:r>
+        <w:t xml:space="preserve"> </w:t>
+      </w:r>
+      <w:r>
+        <w:t xml:space="preserve">HPV types [7]. In recent years, the vaccine used in the U.S., Gardasil 9, has been expanded to contain HPV types 6, 11, 16, 18, 31, 33, 45, 52, and 58 [4]. Currently, the United States Centers for Disease Control and Prevention (CDC) recommends a two-dose Gardasil 9 regime to all teenagers, with a primary dose at age 11 to 12 and a second dose within 6 to 12 months of the first [8]. In 2022, the CDC estimated that 76.0% of teenagers aged 13 to 17 had received at least 1 dose of the HPV vaccine while only 62.6% of teenagers were up-to-date with their vaccination regime [9].</w:t>
+      </w:r>
+      <w:r>
+        <w:t xml:space="preserve"> </w:t>
+      </w:r>
+      <w:r>
+        <w:t xml:space="preserve">## Data</w:t>
+      </w:r>
+      <w:r>
+        <w:t xml:space="preserve"> </w:t>
+      </w:r>
+      <w:r>
+        <w:t xml:space="preserve">The data we chose to use is the National Immunization Survey (NIS) of 2022. It consists survey data that was collected to monitor vaccination coverage for teenagers age 13-17 in the United States of America. The surveys were conducted by the National Center for Immunization and Respiratory Diseases of the Center (NCIRD) for Disease Control and Prevention (CDC). The survey itself consists of two parts: (1) the household telephone (random digit dialing) survey answered by a parent or guardian and (2) a mailed survey for the vaccination provider, called</w:t>
+      </w:r>
+      <w:r>
+        <w:t xml:space="preserve"> </w:t>
+      </w:r>
+      <w:r>
+        <w:t xml:space="preserve">“</w:t>
+      </w:r>
+      <w:r>
         <w:t xml:space="preserve">Immunization History Questionnaire.</w:t>
       </w:r>
       <w:r>
@@ -177,47 +225,89 @@
         <w:t xml:space="preserve"> </w:t>
       </w:r>
       <w:r>
-        <w:t xml:space="preserve">The original data set is a fixed width file (FWF).</w:t>
-      </w:r>
-      <w:r>
-        <w:t xml:space="preserve"> </w:t>
-      </w:r>
-      <w:r>
-        <w:t xml:space="preserve">In the data set, there are 43,738 rows and 672 columns, with each row representing an individual and each column representing the answer to a question.</w:t>
-      </w:r>
-      <w:r>
-        <w:t xml:space="preserve"> </w:t>
-      </w:r>
-      <w:r>
-        <w:t xml:space="preserve">The questions pertain to the teenager’s immunization history, demographics, and additional household-reported health information.</w:t>
-      </w:r>
-      <w:r>
-        <w:t xml:space="preserve"> </w:t>
-      </w:r>
-      <w:r>
-        <w:t xml:space="preserve">We have truncated the data set to include 26-selected columns for the ease of observation.</w:t>
-      </w:r>
-      <w:r>
-        <w:t xml:space="preserve"> </w:t>
-      </w:r>
-      <w:r>
-        <w:t xml:space="preserve">We have also filtered the data set to include one year, 2022, which is the most recent year of data that is published.</w:t>
-      </w:r>
-      <w:r>
-        <w:t xml:space="preserve"> </w:t>
-      </w:r>
-      <w:r>
-        <w:t xml:space="preserve">The provided survey data will require cleaning, as there are signs of human errors present.</w:t>
+        <w:t xml:space="preserve">The original data set is a fixed width file (FWF). In the data set, there are 43,738 rows and 672 columns, with each row representing an individual and each column representing the answer to a question. The questions pertain to the teenager’s immunization history, demographics, and additional household-reported health information. We have truncated the data set to include 26-selected columns for the ease of observation. We have also filtered the data set to include one year, 2022, which is the most recent year of data that is published. The provided survey data will require cleaning, as there are signs of human errors present.</w:t>
+      </w:r>
+      <w:r>
+        <w:t xml:space="preserve"> </w:t>
+      </w:r>
+      <w:r>
+        <w:t xml:space="preserve">## Research Question</w:t>
+      </w:r>
+      <w:r>
+        <w:t xml:space="preserve"> </w:t>
+      </w:r>
+      <w:r>
+        <w:t xml:space="preserve">Data from the 2022 National Immunization Survey for teens will be used to identify which socioeconomic and geographic factors are associated with HPV vaccination completion for teenagers aged 13 to 17 in the U.S. Specifically, we want to find the most important socioeconomic and geographic factors for a teenager being up-to-date for their HPV vaccinations in the U.S. The outcome of this study will be measured using the overall up-to-date HPV vaccination completion indicator, which includes all age groups in any step of the vaccination process. The variable includes teenagers aged 13 to 17 who are up-to-date and have received at least one HPV shot.</w:t>
+      </w:r>
+      <w:r>
+        <w:t xml:space="preserve"> </w:t>
+      </w:r>
+      <w:r>
+        <w:t xml:space="preserve">## Purpose</w:t>
+      </w:r>
+      <w:r>
+        <w:t xml:space="preserve"> </w:t>
+      </w:r>
+      <w:r>
+        <w:t xml:space="preserve">Measuring HPV vaccine completion with</w:t>
+      </w:r>
+      <w:r>
+        <w:t xml:space="preserve"> </w:t>
+      </w:r>
+      <w:r>
+        <w:t xml:space="preserve">“</w:t>
+      </w:r>
+      <w:r>
+        <w:t xml:space="preserve">up-to-date</w:t>
+      </w:r>
+      <w:r>
+        <w:t xml:space="preserve">”</w:t>
+      </w:r>
+      <w:r>
+        <w:t xml:space="preserve"> </w:t>
+      </w:r>
+      <w:r>
+        <w:t xml:space="preserve">variables may be more robust than vaccination rate based on those who have completed the regime (2 or more shots), because not all teens included in the survey are at the age in which they would’ve completed the full regime. This means that younger teens who are up to date with 1+ shot will not be excluded from the analysis. We aim to measure determinants of socioeconomic status that are engrained into the survey questions. These factors include: family income, poverty status, income-to-poverty ratio, insurance status, insurance breaks, maternal education, living arrangement, and geographic mobility status. Additional demographic factors that are associated with healthcare access and may be examined include: race, ethnicity, language, facility in which the vaccine was administered, and whether the teen had completed a wellness exam between the ages of 11-12. Geographic distribution of the teens will be assessed by true state of residence. We would like to examine the data for correlations between HPV vaccination completion status and the aforementioned socioeconomic determinants, demographics, and geographic location. This serves as valuable information to determine differences in healthcare access and vaccination coverage for teenagers living in the U.S.</w:t>
+      </w:r>
+      <w:r>
+        <w:t xml:space="preserve"> </w:t>
+      </w:r>
+      <w:r>
+        <w:t xml:space="preserve">It is generally known that those of lower income and without insurance have limited healthcare access in the U.S. [10], but it will be interesting to see if this pattern is reflected at the state level. If so, policy should be examined as it may be related to healthcare access disparities. Recent studies have examined HPV vaccination completion according to social determinants, but they have not examined geographic distribution and include data prior to 2019 [11]. More recent years display differences in global HPV vaccination trends due to the COVID19 pandemic [12]. Our study will fill in geographical gaps and provide updated vaccination trends based on socioeconomic factors.</w:t>
+      </w:r>
+    </w:p>
+    <w:p>
+      <w:r>
+        <w:br w:type="page"/>
       </w:r>
     </w:p>
     <w:bookmarkEnd w:id="20"/>
-    <w:bookmarkStart w:id="21" w:name="research-question"/>
+    <w:bookmarkEnd w:id="21"/>
+    <w:bookmarkStart w:id="26" w:name="methods"/>
+    <w:p>
+      <w:pPr>
+        <w:pStyle w:val="Heading1"/>
+      </w:pPr>
+      <w:r>
+        <w:t xml:space="preserve">2. Methods</w:t>
+      </w:r>
+    </w:p>
+    <w:bookmarkStart w:id="23" w:name="data-cleaning-and-processing"/>
     <w:p>
       <w:pPr>
         <w:pStyle w:val="Heading2"/>
       </w:pPr>
       <w:r>
-        <w:t xml:space="preserve">1.2 Research Question</w:t>
+        <w:t xml:space="preserve">2.1 Data Cleaning and Processing</w:t>
+      </w:r>
+    </w:p>
+    <w:bookmarkStart w:id="22" w:name="loading-the-data"/>
+    <w:p>
+      <w:pPr>
+        <w:pStyle w:val="Heading3"/>
+      </w:pPr>
+      <w:r>
+        <w:t xml:space="preserve">2.1.1 Loading the data</w:t>
       </w:r>
     </w:p>
     <w:p>
@@ -225,209 +315,194 @@
         <w:pStyle w:val="FirstParagraph"/>
       </w:pPr>
       <w:r>
-        <w:t xml:space="preserve">We want to use the 2022 National Immunization Survey for teens to identify which socioeconomic and geographic factors are associated with HPV vaccination completion for teenagers in the U.S.</w:t>
-      </w:r>
-      <w:r>
-        <w:t xml:space="preserve"> </w:t>
-      </w:r>
-      <w:r>
-        <w:t xml:space="preserve">Specifically, we are asking the question, What is the likelihood of a teenager being up-to-date for their HPV vaccinations in the U.S., based on socioeconomic factors and geographic distribution.</w:t>
-      </w:r>
-      <w:r>
-        <w:t xml:space="preserve"> </w:t>
-      </w:r>
-      <w:r>
-        <w:t xml:space="preserve">The outcome of this study will be measured using the columns that pertain to HPV vaccination completion.</w:t>
-      </w:r>
-      <w:r>
-        <w:t xml:space="preserve"> </w:t>
-      </w:r>
-      <w:r>
-        <w:t xml:space="preserve">These variables are provider-collected, and they state whether or not the teen is (1) up-to-date with 1+ HPV shot, (2) up-to-date with 2+ HPV shots, or (3) up-to-date with 3+ HPV shots (excluding all vaccinations post-survey).</w:t>
-      </w:r>
-      <w:r>
-        <w:t xml:space="preserve"> </w:t>
-      </w:r>
-      <w:r>
-        <w:t xml:space="preserve">Measuring HPV vaccine completion with</w:t>
-      </w:r>
-      <w:r>
-        <w:t xml:space="preserve"> </w:t>
-      </w:r>
-      <w:r>
-        <w:t xml:space="preserve">“</w:t>
-      </w:r>
-      <w:r>
-        <w:t xml:space="preserve">up-to-date</w:t>
-      </w:r>
-      <w:r>
-        <w:t xml:space="preserve">”</w:t>
-      </w:r>
-      <w:r>
-        <w:t xml:space="preserve"> </w:t>
-      </w:r>
-      <w:r>
-        <w:t xml:space="preserve">variables may be more robust than vaccination rate based on those who have completed the regime (2 or more shots), because not all teens included in the survey are at the age in which they would’ve completed the full regime.</w:t>
-      </w:r>
-      <w:r>
-        <w:t xml:space="preserve"> </w:t>
-      </w:r>
-      <w:r>
-        <w:t xml:space="preserve">This means that younger teens who are up to date with 1+ shot will not be excluded from the analysis.</w:t>
-      </w:r>
-      <w:r>
-        <w:t xml:space="preserve"> </w:t>
-      </w:r>
-      <w:r>
-        <w:t xml:space="preserve">We aim to measure determinants of socioeconomic status that are engrained into the survey questions.</w:t>
-      </w:r>
-      <w:r>
-        <w:t xml:space="preserve"> </w:t>
-      </w:r>
-      <w:r>
-        <w:t xml:space="preserve">These factors include: family income, poverty status, income-to-poverty ratio, insurance status, insurance breaks, maternal education, living arrangement, and geographic mobility status.</w:t>
-      </w:r>
-      <w:r>
-        <w:t xml:space="preserve"> </w:t>
-      </w:r>
-      <w:r>
-        <w:t xml:space="preserve">Additional demographic factors that are associated with healthcare access and may be examined include: race, ethnicity, language, facility in which the vaccine was administered, and whether the teen had completed a wellness exam between the ages of 11-12.</w:t>
-      </w:r>
-      <w:r>
-        <w:t xml:space="preserve"> </w:t>
-      </w:r>
-      <w:r>
-        <w:t xml:space="preserve">Geographic distribution of the teens will be assessed by true state of residence.</w:t>
-      </w:r>
-      <w:r>
-        <w:t xml:space="preserve"> </w:t>
-      </w:r>
-      <w:r>
-        <w:t xml:space="preserve">We would like to examine the data for correlations between HPV vaccination completion status and the aforementioned socioeconomic determinants, demographics, and geographic location.</w:t>
-      </w:r>
-      <w:r>
-        <w:t xml:space="preserve"> </w:t>
-      </w:r>
-      <w:r>
-        <w:t xml:space="preserve">This serves as valuable information to determine differences in healthcare access and vaccination coverage for teenagers living in the U.S.</w:t>
-      </w:r>
-    </w:p>
-    <w:bookmarkEnd w:id="21"/>
-    <w:bookmarkStart w:id="22" w:name="proposed-analysis"/>
-    <w:p>
-      <w:pPr>
-        <w:pStyle w:val="Heading2"/>
-      </w:pPr>
-      <w:r>
-        <w:t xml:space="preserve">1.3 Proposed Analysis</w:t>
-      </w:r>
-    </w:p>
-    <w:p>
-      <w:pPr>
-        <w:pStyle w:val="FirstParagraph"/>
-      </w:pPr>
-      <w:r>
-        <w:t xml:space="preserve">For the analysis portion, we have decided to do a correlation analysis between HPV vaccination completion and each of the socioeconomic factors.</w:t>
-      </w:r>
-      <w:r>
-        <w:t xml:space="preserve"> </w:t>
-      </w:r>
-      <w:r>
-        <w:t xml:space="preserve">When performing this, we may choose to stratify by age or gender, if we find these to be confounders.</w:t>
-      </w:r>
-      <w:r>
-        <w:t xml:space="preserve"> </w:t>
-      </w:r>
-      <w:r>
-        <w:t xml:space="preserve">The correlation analysis cannot be performed using a multivariate model because there may be collinearity present between many of the determinants for socioeconomic status.</w:t>
-      </w:r>
-      <w:r>
-        <w:t xml:space="preserve"> </w:t>
-      </w:r>
-      <w:r>
-        <w:t xml:space="preserve">This will lead to spurious results.</w:t>
-      </w:r>
-      <w:r>
-        <w:t xml:space="preserve"> </w:t>
-      </w:r>
-      <w:r>
-        <w:t xml:space="preserve">Instead, the correlation between vaccination status and each factor is examined separately.</w:t>
-      </w:r>
-      <w:r>
-        <w:t xml:space="preserve"> </w:t>
-      </w:r>
-      <w:r>
-        <w:t xml:space="preserve">Next, we may stratify this by state.</w:t>
-      </w:r>
-      <w:r>
-        <w:t xml:space="preserve"> </w:t>
-      </w:r>
-      <w:r>
-        <w:t xml:space="preserve">Comparing these correlation values between states and regions may lead us to find patterns of healthcare accessibility in the U.S.</w:t>
-      </w:r>
-      <w:r>
-        <w:t xml:space="preserve"> </w:t>
-      </w:r>
-      <w:r>
-        <w:t xml:space="preserve">It is generally known that those of lower income and without insurance have limited healthcare access in the U.S.(1), but it will be interesting to see if this pattern is reflected at the state level.</w:t>
-      </w:r>
-      <w:r>
-        <w:t xml:space="preserve"> </w:t>
-      </w:r>
-      <w:r>
-        <w:t xml:space="preserve">If so, policy should be examined as it may be related to healthcare access disparities.</w:t>
-      </w:r>
-      <w:r>
-        <w:t xml:space="preserve"> </w:t>
-      </w:r>
-      <w:r>
-        <w:t xml:space="preserve">Recent studies have examined HPV vaccination completion according to social determinants, but they have not examined geographic distribution and include data prior to 2019 (2).</w:t>
-      </w:r>
-      <w:r>
-        <w:t xml:space="preserve"> </w:t>
-      </w:r>
-      <w:r>
-        <w:t xml:space="preserve">More recent years display differences in global HPV vaccination trends due to the COVID19 pandemic (3).</w:t>
-      </w:r>
-      <w:r>
-        <w:t xml:space="preserve"> </w:t>
-      </w:r>
-      <w:r>
-        <w:t xml:space="preserve">Our study will fill in geographical gaps and provide updated vaccination trends based on socioeconomic factors.</w:t>
-      </w:r>
-    </w:p>
-    <w:p>
-      <w:r>
-        <w:br w:type="page"/>
+        <w:t xml:space="preserve">The data was loaded from the original DAT file, entitled</w:t>
+      </w:r>
+      <w:r>
+        <w:t xml:space="preserve"> </w:t>
+      </w:r>
+      <w:r>
+        <w:t xml:space="preserve">‘</w:t>
+      </w:r>
+      <w:r>
+        <w:t xml:space="preserve">NISTEENPUF22.DAT</w:t>
+      </w:r>
+      <w:r>
+        <w:t xml:space="preserve">’</w:t>
+      </w:r>
+      <w:r>
+        <w:t xml:space="preserve"> </w:t>
+      </w:r>
+      <w:r>
+        <w:t xml:space="preserve">by specifying the column positions within the data file.</w:t>
+      </w:r>
+      <w:r>
+        <w:t xml:space="preserve"> </w:t>
+      </w:r>
+      <w:r>
+        <w:t xml:space="preserve">The columns were then read and made into a data frame.</w:t>
+      </w:r>
+      <w:r>
+        <w:t xml:space="preserve"> </w:t>
+      </w:r>
+      <w:r>
+        <w:t xml:space="preserve">Next, each of the factor variables were defined and the corresponding levels were assigned labels.</w:t>
+      </w:r>
+      <w:r>
+        <w:t xml:space="preserve"> </w:t>
+      </w:r>
+      <w:r>
+        <w:t xml:space="preserve">The structure and summary statistics of all of the variables were examined.</w:t>
+      </w:r>
+      <w:r>
+        <w:t xml:space="preserve"> </w:t>
+      </w:r>
+      <w:r>
+        <w:t xml:space="preserve">The loaded data is saved as a rds and a csv in the</w:t>
+      </w:r>
+      <w:r>
+        <w:t xml:space="preserve"> </w:t>
+      </w:r>
+      <w:r>
+        <w:t xml:space="preserve">‘</w:t>
+      </w:r>
+      <w:r>
+        <w:t xml:space="preserve">processed-data</w:t>
+      </w:r>
+      <w:r>
+        <w:t xml:space="preserve">’</w:t>
+      </w:r>
+      <w:r>
+        <w:t xml:space="preserve"> </w:t>
+      </w:r>
+      <w:r>
+        <w:t xml:space="preserve">folder.</w:t>
+      </w:r>
+      <w:r>
+        <w:t xml:space="preserve"> </w:t>
+      </w:r>
+      <w:r>
+        <w:t xml:space="preserve">This does not alter the original raw data file.</w:t>
+      </w:r>
+      <w:r>
+        <w:t xml:space="preserve"> </w:t>
+      </w:r>
+      <w:r>
+        <w:t xml:space="preserve">The definition of each factor variable in included in the README file within the</w:t>
+      </w:r>
+      <w:r>
+        <w:t xml:space="preserve"> </w:t>
+      </w:r>
+      <w:r>
+        <w:t xml:space="preserve">‘</w:t>
+      </w:r>
+      <w:r>
+        <w:t xml:space="preserve">raw-data</w:t>
+      </w:r>
+      <w:r>
+        <w:t xml:space="preserve">’</w:t>
+      </w:r>
+      <w:r>
+        <w:t xml:space="preserve"> </w:t>
+      </w:r>
+      <w:r>
+        <w:t xml:space="preserve">folder.</w:t>
+      </w:r>
+    </w:p>
+    <w:p>
+      <w:pPr>
+        <w:pStyle w:val="BodyText"/>
+      </w:pPr>
+      <w:r>
+        <w:t xml:space="preserve">Next, we explored the structure of the processed data and searched for any missing values.</w:t>
+      </w:r>
+      <w:r>
+        <w:t xml:space="preserve"> </w:t>
+      </w:r>
+      <w:r>
+        <w:t xml:space="preserve">However, there were no NAs present.</w:t>
+      </w:r>
+      <w:r>
+        <w:t xml:space="preserve"> </w:t>
+      </w:r>
+      <w:r>
+        <w:t xml:space="preserve">There are, however, missing values as labelled factor levels which must be accounted for.</w:t>
+      </w:r>
+      <w:r>
+        <w:t xml:space="preserve"> </w:t>
+      </w:r>
+      <w:r>
+        <w:t xml:space="preserve">We identified the missing value labels by printing the factor levels.</w:t>
+      </w:r>
+      <w:r>
+        <w:t xml:space="preserve"> </w:t>
+      </w:r>
+      <w:r>
+        <w:t xml:space="preserve">We then replaced the all of the values labelled missing with NA values.</w:t>
+      </w:r>
+      <w:r>
+        <w:t xml:space="preserve"> </w:t>
+      </w:r>
+      <w:r>
+        <w:t xml:space="preserve">Next, we found a string of over 27000 NAs all of the variables for vaccination completion.</w:t>
+      </w:r>
+      <w:r>
+        <w:t xml:space="preserve"> </w:t>
+      </w:r>
+      <w:r>
+        <w:t xml:space="preserve">These rows corresponded for all variables related to vaccine completion.</w:t>
+      </w:r>
+      <w:r>
+        <w:t xml:space="preserve"> </w:t>
+      </w:r>
+      <w:r>
+        <w:t xml:space="preserve">Since this is the response variable of our scientific question, we eliminated these rows.</w:t>
+      </w:r>
+      <w:r>
+        <w:t xml:space="preserve"> </w:t>
+      </w:r>
+      <w:r>
+        <w:t xml:space="preserve">We also eliminated rows with small numbers missing values, which were within the columns for facility, Wellchild exams, and insurance breaks.</w:t>
+      </w:r>
+      <w:r>
+        <w:t xml:space="preserve"> </w:t>
+      </w:r>
+      <w:r>
+        <w:t xml:space="preserve">Lastly, we eliminatethe year column, as all of the data comes from the year 2022.</w:t>
+      </w:r>
+      <w:r>
+        <w:t xml:space="preserve"> </w:t>
+      </w:r>
+      <w:r>
+        <w:t xml:space="preserve">We saved the cleaned data as an rds and csv in the</w:t>
+      </w:r>
+      <w:r>
+        <w:t xml:space="preserve"> </w:t>
+      </w:r>
+      <w:r>
+        <w:t xml:space="preserve">‘</w:t>
+      </w:r>
+      <w:r>
+        <w:t xml:space="preserve">processed-data</w:t>
+      </w:r>
+      <w:r>
+        <w:t xml:space="preserve">’</w:t>
+      </w:r>
+      <w:r>
+        <w:t xml:space="preserve"> </w:t>
+      </w:r>
+      <w:r>
+        <w:t xml:space="preserve">folder.</w:t>
       </w:r>
     </w:p>
     <w:bookmarkEnd w:id="22"/>
     <w:bookmarkEnd w:id="23"/>
-    <w:bookmarkStart w:id="28" w:name="methods"/>
-    <w:p>
-      <w:pPr>
-        <w:pStyle w:val="Heading1"/>
-      </w:pPr>
-      <w:r>
-        <w:t xml:space="preserve">2. Methods</w:t>
-      </w:r>
-    </w:p>
-    <w:bookmarkStart w:id="25" w:name="data-cleaning-and-processing"/>
+    <w:bookmarkStart w:id="24" w:name="exploratory-analysis"/>
     <w:p>
       <w:pPr>
         <w:pStyle w:val="Heading2"/>
       </w:pPr>
       <w:r>
-        <w:t xml:space="preserve">2.1 Data Cleaning and Processing</w:t>
-      </w:r>
-    </w:p>
-    <w:bookmarkStart w:id="24" w:name="loading-the-data"/>
-    <w:p>
-      <w:pPr>
-        <w:pStyle w:val="Heading3"/>
-      </w:pPr>
-      <w:r>
-        <w:t xml:space="preserve">2.1.1 Loading the data</w:t>
+        <w:t xml:space="preserve">2.2 Exploratory Analysis</w:t>
       </w:r>
     </w:p>
     <w:p>
@@ -435,252 +510,7 @@
         <w:pStyle w:val="FirstParagraph"/>
       </w:pPr>
       <w:r>
-        <w:t xml:space="preserve">The data was loaded from the original DAT file, entitled</w:t>
-      </w:r>
-      <w:r>
-        <w:t xml:space="preserve"> </w:t>
-      </w:r>
-      <w:r>
-        <w:t xml:space="preserve">‘</w:t>
-      </w:r>
-      <w:r>
-        <w:t xml:space="preserve">NISTEENPUF22.DAT</w:t>
-      </w:r>
-      <w:r>
-        <w:t xml:space="preserve">’</w:t>
-      </w:r>
-      <w:r>
-        <w:t xml:space="preserve"> </w:t>
-      </w:r>
-      <w:r>
-        <w:t xml:space="preserve">by specifying the column positions within the data file.</w:t>
-      </w:r>
-      <w:r>
-        <w:t xml:space="preserve"> </w:t>
-      </w:r>
-      <w:r>
-        <w:t xml:space="preserve">The columns were then read and made into a data frame.</w:t>
-      </w:r>
-      <w:r>
-        <w:t xml:space="preserve"> </w:t>
-      </w:r>
-      <w:r>
-        <w:t xml:space="preserve">Next, each of the factor variables were defined and the corresponding levels were assigned labels.</w:t>
-      </w:r>
-      <w:r>
-        <w:t xml:space="preserve"> </w:t>
-      </w:r>
-      <w:r>
-        <w:t xml:space="preserve">The structure and summary statistics of all of the variables were examined.</w:t>
-      </w:r>
-      <w:r>
-        <w:t xml:space="preserve"> </w:t>
-      </w:r>
-      <w:r>
-        <w:t xml:space="preserve">The loaded data is saved as a rds and a csv in the</w:t>
-      </w:r>
-      <w:r>
-        <w:t xml:space="preserve"> </w:t>
-      </w:r>
-      <w:r>
-        <w:t xml:space="preserve">‘</w:t>
-      </w:r>
-      <w:r>
-        <w:t xml:space="preserve">processed-data</w:t>
-      </w:r>
-      <w:r>
-        <w:t xml:space="preserve">’</w:t>
-      </w:r>
-      <w:r>
-        <w:t xml:space="preserve"> </w:t>
-      </w:r>
-      <w:r>
-        <w:t xml:space="preserve">folder.</w:t>
-      </w:r>
-      <w:r>
-        <w:t xml:space="preserve"> </w:t>
-      </w:r>
-      <w:r>
-        <w:t xml:space="preserve">This does not alter the original raw data file.</w:t>
-      </w:r>
-      <w:r>
-        <w:t xml:space="preserve"> </w:t>
-      </w:r>
-      <w:r>
-        <w:t xml:space="preserve">The definition of each factor variable in included in the README file within the</w:t>
-      </w:r>
-      <w:r>
-        <w:t xml:space="preserve"> </w:t>
-      </w:r>
-      <w:r>
-        <w:t xml:space="preserve">‘</w:t>
-      </w:r>
-      <w:r>
-        <w:t xml:space="preserve">raw-data</w:t>
-      </w:r>
-      <w:r>
-        <w:t xml:space="preserve">’</w:t>
-      </w:r>
-      <w:r>
-        <w:t xml:space="preserve"> </w:t>
-      </w:r>
-      <w:r>
-        <w:t xml:space="preserve">folder.</w:t>
-      </w:r>
-    </w:p>
-    <w:p>
-      <w:pPr>
-        <w:pStyle w:val="BodyText"/>
-      </w:pPr>
-      <w:r>
-        <w:t xml:space="preserve">Next, we explored the structure of the processed data and searched for any missing values.</w:t>
-      </w:r>
-      <w:r>
-        <w:t xml:space="preserve"> </w:t>
-      </w:r>
-      <w:r>
-        <w:t xml:space="preserve">However, there were no NAs present.</w:t>
-      </w:r>
-      <w:r>
-        <w:t xml:space="preserve"> </w:t>
-      </w:r>
-      <w:r>
-        <w:t xml:space="preserve">There are, however, missing values as labelled factor levels which must be accounted for.</w:t>
-      </w:r>
-      <w:r>
-        <w:t xml:space="preserve"> </w:t>
-      </w:r>
-      <w:r>
-        <w:t xml:space="preserve">We identified the missing value labels by printing the factor levels.</w:t>
-      </w:r>
-      <w:r>
-        <w:t xml:space="preserve"> </w:t>
-      </w:r>
-      <w:r>
-        <w:t xml:space="preserve">We then replaced the all of the values labelled missing with NA values.</w:t>
-      </w:r>
-      <w:r>
-        <w:t xml:space="preserve"> </w:t>
-      </w:r>
-      <w:r>
-        <w:t xml:space="preserve">Next, we found a string of over 27000 NAs all of the variables for vaccination completion.</w:t>
-      </w:r>
-      <w:r>
-        <w:t xml:space="preserve"> </w:t>
-      </w:r>
-      <w:r>
-        <w:t xml:space="preserve">These rows corresponded for all variables related to vaccine completion.</w:t>
-      </w:r>
-      <w:r>
-        <w:t xml:space="preserve"> </w:t>
-      </w:r>
-      <w:r>
-        <w:t xml:space="preserve">Since this is the response variable of our scientific question, we eliminated these rows.</w:t>
-      </w:r>
-      <w:r>
-        <w:t xml:space="preserve"> </w:t>
-      </w:r>
-      <w:r>
-        <w:t xml:space="preserve">We also eliminated rows with small numbers missing values, which were within the columns for facility, Wellchild exams, and insurance breaks.</w:t>
-      </w:r>
-      <w:r>
-        <w:t xml:space="preserve"> </w:t>
-      </w:r>
-      <w:r>
-        <w:t xml:space="preserve">Lastly, we eliminatethe year column, as all of the data comes from the year 2022.</w:t>
-      </w:r>
-      <w:r>
-        <w:t xml:space="preserve"> </w:t>
-      </w:r>
-      <w:r>
-        <w:t xml:space="preserve">We saved the cleaned data as an rds and csv in the</w:t>
-      </w:r>
-      <w:r>
-        <w:t xml:space="preserve"> </w:t>
-      </w:r>
-      <w:r>
-        <w:t xml:space="preserve">‘</w:t>
-      </w:r>
-      <w:r>
-        <w:t xml:space="preserve">processed-data</w:t>
-      </w:r>
-      <w:r>
-        <w:t xml:space="preserve">’</w:t>
-      </w:r>
-      <w:r>
-        <w:t xml:space="preserve"> </w:t>
-      </w:r>
-      <w:r>
-        <w:t xml:space="preserve">folder.</w:t>
-      </w:r>
-    </w:p>
-    <w:bookmarkEnd w:id="24"/>
-    <w:bookmarkEnd w:id="25"/>
-    <w:bookmarkStart w:id="26" w:name="exploratory-analysis"/>
-    <w:p>
-      <w:pPr>
-        <w:pStyle w:val="Heading2"/>
-      </w:pPr>
-      <w:r>
-        <w:t xml:space="preserve">2.2 Exploratory Analysis</w:t>
-      </w:r>
-    </w:p>
-    <w:p>
-      <w:pPr>
-        <w:pStyle w:val="FirstParagraph"/>
-      </w:pPr>
-      <w:r>
-        <w:t xml:space="preserve">First we loaded the packages needed for the exploratory analysis.</w:t>
-      </w:r>
-      <w:r>
-        <w:t xml:space="preserve"> </w:t>
-      </w:r>
-      <w:r>
-        <w:t xml:space="preserve">And then we loaded the data called</w:t>
-      </w:r>
-      <w:r>
-        <w:t xml:space="preserve"> </w:t>
-      </w:r>
-      <w:r>
-        <w:t xml:space="preserve">‘</w:t>
-      </w:r>
-      <w:r>
-        <w:t xml:space="preserve">cleandata1</w:t>
-      </w:r>
-      <w:r>
-        <w:t xml:space="preserve">’</w:t>
-      </w:r>
-      <w:r>
-        <w:t xml:space="preserve"> </w:t>
-      </w:r>
-      <w:r>
-        <w:t xml:space="preserve">from the</w:t>
-      </w:r>
-      <w:r>
-        <w:t xml:space="preserve"> </w:t>
-      </w:r>
-      <w:r>
-        <w:t xml:space="preserve">‘</w:t>
-      </w:r>
-      <w:r>
-        <w:t xml:space="preserve">processed-data</w:t>
-      </w:r>
-      <w:r>
-        <w:t xml:space="preserve">’</w:t>
-      </w:r>
-      <w:r>
-        <w:t xml:space="preserve"> </w:t>
-      </w:r>
-      <w:r>
-        <w:t xml:space="preserve">folder.</w:t>
-      </w:r>
-    </w:p>
-    <w:p>
-      <w:pPr>
-        <w:pStyle w:val="BodyText"/>
-      </w:pPr>
-      <w:r>
-        <w:t xml:space="preserve">We start our exploratory analysis by displaying the distribution of our predictors, including the socioeconomic variables that we chose for analysis.</w:t>
+        <w:t xml:space="preserve">We use our exploratory analysis to determine the distribution of our predictors, including the socioeconomic variables that we chose for analysis.</w:t>
       </w:r>
       <w:r>
         <w:t xml:space="preserve"> </w:t>
@@ -709,10 +539,10 @@
     </w:p>
     <w:tbl>
       <w:tblPr>
-        <w:tblStyle w:val="Table"/>
-        <w:tblW w:type="pct" w:w="5000"/>
-        <w:tblLook w:firstRow="0" w:lastRow="0" w:firstColumn="0" w:lastColumn="0" w:noHBand="0" w:noVBand="0" w:val="0000"/>
-        <w:jc w:val="start"/>
+        <w:tblStyle w:val="FigureTable"/>
+        <w:tblW w:type="auto" w:w="0"/>
+        <w:tblLook w:firstRow="0" w:lastRow="0" w:firstColumn="0" w:lastColumn="0"/>
+        <w:jc w:val="center"/>
       </w:tblPr>
       <w:tblGrid>
         <w:gridCol w:w="7920"/>
@@ -722,17 +552,8 @@
           <w:tcPr/>
           <w:p>
             <w:pPr>
+              <w:pStyle w:val="Compact"/>
               <w:jc w:val="center"/>
-            </w:pPr>
-          </w:p>
-          <w:p>
-            <w:pPr>
-              <w:jc w:val="center"/>
-            </w:pPr>
-            <w:pPr>
-              <w:jc w:val="start"/>
-              <w:spacing w:before="200"/>
-              <w:pStyle w:val="ImageCaption"/>
             </w:pPr>
             <w:r>
               <w:t xml:space="preserve">Figure 1. Income-poverty ratio distribution</w:t>
@@ -743,6 +564,14 @@
     </w:tbl>
     <w:p>
       <w:pPr>
+        <w:pStyle w:val="ImageCaption"/>
+      </w:pPr>
+      <w:r>
+        <w:t xml:space="preserve">Figure 1. Income-poverty ratio distribution</w:t>
+      </w:r>
+    </w:p>
+    <w:p>
+      <w:pPr>
         <w:pStyle w:val="BodyText"/>
       </w:pPr>
       <w:r>
@@ -851,10 +680,10 @@
     </w:p>
     <w:tbl>
       <w:tblPr>
-        <w:tblStyle w:val="Table"/>
-        <w:tblW w:type="pct" w:w="5000"/>
-        <w:tblLook w:firstRow="0" w:lastRow="0" w:firstColumn="0" w:lastColumn="0" w:noHBand="0" w:noVBand="0" w:val="0000"/>
-        <w:jc w:val="start"/>
+        <w:tblStyle w:val="FigureTable"/>
+        <w:tblW w:type="auto" w:w="0"/>
+        <w:tblLook w:firstRow="0" w:lastRow="0" w:firstColumn="0" w:lastColumn="0"/>
+        <w:jc w:val="center"/>
       </w:tblPr>
       <w:tblGrid>
         <w:gridCol w:w="7920"/>
@@ -864,17 +693,8 @@
           <w:tcPr/>
           <w:p>
             <w:pPr>
+              <w:pStyle w:val="Compact"/>
               <w:jc w:val="center"/>
-            </w:pPr>
-          </w:p>
-          <w:p>
-            <w:pPr>
-              <w:jc w:val="center"/>
-            </w:pPr>
-            <w:pPr>
-              <w:jc w:val="start"/>
-              <w:spacing w:before="200"/>
-              <w:pStyle w:val="ImageCaption"/>
             </w:pPr>
             <w:r>
               <w:t xml:space="preserve">Figure 8. Vaccine status distribution</w:t>
@@ -885,6 +705,14 @@
     </w:tbl>
     <w:p>
       <w:pPr>
+        <w:pStyle w:val="ImageCaption"/>
+      </w:pPr>
+      <w:r>
+        <w:t xml:space="preserve">Figure 8. Vaccine status distribution</w:t>
+      </w:r>
+    </w:p>
+    <w:p>
+      <w:pPr>
         <w:pStyle w:val="BodyText"/>
       </w:pPr>
       <w:r>
@@ -893,10 +721,10 @@
     </w:p>
     <w:tbl>
       <w:tblPr>
-        <w:tblStyle w:val="Table"/>
-        <w:tblW w:type="pct" w:w="5000"/>
-        <w:tblLook w:firstRow="0" w:lastRow="0" w:firstColumn="0" w:lastColumn="0" w:noHBand="0" w:noVBand="0" w:val="0000"/>
-        <w:jc w:val="start"/>
+        <w:tblStyle w:val="FigureTable"/>
+        <w:tblW w:type="auto" w:w="0"/>
+        <w:tblLook w:firstRow="0" w:lastRow="0" w:firstColumn="0" w:lastColumn="0"/>
+        <w:jc w:val="center"/>
       </w:tblPr>
       <w:tblGrid>
         <w:gridCol w:w="7920"/>
@@ -906,17 +734,8 @@
           <w:tcPr/>
           <w:p>
             <w:pPr>
+              <w:pStyle w:val="Compact"/>
               <w:jc w:val="center"/>
-            </w:pPr>
-          </w:p>
-          <w:p>
-            <w:pPr>
-              <w:jc w:val="center"/>
-            </w:pPr>
-            <w:pPr>
-              <w:jc w:val="start"/>
-              <w:spacing w:before="200"/>
-              <w:pStyle w:val="ImageCaption"/>
             </w:pPr>
             <w:r>
               <w:t xml:space="preserve">Figure 9.Facility and vaccine completion distribution</w:t>
@@ -927,6 +746,14 @@
     </w:tbl>
     <w:p>
       <w:pPr>
+        <w:pStyle w:val="ImageCaption"/>
+      </w:pPr>
+      <w:r>
+        <w:t xml:space="preserve">Figure 9.Facility and vaccine completion distribution</w:t>
+      </w:r>
+    </w:p>
+    <w:p>
+      <w:pPr>
         <w:pStyle w:val="BodyText"/>
       </w:pPr>
       <w:r>
@@ -953,10 +780,10 @@
     </w:p>
     <w:tbl>
       <w:tblPr>
-        <w:tblStyle w:val="Table"/>
-        <w:tblW w:type="pct" w:w="5000"/>
-        <w:tblLook w:firstRow="0" w:lastRow="0" w:firstColumn="0" w:lastColumn="0" w:noHBand="0" w:noVBand="0" w:val="0000"/>
-        <w:jc w:val="start"/>
+        <w:tblStyle w:val="FigureTable"/>
+        <w:tblW w:type="auto" w:w="0"/>
+        <w:tblLook w:firstRow="0" w:lastRow="0" w:firstColumn="0" w:lastColumn="0"/>
+        <w:jc w:val="center"/>
       </w:tblPr>
       <w:tblGrid>
         <w:gridCol w:w="7920"/>
@@ -966,17 +793,8 @@
           <w:tcPr/>
           <w:p>
             <w:pPr>
+              <w:pStyle w:val="Compact"/>
               <w:jc w:val="center"/>
-            </w:pPr>
-          </w:p>
-          <w:p>
-            <w:pPr>
-              <w:jc w:val="center"/>
-            </w:pPr>
-            <w:pPr>
-              <w:jc w:val="start"/>
-              <w:spacing w:before="200"/>
-              <w:pStyle w:val="ImageCaption"/>
             </w:pPr>
             <w:r>
               <w:t xml:space="preserve">Figure 10. Distribution of vaccine completion stratified by race and ethnicity</w:t>
@@ -985,8 +803,16 @@
         </w:tc>
       </w:tr>
     </w:tbl>
-    <w:bookmarkEnd w:id="26"/>
-    <w:bookmarkStart w:id="27" w:name="model-and-plot-fitting"/>
+    <w:p>
+      <w:pPr>
+        <w:pStyle w:val="ImageCaption"/>
+      </w:pPr>
+      <w:r>
+        <w:t xml:space="preserve">Figure 10. Distribution of vaccine completion stratified by race and ethnicity</w:t>
+      </w:r>
+    </w:p>
+    <w:bookmarkEnd w:id="24"/>
+    <w:bookmarkStart w:id="25" w:name="model-and-plot-fitting"/>
     <w:p>
       <w:pPr>
         <w:pStyle w:val="Heading2"/>
@@ -1023,10 +849,10 @@
     </w:p>
     <w:tbl>
       <w:tblPr>
-        <w:tblStyle w:val="Table"/>
-        <w:tblW w:type="pct" w:w="5000"/>
-        <w:tblLook w:firstRow="0" w:lastRow="0" w:firstColumn="0" w:lastColumn="0" w:noHBand="0" w:noVBand="0" w:val="0000"/>
-        <w:jc w:val="start"/>
+        <w:tblStyle w:val="FigureTable"/>
+        <w:tblW w:type="auto" w:w="0"/>
+        <w:tblLook w:firstRow="0" w:lastRow="0" w:firstColumn="0" w:lastColumn="0"/>
+        <w:jc w:val="center"/>
       </w:tblPr>
       <w:tblGrid>
         <w:gridCol w:w="7920"/>
@@ -1036,17 +862,8 @@
           <w:tcPr/>
           <w:p>
             <w:pPr>
+              <w:pStyle w:val="Compact"/>
               <w:jc w:val="center"/>
-            </w:pPr>
-          </w:p>
-          <w:p>
-            <w:pPr>
-              <w:jc w:val="center"/>
-            </w:pPr>
-            <w:pPr>
-              <w:jc w:val="start"/>
-              <w:spacing w:before="200"/>
-              <w:pStyle w:val="ImageCaption"/>
             </w:pPr>
             <w:r>
               <w:t xml:space="preserve">Figure 11.</w:t>
@@ -1057,6 +874,14 @@
     </w:tbl>
     <w:p>
       <w:pPr>
+        <w:pStyle w:val="ImageCaption"/>
+      </w:pPr>
+      <w:r>
+        <w:t xml:space="preserve">Figure 11.</w:t>
+      </w:r>
+    </w:p>
+    <w:p>
+      <w:pPr>
         <w:pStyle w:val="BodyText"/>
       </w:pPr>
       <w:r>
@@ -1083,10 +908,10 @@
     </w:p>
     <w:tbl>
       <w:tblPr>
-        <w:tblStyle w:val="Table"/>
-        <w:tblW w:type="pct" w:w="5000"/>
-        <w:tblLook w:firstRow="0" w:lastRow="0" w:firstColumn="0" w:lastColumn="0" w:noHBand="0" w:noVBand="0" w:val="0000"/>
-        <w:jc w:val="start"/>
+        <w:tblStyle w:val="FigureTable"/>
+        <w:tblW w:type="auto" w:w="0"/>
+        <w:tblLook w:firstRow="0" w:lastRow="0" w:firstColumn="0" w:lastColumn="0"/>
+        <w:jc w:val="center"/>
       </w:tblPr>
       <w:tblGrid>
         <w:gridCol w:w="7920"/>
@@ -1096,17 +921,8 @@
           <w:tcPr/>
           <w:p>
             <w:pPr>
+              <w:pStyle w:val="Compact"/>
               <w:jc w:val="center"/>
-            </w:pPr>
-          </w:p>
-          <w:p>
-            <w:pPr>
-              <w:jc w:val="center"/>
-            </w:pPr>
-            <w:pPr>
-              <w:jc w:val="start"/>
-              <w:spacing w:before="200"/>
-              <w:pStyle w:val="ImageCaption"/>
             </w:pPr>
             <w:r>
               <w:t xml:space="preserve">Figure 12. Income poverty ratio and insurance status</w:t>
@@ -1117,6 +933,14 @@
     </w:tbl>
     <w:p>
       <w:pPr>
+        <w:pStyle w:val="ImageCaption"/>
+      </w:pPr>
+      <w:r>
+        <w:t xml:space="preserve">Figure 12. Income poverty ratio and insurance status</w:t>
+      </w:r>
+    </w:p>
+    <w:p>
+      <w:pPr>
         <w:pStyle w:val="BodyText"/>
       </w:pPr>
       <w:r>
@@ -1151,10 +975,10 @@
     </w:p>
     <w:tbl>
       <w:tblPr>
-        <w:tblStyle w:val="Table"/>
-        <w:tblW w:type="pct" w:w="5000"/>
-        <w:tblLook w:firstRow="0" w:lastRow="0" w:firstColumn="0" w:lastColumn="0" w:noHBand="0" w:noVBand="0" w:val="0000"/>
-        <w:jc w:val="start"/>
+        <w:tblStyle w:val="FigureTable"/>
+        <w:tblW w:type="auto" w:w="0"/>
+        <w:tblLook w:firstRow="0" w:lastRow="0" w:firstColumn="0" w:lastColumn="0"/>
+        <w:jc w:val="center"/>
       </w:tblPr>
       <w:tblGrid>
         <w:gridCol w:w="7920"/>
@@ -1164,17 +988,8 @@
           <w:tcPr/>
           <w:p>
             <w:pPr>
+              <w:pStyle w:val="Compact"/>
               <w:jc w:val="center"/>
-            </w:pPr>
-          </w:p>
-          <w:p>
-            <w:pPr>
-              <w:jc w:val="center"/>
-            </w:pPr>
-            <w:pPr>
-              <w:jc w:val="start"/>
-              <w:spacing w:before="200"/>
-              <w:pStyle w:val="ImageCaption"/>
             </w:pPr>
             <w:r>
               <w:t xml:space="preserve">Figure 14. Income-poverty level versus ethnic group</w:t>
@@ -1184,13 +999,21 @@
       </w:tr>
     </w:tbl>
     <w:p>
+      <w:pPr>
+        <w:pStyle w:val="ImageCaption"/>
+      </w:pPr>
+      <w:r>
+        <w:t xml:space="preserve">Figure 14. Income-poverty level versus ethnic group</w:t>
+      </w:r>
+    </w:p>
+    <w:p>
       <w:r>
         <w:br w:type="page"/>
       </w:r>
     </w:p>
-    <w:bookmarkEnd w:id="27"/>
-    <w:bookmarkEnd w:id="28"/>
-    <w:bookmarkStart w:id="29" w:name="analysis"/>
+    <w:bookmarkEnd w:id="25"/>
+    <w:bookmarkEnd w:id="26"/>
+    <w:bookmarkStart w:id="27" w:name="analysis"/>
     <w:p>
       <w:pPr>
         <w:pStyle w:val="Heading1"/>
@@ -1253,10 +1076,10 @@
     </w:p>
     <w:tbl>
       <w:tblPr>
-        <w:tblStyle w:val="Table"/>
-        <w:tblW w:type="pct" w:w="5000"/>
-        <w:tblLook w:firstRow="0" w:lastRow="0" w:firstColumn="0" w:lastColumn="0" w:noHBand="0" w:noVBand="0" w:val="0000"/>
-        <w:jc w:val="start"/>
+        <w:tblStyle w:val="FigureTable"/>
+        <w:tblW w:type="auto" w:w="0"/>
+        <w:tblLook w:firstRow="0" w:lastRow="0" w:firstColumn="0" w:lastColumn="0"/>
+        <w:jc w:val="center"/>
       </w:tblPr>
       <w:tblGrid>
         <w:gridCol w:w="7920"/>
@@ -1266,17 +1089,8 @@
           <w:tcPr/>
           <w:p>
             <w:pPr>
+              <w:pStyle w:val="Compact"/>
               <w:jc w:val="center"/>
-            </w:pPr>
-          </w:p>
-          <w:p>
-            <w:pPr>
-              <w:jc w:val="center"/>
-            </w:pPr>
-            <w:pPr>
-              <w:jc w:val="start"/>
-              <w:spacing w:before="200"/>
-              <w:pStyle w:val="ImageCaption"/>
             </w:pPr>
             <w:r>
               <w:t xml:space="preserve">Table 3. Human Papillomavirus vaccine status variables and meanings.</w:t>
@@ -1287,6 +1101,14 @@
     </w:tbl>
     <w:p>
       <w:pPr>
+        <w:pStyle w:val="ImageCaption"/>
+      </w:pPr>
+      <w:r>
+        <w:t xml:space="preserve">Table 3. Human Papillomavirus vaccine status variables and meanings.</w:t>
+      </w:r>
+    </w:p>
+    <w:p>
+      <w:pPr>
         <w:pStyle w:val="BodyText"/>
       </w:pPr>
       <w:r>
@@ -1308,13 +1130,13 @@
         <w:t xml:space="preserve"> </w:t>
       </w:r>
       <w:r>
-        <w:t xml:space="preserve">This recommendation was given with the goal of increasing vaccine coverage in areas with lower vaccine accessibility and availability (4).</w:t>
-      </w:r>
-      <w:r>
-        <w:t xml:space="preserve"> </w:t>
-      </w:r>
-      <w:r>
-        <w:t xml:space="preserve">In September of 2023, PAHO followed suit in recommending a single-dose HPV vaccine regime for the Americas (5).</w:t>
+        <w:t xml:space="preserve">This recommendation was given with the goal of increasing vaccine coverage in areas with lower vaccine accessibility and availability (13).</w:t>
+      </w:r>
+      <w:r>
+        <w:t xml:space="preserve"> </w:t>
+      </w:r>
+      <w:r>
+        <w:t xml:space="preserve">In September of 2023, PAHO followed suit in recommending a single-dose HPV vaccine regime for the Americas (14).</w:t>
       </w:r>
     </w:p>
     <w:p>
@@ -1327,10 +1149,10 @@
     </w:p>
     <w:tbl>
       <w:tblPr>
-        <w:tblStyle w:val="Table"/>
-        <w:tblW w:type="pct" w:w="5000"/>
-        <w:tblLook w:firstRow="0" w:lastRow="0" w:firstColumn="0" w:lastColumn="0" w:noHBand="0" w:noVBand="0" w:val="0000"/>
-        <w:jc w:val="start"/>
+        <w:tblStyle w:val="FigureTable"/>
+        <w:tblW w:type="auto" w:w="0"/>
+        <w:tblLook w:firstRow="0" w:lastRow="0" w:firstColumn="0" w:lastColumn="0"/>
+        <w:jc w:val="center"/>
       </w:tblPr>
       <w:tblGrid>
         <w:gridCol w:w="7920"/>
@@ -1340,17 +1162,8 @@
           <w:tcPr/>
           <w:p>
             <w:pPr>
+              <w:pStyle w:val="Compact"/>
               <w:jc w:val="center"/>
-            </w:pPr>
-          </w:p>
-          <w:p>
-            <w:pPr>
-              <w:jc w:val="center"/>
-            </w:pPr>
-            <w:pPr>
-              <w:jc w:val="start"/>
-              <w:spacing w:before="200"/>
-              <w:pStyle w:val="ImageCaption"/>
             </w:pPr>
             <w:r>
               <w:t xml:space="preserve">Table 4. Potential predictor variable names and meanings.</w:t>
@@ -1361,6 +1174,14 @@
     </w:tbl>
     <w:p>
       <w:pPr>
+        <w:pStyle w:val="ImageCaption"/>
+      </w:pPr>
+      <w:r>
+        <w:t xml:space="preserve">Table 4. Potential predictor variable names and meanings.</w:t>
+      </w:r>
+    </w:p>
+    <w:p>
+      <w:pPr>
         <w:pStyle w:val="BodyText"/>
       </w:pPr>
       <w:r>
@@ -1393,14 +1214,24 @@
         <w:t xml:space="preserve">To determine which predictor variables will be best suited for a general linear model, I will do a step-wise comparison and then measure the resulting models with AIC and WAIC.</w:t>
       </w:r>
     </w:p>
-    <w:bookmarkEnd w:id="29"/>
-    <w:bookmarkStart w:id="30" w:name="references"/>
+    <w:bookmarkEnd w:id="27"/>
+    <w:bookmarkStart w:id="28" w:name="references"/>
     <w:p>
       <w:pPr>
         <w:pStyle w:val="Heading1"/>
       </w:pPr>
       <w:r>
         <w:t xml:space="preserve">4. References</w:t>
+      </w:r>
+    </w:p>
+    <w:bookmarkEnd w:id="28"/>
+    <w:bookmarkStart w:id="29" w:name="references-1"/>
+    <w:p>
+      <w:pPr>
+        <w:pStyle w:val="Heading1"/>
+      </w:pPr>
+      <w:r>
+        <w:t xml:space="preserve">5. References</w:t>
       </w:r>
     </w:p>
     <w:p>
@@ -1409,10 +1240,9 @@
           <w:ilvl w:val="0"/>
           <w:numId w:val="1001"/>
         </w:numPr>
-        <w:pStyle w:val="Compact"/>
-      </w:pPr>
-      <w:r>
-        <w:t xml:space="preserve">Sciences, N. A. of, Engineering, &amp; Medicine, and. (2018, March 1). Factors that affect health-care utilization. Health-Care Utilization as a Proxy in Disability Determination. https://www.ncbi.nlm.nih.gov/books/NBK500097/</w:t>
+      </w:pPr>
+      <w:r>
+        <w:t xml:space="preserve">https://www.who.int/teams/health-product-policy-and-standards/standards-and-specifications/vaccine-standardization/human-papillomavirus#:~:text=Human%20papillomavirus%20(HPV)%20is%20a,approximately%208%2Dkb%20in%20length.</w:t>
       </w:r>
     </w:p>
     <w:p>
@@ -1421,10 +1251,9 @@
           <w:ilvl w:val="0"/>
           <w:numId w:val="1001"/>
         </w:numPr>
-        <w:pStyle w:val="Compact"/>
-      </w:pPr>
-      <w:r>
-        <w:t xml:space="preserve">Mansfield, L. N., Chung, R. J., Silva, S. G., Merwin, E. I., &amp; Gonzalez-Guarda, R. M. (2022). Social determinants of human papillomavirus vaccine series completion among U.S. adolescents: A mixed-methods study. SSM - population health, 18, 101082. https://doi.org/10.1016/j.ssmph.2022.101082</w:t>
+      </w:pPr>
+      <w:r>
+        <w:t xml:space="preserve">https://www.womenshealth.gov/a-z-topics/human-papillomavirus#:~:text=Genital%20HPV%20is%20the%20most,79%20million%20Americans%20have%20HPV.&amp;text=It%20is%20so%20common%20that,some%20point%20in%20their%20lifetime.</w:t>
       </w:r>
     </w:p>
     <w:p>
@@ -1433,10 +1262,9 @@
           <w:ilvl w:val="0"/>
           <w:numId w:val="1001"/>
         </w:numPr>
-        <w:pStyle w:val="Compact"/>
-      </w:pPr>
-      <w:r>
-        <w:t xml:space="preserve">Casey, R. M., Akaba, H., Hyde, T. B, et al. (2024). Covid-19 pandemic and equity of global human papillomavirus vaccination: descriptive study of World Health Organization-Unicef vaccination coverage estimates. BMJ Medicine, 3, 000726. doi: 10.1136/bmjmed-2023-000726</w:t>
+      </w:pPr>
+      <w:r>
+        <w:t xml:space="preserve">https://www.health.state.mn.us/data/mcrs/data/qfhpv.html#:~:text=Human%20Papillomavirus%20(HPV)%20is%20a,with%20HPV%20in%20their%20lifetime.&amp;text=Around%2050%20percent%20of%20HPV,HPV%2C%20which%20can%20cause%20cancer.</w:t>
       </w:r>
     </w:p>
     <w:p>
@@ -1445,10 +1273,9 @@
           <w:ilvl w:val="0"/>
           <w:numId w:val="1001"/>
         </w:numPr>
-        <w:pStyle w:val="Compact"/>
-      </w:pPr>
-      <w:r>
-        <w:t xml:space="preserve">https://www.who.int/news/item/20-12-2022-WHO-updates-recommendations-on-HPV-vaccination-schedule</w:t>
+      </w:pPr>
+      <w:r>
+        <w:t xml:space="preserve">HPV and Cancer. In: National Cancer Institute [Internet]. 1 Mar 2019 [cited 12 Mar 2024]. Available: https://www.cancer.gov/about-cancer/causes-prevention/risk/infectious-agents/hpv-and-cancer</w:t>
       </w:r>
     </w:p>
     <w:p>
@@ -1457,13 +1284,111 @@
           <w:ilvl w:val="0"/>
           <w:numId w:val="1001"/>
         </w:numPr>
-        <w:pStyle w:val="Compact"/>
+      </w:pPr>
+      <w:r>
+        <w:t xml:space="preserve">https://www.cancer.gov/about-cancer/causes-prevention/risk/infectious-agents/hpv-and-cancer</w:t>
+      </w:r>
+    </w:p>
+    <w:p>
+      <w:pPr>
+        <w:numPr>
+          <w:ilvl w:val="0"/>
+          <w:numId w:val="1001"/>
+        </w:numPr>
+      </w:pPr>
+      <w:r>
+        <w:t xml:space="preserve">https://www.cdc.gov/vaccines/vpd/hpv/hcp/vaccines.html#:~:text=Vaccine%20Composition,45%2C%2052%2C%20and%2058.</w:t>
+      </w:r>
+    </w:p>
+    <w:p>
+      <w:pPr>
+        <w:numPr>
+          <w:ilvl w:val="0"/>
+          <w:numId w:val="1001"/>
+        </w:numPr>
+      </w:pPr>
+      <w:r>
+        <w:t xml:space="preserve">https://www.who.int/teams/health-product-policy-and-standards/standards-and-specifications/vaccine-standardization/human-papillomavirus#:~:text=Human%20papillomavirus%20(HPV)%20is%20a,approximately%208%2Dkb%20in%20length.</w:t>
+      </w:r>
+    </w:p>
+    <w:p>
+      <w:pPr>
+        <w:numPr>
+          <w:ilvl w:val="0"/>
+          <w:numId w:val="1001"/>
+        </w:numPr>
+      </w:pPr>
+      <w:r>
+        <w:t xml:space="preserve">https://www.cdc.gov/vaccines/vpd/hpv/hcp/recommendations.html#:~:text=Two%20doses%20of%20HPV%20vaccine,third%20dose%20of%20HPV%20vaccine.</w:t>
+      </w:r>
+    </w:p>
+    <w:p>
+      <w:pPr>
+        <w:numPr>
+          <w:ilvl w:val="0"/>
+          <w:numId w:val="1001"/>
+        </w:numPr>
+      </w:pPr>
+      <w:r>
+        <w:t xml:space="preserve">https://www.cdc.gov/mmwr/volumes/72/wr/mm7234a3.htm#:~:text=In%202022%2C%2089.9%25%20of%20adolescents,HPV%20vaccination%20(HPV%20UTD).</w:t>
+      </w:r>
+    </w:p>
+    <w:p>
+      <w:pPr>
+        <w:numPr>
+          <w:ilvl w:val="0"/>
+          <w:numId w:val="1001"/>
+        </w:numPr>
+      </w:pPr>
+      <w:r>
+        <w:t xml:space="preserve">Sciences, N. A. of, Engineering, &amp; Medicine, and. (2018, March 1). Factors that affect health-care utilization. Health-Care Utilization as a Proxy in Disability Determination. https://www.ncbi.nlm.nih.gov/books/NBK500097/</w:t>
+      </w:r>
+    </w:p>
+    <w:p>
+      <w:pPr>
+        <w:numPr>
+          <w:ilvl w:val="0"/>
+          <w:numId w:val="1001"/>
+        </w:numPr>
+      </w:pPr>
+      <w:r>
+        <w:t xml:space="preserve">Mansfield, L. N., Chung, R. J., Silva, S. G., Merwin, E. I., &amp; Gonzalez-Guarda, R. M. (2022). Social determinants of human papillomavirus vaccine series completion among U.S. adolescents: A mixed-methods study. SSM - population health, 18, 101082. https://doi.org/10.1016/j.ssmph.2022.101082</w:t>
+      </w:r>
+    </w:p>
+    <w:p>
+      <w:pPr>
+        <w:numPr>
+          <w:ilvl w:val="0"/>
+          <w:numId w:val="1001"/>
+        </w:numPr>
+      </w:pPr>
+      <w:r>
+        <w:t xml:space="preserve">Casey, R. M., Akaba, H., Hyde, T. B, et al. (2024). Covid-19 pandemic and equity of global human papillomavirus vaccination: descriptive study of World Health Organization-Unicef vaccination coverage estimates. BMJ Medicine, 3, 000726. doi: 10.1136/bmjmed-2023-000726</w:t>
+      </w:r>
+    </w:p>
+    <w:p>
+      <w:pPr>
+        <w:numPr>
+          <w:ilvl w:val="0"/>
+          <w:numId w:val="1001"/>
+        </w:numPr>
+      </w:pPr>
+      <w:r>
+        <w:t xml:space="preserve">https://www.who.int/news/item/20-12-2022-WHO-updates-recommendations-on-HPV-vaccination-schedule</w:t>
+      </w:r>
+    </w:p>
+    <w:p>
+      <w:pPr>
+        <w:numPr>
+          <w:ilvl w:val="0"/>
+          <w:numId w:val="1001"/>
+        </w:numPr>
       </w:pPr>
       <w:r>
         <w:t xml:space="preserve">https://www.paho.org/en/news/5-9-2023-paho-technical-advisory-group-recommends-countries-americas-use-single-dose-hpv</w:t>
       </w:r>
     </w:p>
-    <w:bookmarkEnd w:id="30"/>
+    <w:bookmarkEnd w:id="29"/>
     <w:sectPr/>
   </w:body>
 </w:document>
@@ -1792,6 +1717,25 @@
       <w:jc w:val="center"/>
     </w:pPr>
   </w:style>
+  <w:style w:customStyle="1" w:styleId="AbstractTitle" w:type="paragraph">
+    <w:name w:val="Abstract Title"/>
+    <w:basedOn w:val="Normal"/>
+    <w:next w:val="Abstract"/>
+    <w:qFormat/>
+    <w:pPr>
+      <w:keepNext/>
+      <w:keepLines/>
+      <w:jc w:val="center"/>
+      <w:spacing w:after="0" w:before="300"/>
+    </w:pPr>
+    <w:rPr>
+      <w:sz w:val="20"/>
+      <w:szCs w:val="20"/>
+      <w:b/>
+      <w:color w:val="345A8A"/>
+      &gt;
+    </w:rPr>
+  </w:style>
   <w:style w:customStyle="1" w:styleId="Abstract" w:type="paragraph">
     <w:name w:val="Abstract"/>
     <w:basedOn w:val="Normal"/>
@@ -1800,7 +1744,7 @@
     <w:pPr>
       <w:keepNext/>
       <w:keepLines/>
-      <w:spacing w:after="300" w:before="300"/>
+      <w:spacing w:after="300" w:before="100"/>
     </w:pPr>
     <w:rPr>
       <w:sz w:val="20"/>
@@ -2022,6 +1966,18 @@
     <w:uiPriority w:val="9"/>
     <w:unhideWhenUsed/>
     <w:qFormat/>
+  </w:style>
+  <w:style w:styleId="FootnoteBlockText" w:type="paragraph">
+    <w:name w:val="Footnote Block Text"/>
+    <w:basedOn w:val="Footnote Text"/>
+    <w:next w:val="Footnote Text"/>
+    <w:uiPriority w:val="9"/>
+    <w:unhideWhenUsed/>
+    <w:qFormat/>
+    <w:pPr>
+      <w:spacing w:after="100" w:before="100"/>
+      <w:ind w:firstLine="0" w:left="480" w:right="480"/>
+    </w:pPr>
   </w:style>
   <w:style w:default="1" w:styleId="DefaultParagraphFont" w:type="character">
     <w:name w:val="Default Paragraph Font"/>

</xml_diff>

<commit_message>
Transferred code from .R to .qmd, updated README
Updated README to reflect changes and transfers
</commit_message>
<xml_diff>
--- a/products/manuscript/Manuscript.docx
+++ b/products/manuscript/Manuscript.docx
@@ -115,10 +115,10 @@
         <w:pStyle w:val="Date"/>
       </w:pPr>
       <w:r>
-        <w:t xml:space="preserve">2024-04-01</w:t>
-      </w:r>
-    </w:p>
-    <w:bookmarkStart w:id="21" w:name="introduction"/>
+        <w:t xml:space="preserve">2024-04-02</w:t>
+      </w:r>
+    </w:p>
+    <w:bookmarkStart w:id="24" w:name="introduction"/>
     <w:p>
       <w:pPr>
         <w:pStyle w:val="Heading1"/>
@@ -141,7 +141,25 @@
         <w:pStyle w:val="FirstParagraph"/>
       </w:pPr>
       <w:r>
-        <w:t xml:space="preserve">Human Papillomavirus (HPV) is a double-stranded DNA virus that infects the cells of the skin and mucosal linings [1]. HPV is the most common sexually transmitted infection (STI) in the United States, where over 90% of sexually active males and 80% of sexually active females will likely become infected within their lifetime [2, 3]. Most cases of HPV are asymptomatic and cleared over time, but certain infections tend to become persistent and can cause genital warts. Specific types of HPV are known to be</w:t>
+        <w:t xml:space="preserve">Human Papillomavirus (HPV) is a double-stranded DNA virus that infects the cells of the skin and mucosal linings [1].</w:t>
+      </w:r>
+      <w:r>
+        <w:t xml:space="preserve"> </w:t>
+      </w:r>
+      <w:r>
+        <w:t xml:space="preserve">HPV is the most common sexually transmitted infection (STI) in the United States, where over 90% of sexually active males and 80% of sexually active females will likely become infected within their lifetime [2, 3].</w:t>
+      </w:r>
+      <w:r>
+        <w:t xml:space="preserve"> </w:t>
+      </w:r>
+      <w:r>
+        <w:t xml:space="preserve">Most cases of HPV are asymptomatic and cleared over time, but certain infections tend to become persistent and can cause genital warts.</w:t>
+      </w:r>
+      <w:r>
+        <w:t xml:space="preserve"> </w:t>
+      </w:r>
+      <w:r>
+        <w:t xml:space="preserve">Specific types of HPV are known to be</w:t>
       </w:r>
       <w:r>
         <w:t xml:space="preserve"> </w:t>
@@ -159,7 +177,13 @@
         <w:t xml:space="preserve"> </w:t>
       </w:r>
       <w:r>
-        <w:t xml:space="preserve">or increase the likelihood of developing cancer in persistently infected cells [4]. The HPV group contains over 200 related viruses, but only 12 types are considered</w:t>
+        <w:t xml:space="preserve">or increase the likelihood of developing cancer in persistently infected cells [4].</w:t>
+      </w:r>
+      <w:r>
+        <w:t xml:space="preserve"> </w:t>
+      </w:r>
+      <w:r>
+        <w:t xml:space="preserve">The HPV group contains over 200 related viruses, but only 12 types are considered</w:t>
       </w:r>
       <w:r>
         <w:t xml:space="preserve"> </w:t>
@@ -177,7 +201,31 @@
         <w:t xml:space="preserve"> </w:t>
       </w:r>
       <w:r>
-        <w:t xml:space="preserve">due to the presence of oncogenes. These include HPV 16, 18, 31, 33, 35, 39, 45, 51, 52, 56, 58, and 59, though HPV-16 and HPV-18 are associated with the highest number of HPV-associated cancer cases. In the U.S., there are 37,300 cases of HPV-associated cancer cases every year, including cases of cervical, anal, oropharyngeal (throat and mouth), vulvar, vaginal, and penile cancers [5,6]. In an effort to prevent HPV-associated cancers worldwide, two HPV vaccines were developed and made available in 2006. These included a bivalent and quadrivalent vaccine that contained viral-like particles (VLPs) of the viral capsid protein (L1) from</w:t>
+        <w:t xml:space="preserve">due to the presence of oncogenes.</w:t>
+      </w:r>
+      <w:r>
+        <w:t xml:space="preserve"> </w:t>
+      </w:r>
+      <w:r>
+        <w:t xml:space="preserve">These include HPV 16, 18, 31, 33, 35, 39, 45, 51, 52, 56, 58, and 59, though HPV-16 and HPV-18 are associated with the highest number of HPV-associated cancer cases.</w:t>
+      </w:r>
+      <w:r>
+        <w:t xml:space="preserve"> </w:t>
+      </w:r>
+      <w:r>
+        <w:t xml:space="preserve">In the U.S., there are 37,300 cases of HPV-associated cancer cases every year, including cases of cervical, anal, oropharyngeal (throat and mouth), vulvar, vaginal, and penile cancers [5,6].</w:t>
+      </w:r>
+      <w:r>
+        <w:t xml:space="preserve"> </w:t>
+      </w:r>
+      <w:r>
+        <w:t xml:space="preserve">In an effort to prevent HPV-associated cancers worldwide, two HPV vaccines were developed and made available in 2006.</w:t>
+      </w:r>
+      <w:r>
+        <w:t xml:space="preserve"> </w:t>
+      </w:r>
+      <w:r>
+        <w:t xml:space="preserve">These included a bivalent and quadrivalent vaccine that contained viral-like particles (VLPs) of the viral capsid protein (L1) from</w:t>
       </w:r>
       <w:r>
         <w:t xml:space="preserve"> </w:t>
@@ -195,19 +243,61 @@
         <w:t xml:space="preserve"> </w:t>
       </w:r>
       <w:r>
-        <w:t xml:space="preserve">HPV types [7]. In recent years, the vaccine used in the U.S., Gardasil 9, has been expanded to contain HPV types 6, 11, 16, 18, 31, 33, 45, 52, and 58 [4]. Currently, the United States Centers for Disease Control and Prevention (CDC) recommends a two-dose Gardasil 9 regime to all teenagers, with a primary dose at age 11 to 12 and a second dose within 6 to 12 months of the first [8]. In 2022, the CDC estimated that 76.0% of teenagers aged 13 to 17 had received at least 1 dose of the HPV vaccine while only 62.6% of teenagers were up-to-date with their vaccination regime [9].</w:t>
-      </w:r>
-      <w:r>
-        <w:t xml:space="preserve"> </w:t>
-      </w:r>
-      <w:r>
-        <w:t xml:space="preserve">## Data</w:t>
-      </w:r>
-      <w:r>
-        <w:t xml:space="preserve"> </w:t>
-      </w:r>
-      <w:r>
-        <w:t xml:space="preserve">The data we chose to use is the National Immunization Survey (NIS) of 2022. It consists survey data that was collected to monitor vaccination coverage for teenagers age 13-17 in the United States of America. The surveys were conducted by the National Center for Immunization and Respiratory Diseases of the Center (NCIRD) for Disease Control and Prevention (CDC). The survey itself consists of two parts: (1) the household telephone (random digit dialing) survey answered by a parent or guardian and (2) a mailed survey for the vaccination provider, called</w:t>
+        <w:t xml:space="preserve">HPV types [7].</w:t>
+      </w:r>
+      <w:r>
+        <w:t xml:space="preserve"> </w:t>
+      </w:r>
+      <w:r>
+        <w:t xml:space="preserve">In recent years, the vaccine used in the U.S., Gardasil 9, has been expanded to contain HPV types 6, 11, 16, 18, 31, 33, 45, 52, and 58 [4].</w:t>
+      </w:r>
+      <w:r>
+        <w:t xml:space="preserve"> </w:t>
+      </w:r>
+      <w:r>
+        <w:t xml:space="preserve">Currently, the United States Centers for Disease Control and Prevention (CDC) recommends a two-dose Gardasil 9 regime to all teenagers, with a primary dose at age 11 to 12 and a second dose within 6 to 12 months of the first [8].</w:t>
+      </w:r>
+      <w:r>
+        <w:t xml:space="preserve"> </w:t>
+      </w:r>
+      <w:r>
+        <w:t xml:space="preserve">In 2022, the CDC estimated that 76.0% of teenagers aged 13 to 17 had received at least 1 dose of the HPV vaccine while only 62.6% of teenagers were up-to-date with their vaccination regime [9].</w:t>
+      </w:r>
+    </w:p>
+    <w:bookmarkEnd w:id="20"/>
+    <w:bookmarkStart w:id="21" w:name="data"/>
+    <w:p>
+      <w:pPr>
+        <w:pStyle w:val="Heading2"/>
+      </w:pPr>
+      <w:r>
+        <w:t xml:space="preserve">1.2 Data</w:t>
+      </w:r>
+    </w:p>
+    <w:p>
+      <w:pPr>
+        <w:pStyle w:val="FirstParagraph"/>
+      </w:pPr>
+      <w:r>
+        <w:t xml:space="preserve">The data we chose to use is the National Immunization Survey (NIS) of 2022.</w:t>
+      </w:r>
+      <w:r>
+        <w:t xml:space="preserve"> </w:t>
+      </w:r>
+      <w:r>
+        <w:t xml:space="preserve">It consists survey data that was collected to monitor vaccination coverage for teenagers age 13-17 in the United States of America.</w:t>
+      </w:r>
+      <w:r>
+        <w:t xml:space="preserve"> </w:t>
+      </w:r>
+      <w:r>
+        <w:t xml:space="preserve">The surveys were conducted by the National Center for Immunization and Respiratory Diseases of the Center (NCIRD) for Disease Control and Prevention (CDC).</w:t>
+      </w:r>
+      <w:r>
+        <w:t xml:space="preserve"> </w:t>
+      </w:r>
+      <w:r>
+        <w:t xml:space="preserve">The survey itself consists of two parts: (1) the household telephone (random digit dialing) survey answered by a parent or guardian and (2) a mailed survey for the vaccination provider, called</w:t>
       </w:r>
       <w:r>
         <w:t xml:space="preserve"> </w:t>
@@ -225,29 +315,89 @@
         <w:t xml:space="preserve"> </w:t>
       </w:r>
       <w:r>
-        <w:t xml:space="preserve">The original data set is a fixed width file (FWF). In the data set, there are 43,738 rows and 672 columns, with each row representing an individual and each column representing the answer to a question. The questions pertain to the teenager’s immunization history, demographics, and additional household-reported health information. We have truncated the data set to include 26-selected columns for the ease of observation. We have also filtered the data set to include one year, 2022, which is the most recent year of data that is published. The provided survey data will require cleaning, as there are signs of human errors present.</w:t>
-      </w:r>
-      <w:r>
-        <w:t xml:space="preserve"> </w:t>
-      </w:r>
-      <w:r>
-        <w:t xml:space="preserve">## Research Question</w:t>
-      </w:r>
-      <w:r>
-        <w:t xml:space="preserve"> </w:t>
-      </w:r>
-      <w:r>
-        <w:t xml:space="preserve">Data from the 2022 National Immunization Survey for teens will be used to identify which socioeconomic and geographic factors are associated with HPV vaccination completion for teenagers aged 13 to 17 in the U.S. Specifically, we want to find the most important socioeconomic and geographic factors for a teenager being up-to-date for their HPV vaccinations in the U.S. The outcome of this study will be measured using the overall up-to-date HPV vaccination completion indicator, which includes all age groups in any step of the vaccination process. The variable includes teenagers aged 13 to 17 who are up-to-date and have received at least one HPV shot.</w:t>
-      </w:r>
-      <w:r>
-        <w:t xml:space="preserve"> </w:t>
-      </w:r>
-      <w:r>
-        <w:t xml:space="preserve">## Purpose</w:t>
-      </w:r>
-      <w:r>
-        <w:t xml:space="preserve"> </w:t>
-      </w:r>
+        <w:t xml:space="preserve">The original data set is a fixed width file (FWF).</w:t>
+      </w:r>
+      <w:r>
+        <w:t xml:space="preserve"> </w:t>
+      </w:r>
+      <w:r>
+        <w:t xml:space="preserve">In the data set, there are 43,738 rows and 672 columns, with each row representing an individual and each column representing the answer to a question.</w:t>
+      </w:r>
+      <w:r>
+        <w:t xml:space="preserve"> </w:t>
+      </w:r>
+      <w:r>
+        <w:t xml:space="preserve">The questions pertain to the teenager’s immunization history, demographics, and additional household-reported health information.</w:t>
+      </w:r>
+      <w:r>
+        <w:t xml:space="preserve"> </w:t>
+      </w:r>
+      <w:r>
+        <w:t xml:space="preserve">We have truncated the data set to include 26-selected columns for the ease of observation.</w:t>
+      </w:r>
+      <w:r>
+        <w:t xml:space="preserve"> </w:t>
+      </w:r>
+      <w:r>
+        <w:t xml:space="preserve">We have also filtered the data set to include one year, 2022, which is the most recent year of data that is published.</w:t>
+      </w:r>
+      <w:r>
+        <w:t xml:space="preserve"> </w:t>
+      </w:r>
+      <w:r>
+        <w:t xml:space="preserve">The provided survey data will require cleaning, as there are signs of human errors present.</w:t>
+      </w:r>
+    </w:p>
+    <w:bookmarkEnd w:id="21"/>
+    <w:bookmarkStart w:id="22" w:name="research-question"/>
+    <w:p>
+      <w:pPr>
+        <w:pStyle w:val="Heading2"/>
+      </w:pPr>
+      <w:r>
+        <w:t xml:space="preserve">1.3 Research Question</w:t>
+      </w:r>
+    </w:p>
+    <w:p>
+      <w:pPr>
+        <w:pStyle w:val="FirstParagraph"/>
+      </w:pPr>
+      <w:r>
+        <w:t xml:space="preserve">Data from the 2022 National Immunization Survey for teens will be used to identify which socioeconomic and geographic factors are associated with HPV vaccination completion for teenagers aged 13 to 17 in the U.S.</w:t>
+      </w:r>
+      <w:r>
+        <w:t xml:space="preserve"> </w:t>
+      </w:r>
+      <w:r>
+        <w:t xml:space="preserve">Specifically, we want to find the most important socioeconomic and geographic factors for a teenager being up-to-date for their HPV vaccinations in the U.S.</w:t>
+      </w:r>
+      <w:r>
+        <w:t xml:space="preserve"> </w:t>
+      </w:r>
+      <w:r>
+        <w:t xml:space="preserve">The outcome of this study will be measured using the overall up-to-date HPV vaccination completion indicator, which includes all age groups in any step of the vaccination process.</w:t>
+      </w:r>
+      <w:r>
+        <w:t xml:space="preserve"> </w:t>
+      </w:r>
+      <w:r>
+        <w:t xml:space="preserve">The variable includes teenagers aged 13 to 17 who are up-to-date and have received at least one HPV shot.</w:t>
+      </w:r>
+    </w:p>
+    <w:bookmarkEnd w:id="22"/>
+    <w:bookmarkStart w:id="23" w:name="purpose"/>
+    <w:p>
+      <w:pPr>
+        <w:pStyle w:val="Heading2"/>
+      </w:pPr>
+      <w:r>
+        <w:t xml:space="preserve">1.4 Purpose</w:t>
+      </w:r>
+    </w:p>
+    <w:p>
+      <w:pPr>
+        <w:pStyle w:val="FirstParagraph"/>
+      </w:pPr>
       <w:r>
         <w:t xml:space="preserve">Measuring HPV vaccine completion with</w:t>
       </w:r>
@@ -267,13 +417,79 @@
         <w:t xml:space="preserve"> </w:t>
       </w:r>
       <w:r>
-        <w:t xml:space="preserve">variables may be more robust than vaccination rate based on those who have completed the regime (2 or more shots), because not all teens included in the survey are at the age in which they would’ve completed the full regime. This means that younger teens who are up to date with 1+ shot will not be excluded from the analysis. We aim to measure determinants of socioeconomic status that are engrained into the survey questions. These factors include: family income, poverty status, income-to-poverty ratio, insurance status, insurance breaks, maternal education, living arrangement, and geographic mobility status. Additional demographic factors that are associated with healthcare access and may be examined include: race, ethnicity, language, facility in which the vaccine was administered, and whether the teen had completed a wellness exam between the ages of 11-12. Geographic distribution of the teens will be assessed by true state of residence. We would like to examine the data for correlations between HPV vaccination completion status and the aforementioned socioeconomic determinants, demographics, and geographic location. This serves as valuable information to determine differences in healthcare access and vaccination coverage for teenagers living in the U.S.</w:t>
-      </w:r>
-      <w:r>
-        <w:t xml:space="preserve"> </w:t>
-      </w:r>
-      <w:r>
-        <w:t xml:space="preserve">It is generally known that those of lower income and without insurance have limited healthcare access in the U.S. [10], but it will be interesting to see if this pattern is reflected at the state level. If so, policy should be examined as it may be related to healthcare access disparities. Recent studies have examined HPV vaccination completion according to social determinants, but they have not examined geographic distribution and include data prior to 2019 [11]. More recent years display differences in global HPV vaccination trends due to the COVID19 pandemic [12]. Our study will fill in geographical gaps and provide updated vaccination trends based on socioeconomic factors.</w:t>
+        <w:t xml:space="preserve">variables may be more robust than vaccination rate based on those who have completed the regime (2 or more shots), because not all teens included in the survey are at the age in which they would’ve completed the full regime.</w:t>
+      </w:r>
+      <w:r>
+        <w:t xml:space="preserve"> </w:t>
+      </w:r>
+      <w:r>
+        <w:t xml:space="preserve">This means that younger teens who are up to date with 1+ shot will not be excluded from the analysis.</w:t>
+      </w:r>
+      <w:r>
+        <w:t xml:space="preserve"> </w:t>
+      </w:r>
+      <w:r>
+        <w:t xml:space="preserve">We aim to measure determinants of socioeconomic status that are engrained into the survey questions.</w:t>
+      </w:r>
+      <w:r>
+        <w:t xml:space="preserve"> </w:t>
+      </w:r>
+      <w:r>
+        <w:t xml:space="preserve">These factors include: family income, poverty status, income-to-poverty ratio, insurance status, insurance breaks, maternal education, living arrangement, and geographic mobility status.</w:t>
+      </w:r>
+      <w:r>
+        <w:t xml:space="preserve"> </w:t>
+      </w:r>
+      <w:r>
+        <w:t xml:space="preserve">Additional demographic factors that are associated with healthcare access and may be examined include: race, ethnicity, language, facility in which the vaccine was administered, and whether the teen had completed a wellness exam between the ages of 11-12.</w:t>
+      </w:r>
+      <w:r>
+        <w:t xml:space="preserve"> </w:t>
+      </w:r>
+      <w:r>
+        <w:t xml:space="preserve">Geographic distribution of the teens will be assessed by true state of residence.</w:t>
+      </w:r>
+      <w:r>
+        <w:t xml:space="preserve"> </w:t>
+      </w:r>
+      <w:r>
+        <w:t xml:space="preserve">We would like to examine the data for correlations between HPV vaccination completion status and the aforementioned socioeconomic determinants, demographics, and geographic location.</w:t>
+      </w:r>
+      <w:r>
+        <w:t xml:space="preserve"> </w:t>
+      </w:r>
+      <w:r>
+        <w:t xml:space="preserve">This serves as valuable information to determine differences in healthcare access and vaccination coverage for teenagers living in the U.S.</w:t>
+      </w:r>
+      <w:r>
+        <w:t xml:space="preserve"> </w:t>
+      </w:r>
+      <w:r>
+        <w:t xml:space="preserve">It is generally known that those of lower income and without insurance have limited healthcare access in the U.S. [10], but it will be interesting to see if this pattern is reflected at the state level.</w:t>
+      </w:r>
+      <w:r>
+        <w:t xml:space="preserve"> </w:t>
+      </w:r>
+      <w:r>
+        <w:t xml:space="preserve">If so, policy should be examined as it may be related to healthcare access disparities.</w:t>
+      </w:r>
+      <w:r>
+        <w:t xml:space="preserve"> </w:t>
+      </w:r>
+      <w:r>
+        <w:t xml:space="preserve">Recent studies have examined HPV vaccination completion according to social determinants, but they have not examined geographic distribution and include data prior to 2019 [11].</w:t>
+      </w:r>
+      <w:r>
+        <w:t xml:space="preserve"> </w:t>
+      </w:r>
+      <w:r>
+        <w:t xml:space="preserve">More recent years display differences in global HPV vaccination trends due to the COVID19 pandemic [12].</w:t>
+      </w:r>
+      <w:r>
+        <w:t xml:space="preserve"> </w:t>
+      </w:r>
+      <w:r>
+        <w:t xml:space="preserve">Our study will fill in geographical gaps and provide updated vaccination trends based on socioeconomic factors.</w:t>
       </w:r>
     </w:p>
     <w:p>
@@ -281,9 +497,9 @@
         <w:br w:type="page"/>
       </w:r>
     </w:p>
-    <w:bookmarkEnd w:id="20"/>
-    <w:bookmarkEnd w:id="21"/>
-    <w:bookmarkStart w:id="26" w:name="methods"/>
+    <w:bookmarkEnd w:id="23"/>
+    <w:bookmarkEnd w:id="24"/>
+    <w:bookmarkStart w:id="32" w:name="methods"/>
     <w:p>
       <w:pPr>
         <w:pStyle w:val="Heading1"/>
@@ -292,7 +508,7 @@
         <w:t xml:space="preserve">2. Methods</w:t>
       </w:r>
     </w:p>
-    <w:bookmarkStart w:id="23" w:name="data-cleaning-and-processing"/>
+    <w:bookmarkStart w:id="26" w:name="data-cleaning-and-processing"/>
     <w:p>
       <w:pPr>
         <w:pStyle w:val="Heading2"/>
@@ -301,7 +517,7 @@
         <w:t xml:space="preserve">2.1 Data Cleaning and Processing</w:t>
       </w:r>
     </w:p>
-    <w:bookmarkStart w:id="22" w:name="loading-the-data"/>
+    <w:bookmarkStart w:id="25" w:name="loading-the-data"/>
     <w:p>
       <w:pPr>
         <w:pStyle w:val="Heading3"/>
@@ -494,9 +710,9 @@
         <w:t xml:space="preserve">folder.</w:t>
       </w:r>
     </w:p>
-    <w:bookmarkEnd w:id="22"/>
-    <w:bookmarkEnd w:id="23"/>
-    <w:bookmarkStart w:id="24" w:name="exploratory-analysis"/>
+    <w:bookmarkEnd w:id="25"/>
+    <w:bookmarkEnd w:id="26"/>
+    <w:bookmarkStart w:id="30" w:name="exploratory-analysis"/>
     <w:p>
       <w:pPr>
         <w:pStyle w:val="Heading2"/>
@@ -539,10 +755,10 @@
     </w:p>
     <w:tbl>
       <w:tblPr>
-        <w:tblStyle w:val="FigureTable"/>
-        <w:tblW w:type="auto" w:w="0"/>
-        <w:tblLook w:firstRow="0" w:lastRow="0" w:firstColumn="0" w:lastColumn="0"/>
-        <w:jc w:val="center"/>
+        <w:tblStyle w:val="Table"/>
+        <w:tblW w:type="pct" w:w="5000"/>
+        <w:tblLook w:firstRow="0" w:lastRow="0" w:firstColumn="0" w:lastColumn="0" w:noHBand="0" w:noVBand="0" w:val="0000"/>
+        <w:jc w:val="start"/>
       </w:tblPr>
       <w:tblGrid>
         <w:gridCol w:w="7920"/>
@@ -552,8 +768,59 @@
           <w:tcPr/>
           <w:p>
             <w:pPr>
-              <w:pStyle w:val="Compact"/>
               <w:jc w:val="center"/>
+            </w:pPr>
+            <w:r>
+              <w:drawing>
+                <wp:inline>
+                  <wp:extent cx="5334000" cy="3807460"/>
+                  <wp:effectExtent b="0" l="0" r="0" t="0"/>
+                  <wp:docPr descr="" title="" id="28" name="Picture"/>
+                  <a:graphic>
+                    <a:graphicData uri="http://schemas.openxmlformats.org/drawingml/2006/picture">
+                      <pic:pic>
+                        <pic:nvPicPr>
+                          <pic:cNvPr descr="images/income.png" id="29" name="Picture"/>
+                          <pic:cNvPicPr>
+                            <a:picLocks noChangeArrowheads="1" noChangeAspect="1"/>
+                          </pic:cNvPicPr>
+                        </pic:nvPicPr>
+                        <pic:blipFill>
+                          <a:blip r:embed="rId27"/>
+                          <a:stretch>
+                            <a:fillRect/>
+                          </a:stretch>
+                        </pic:blipFill>
+                        <pic:spPr bwMode="auto">
+                          <a:xfrm>
+                            <a:off x="0" y="0"/>
+                            <a:ext cx="5334000" cy="3807460"/>
+                          </a:xfrm>
+                          <a:prstGeom prst="rect">
+                            <a:avLst/>
+                          </a:prstGeom>
+                          <a:noFill/>
+                          <a:ln w="9525">
+                            <a:noFill/>
+                            <a:headEnd/>
+                            <a:tailEnd/>
+                          </a:ln>
+                        </pic:spPr>
+                      </pic:pic>
+                    </a:graphicData>
+                  </a:graphic>
+                </wp:inline>
+              </w:drawing>
+            </w:r>
+          </w:p>
+          <w:p>
+            <w:pPr>
+              <w:jc w:val="center"/>
+            </w:pPr>
+            <w:pPr>
+              <w:jc w:val="start"/>
+              <w:spacing w:before="200"/>
+              <w:pStyle w:val="ImageCaption"/>
             </w:pPr>
             <w:r>
               <w:t xml:space="preserve">Figure 1. Income-poverty ratio distribution</w:t>
@@ -564,14 +831,6 @@
     </w:tbl>
     <w:p>
       <w:pPr>
-        <w:pStyle w:val="ImageCaption"/>
-      </w:pPr>
-      <w:r>
-        <w:t xml:space="preserve">Figure 1. Income-poverty ratio distribution</w:t>
-      </w:r>
-    </w:p>
-    <w:p>
-      <w:pPr>
         <w:pStyle w:val="BodyText"/>
       </w:pPr>
       <w:r>
@@ -680,10 +939,10 @@
     </w:p>
     <w:tbl>
       <w:tblPr>
-        <w:tblStyle w:val="FigureTable"/>
-        <w:tblW w:type="auto" w:w="0"/>
-        <w:tblLook w:firstRow="0" w:lastRow="0" w:firstColumn="0" w:lastColumn="0"/>
-        <w:jc w:val="center"/>
+        <w:tblStyle w:val="Table"/>
+        <w:tblW w:type="pct" w:w="5000"/>
+        <w:tblLook w:firstRow="0" w:lastRow="0" w:firstColumn="0" w:lastColumn="0" w:noHBand="0" w:noVBand="0" w:val="0000"/>
+        <w:jc w:val="start"/>
       </w:tblPr>
       <w:tblGrid>
         <w:gridCol w:w="7920"/>
@@ -693,8 +952,17 @@
           <w:tcPr/>
           <w:p>
             <w:pPr>
-              <w:pStyle w:val="Compact"/>
               <w:jc w:val="center"/>
+            </w:pPr>
+          </w:p>
+          <w:p>
+            <w:pPr>
+              <w:jc w:val="center"/>
+            </w:pPr>
+            <w:pPr>
+              <w:jc w:val="start"/>
+              <w:spacing w:before="200"/>
+              <w:pStyle w:val="ImageCaption"/>
             </w:pPr>
             <w:r>
               <w:t xml:space="preserve">Figure 8. Vaccine status distribution</w:t>
@@ -705,14 +973,6 @@
     </w:tbl>
     <w:p>
       <w:pPr>
-        <w:pStyle w:val="ImageCaption"/>
-      </w:pPr>
-      <w:r>
-        <w:t xml:space="preserve">Figure 8. Vaccine status distribution</w:t>
-      </w:r>
-    </w:p>
-    <w:p>
-      <w:pPr>
         <w:pStyle w:val="BodyText"/>
       </w:pPr>
       <w:r>
@@ -721,10 +981,10 @@
     </w:p>
     <w:tbl>
       <w:tblPr>
-        <w:tblStyle w:val="FigureTable"/>
-        <w:tblW w:type="auto" w:w="0"/>
-        <w:tblLook w:firstRow="0" w:lastRow="0" w:firstColumn="0" w:lastColumn="0"/>
-        <w:jc w:val="center"/>
+        <w:tblStyle w:val="Table"/>
+        <w:tblW w:type="pct" w:w="5000"/>
+        <w:tblLook w:firstRow="0" w:lastRow="0" w:firstColumn="0" w:lastColumn="0" w:noHBand="0" w:noVBand="0" w:val="0000"/>
+        <w:jc w:val="start"/>
       </w:tblPr>
       <w:tblGrid>
         <w:gridCol w:w="7920"/>
@@ -734,8 +994,17 @@
           <w:tcPr/>
           <w:p>
             <w:pPr>
-              <w:pStyle w:val="Compact"/>
               <w:jc w:val="center"/>
+            </w:pPr>
+          </w:p>
+          <w:p>
+            <w:pPr>
+              <w:jc w:val="center"/>
+            </w:pPr>
+            <w:pPr>
+              <w:jc w:val="start"/>
+              <w:spacing w:before="200"/>
+              <w:pStyle w:val="ImageCaption"/>
             </w:pPr>
             <w:r>
               <w:t xml:space="preserve">Figure 9.Facility and vaccine completion distribution</w:t>
@@ -746,14 +1015,6 @@
     </w:tbl>
     <w:p>
       <w:pPr>
-        <w:pStyle w:val="ImageCaption"/>
-      </w:pPr>
-      <w:r>
-        <w:t xml:space="preserve">Figure 9.Facility and vaccine completion distribution</w:t>
-      </w:r>
-    </w:p>
-    <w:p>
-      <w:pPr>
         <w:pStyle w:val="BodyText"/>
       </w:pPr>
       <w:r>
@@ -780,10 +1041,10 @@
     </w:p>
     <w:tbl>
       <w:tblPr>
-        <w:tblStyle w:val="FigureTable"/>
-        <w:tblW w:type="auto" w:w="0"/>
-        <w:tblLook w:firstRow="0" w:lastRow="0" w:firstColumn="0" w:lastColumn="0"/>
-        <w:jc w:val="center"/>
+        <w:tblStyle w:val="Table"/>
+        <w:tblW w:type="pct" w:w="5000"/>
+        <w:tblLook w:firstRow="0" w:lastRow="0" w:firstColumn="0" w:lastColumn="0" w:noHBand="0" w:noVBand="0" w:val="0000"/>
+        <w:jc w:val="start"/>
       </w:tblPr>
       <w:tblGrid>
         <w:gridCol w:w="7920"/>
@@ -793,8 +1054,17 @@
           <w:tcPr/>
           <w:p>
             <w:pPr>
-              <w:pStyle w:val="Compact"/>
               <w:jc w:val="center"/>
+            </w:pPr>
+          </w:p>
+          <w:p>
+            <w:pPr>
+              <w:jc w:val="center"/>
+            </w:pPr>
+            <w:pPr>
+              <w:jc w:val="start"/>
+              <w:spacing w:before="200"/>
+              <w:pStyle w:val="ImageCaption"/>
             </w:pPr>
             <w:r>
               <w:t xml:space="preserve">Figure 10. Distribution of vaccine completion stratified by race and ethnicity</w:t>
@@ -803,16 +1073,8 @@
         </w:tc>
       </w:tr>
     </w:tbl>
-    <w:p>
-      <w:pPr>
-        <w:pStyle w:val="ImageCaption"/>
-      </w:pPr>
-      <w:r>
-        <w:t xml:space="preserve">Figure 10. Distribution of vaccine completion stratified by race and ethnicity</w:t>
-      </w:r>
-    </w:p>
-    <w:bookmarkEnd w:id="24"/>
-    <w:bookmarkStart w:id="25" w:name="model-and-plot-fitting"/>
+    <w:bookmarkEnd w:id="30"/>
+    <w:bookmarkStart w:id="31" w:name="model-and-plot-fitting"/>
     <w:p>
       <w:pPr>
         <w:pStyle w:val="Heading2"/>
@@ -849,10 +1111,10 @@
     </w:p>
     <w:tbl>
       <w:tblPr>
-        <w:tblStyle w:val="FigureTable"/>
-        <w:tblW w:type="auto" w:w="0"/>
-        <w:tblLook w:firstRow="0" w:lastRow="0" w:firstColumn="0" w:lastColumn="0"/>
-        <w:jc w:val="center"/>
+        <w:tblStyle w:val="Table"/>
+        <w:tblW w:type="pct" w:w="5000"/>
+        <w:tblLook w:firstRow="0" w:lastRow="0" w:firstColumn="0" w:lastColumn="0" w:noHBand="0" w:noVBand="0" w:val="0000"/>
+        <w:jc w:val="start"/>
       </w:tblPr>
       <w:tblGrid>
         <w:gridCol w:w="7920"/>
@@ -862,8 +1124,17 @@
           <w:tcPr/>
           <w:p>
             <w:pPr>
-              <w:pStyle w:val="Compact"/>
               <w:jc w:val="center"/>
+            </w:pPr>
+          </w:p>
+          <w:p>
+            <w:pPr>
+              <w:jc w:val="center"/>
+            </w:pPr>
+            <w:pPr>
+              <w:jc w:val="start"/>
+              <w:spacing w:before="200"/>
+              <w:pStyle w:val="ImageCaption"/>
             </w:pPr>
             <w:r>
               <w:t xml:space="preserve">Figure 11.</w:t>
@@ -874,14 +1145,6 @@
     </w:tbl>
     <w:p>
       <w:pPr>
-        <w:pStyle w:val="ImageCaption"/>
-      </w:pPr>
-      <w:r>
-        <w:t xml:space="preserve">Figure 11.</w:t>
-      </w:r>
-    </w:p>
-    <w:p>
-      <w:pPr>
         <w:pStyle w:val="BodyText"/>
       </w:pPr>
       <w:r>
@@ -908,10 +1171,10 @@
     </w:p>
     <w:tbl>
       <w:tblPr>
-        <w:tblStyle w:val="FigureTable"/>
-        <w:tblW w:type="auto" w:w="0"/>
-        <w:tblLook w:firstRow="0" w:lastRow="0" w:firstColumn="0" w:lastColumn="0"/>
-        <w:jc w:val="center"/>
+        <w:tblStyle w:val="Table"/>
+        <w:tblW w:type="pct" w:w="5000"/>
+        <w:tblLook w:firstRow="0" w:lastRow="0" w:firstColumn="0" w:lastColumn="0" w:noHBand="0" w:noVBand="0" w:val="0000"/>
+        <w:jc w:val="start"/>
       </w:tblPr>
       <w:tblGrid>
         <w:gridCol w:w="7920"/>
@@ -921,8 +1184,17 @@
           <w:tcPr/>
           <w:p>
             <w:pPr>
-              <w:pStyle w:val="Compact"/>
               <w:jc w:val="center"/>
+            </w:pPr>
+          </w:p>
+          <w:p>
+            <w:pPr>
+              <w:jc w:val="center"/>
+            </w:pPr>
+            <w:pPr>
+              <w:jc w:val="start"/>
+              <w:spacing w:before="200"/>
+              <w:pStyle w:val="ImageCaption"/>
             </w:pPr>
             <w:r>
               <w:t xml:space="preserve">Figure 12. Income poverty ratio and insurance status</w:t>
@@ -933,14 +1205,6 @@
     </w:tbl>
     <w:p>
       <w:pPr>
-        <w:pStyle w:val="ImageCaption"/>
-      </w:pPr>
-      <w:r>
-        <w:t xml:space="preserve">Figure 12. Income poverty ratio and insurance status</w:t>
-      </w:r>
-    </w:p>
-    <w:p>
-      <w:pPr>
         <w:pStyle w:val="BodyText"/>
       </w:pPr>
       <w:r>
@@ -975,10 +1239,10 @@
     </w:p>
     <w:tbl>
       <w:tblPr>
-        <w:tblStyle w:val="FigureTable"/>
-        <w:tblW w:type="auto" w:w="0"/>
-        <w:tblLook w:firstRow="0" w:lastRow="0" w:firstColumn="0" w:lastColumn="0"/>
-        <w:jc w:val="center"/>
+        <w:tblStyle w:val="Table"/>
+        <w:tblW w:type="pct" w:w="5000"/>
+        <w:tblLook w:firstRow="0" w:lastRow="0" w:firstColumn="0" w:lastColumn="0" w:noHBand="0" w:noVBand="0" w:val="0000"/>
+        <w:jc w:val="start"/>
       </w:tblPr>
       <w:tblGrid>
         <w:gridCol w:w="7920"/>
@@ -988,8 +1252,17 @@
           <w:tcPr/>
           <w:p>
             <w:pPr>
-              <w:pStyle w:val="Compact"/>
               <w:jc w:val="center"/>
+            </w:pPr>
+          </w:p>
+          <w:p>
+            <w:pPr>
+              <w:jc w:val="center"/>
+            </w:pPr>
+            <w:pPr>
+              <w:jc w:val="start"/>
+              <w:spacing w:before="200"/>
+              <w:pStyle w:val="ImageCaption"/>
             </w:pPr>
             <w:r>
               <w:t xml:space="preserve">Figure 14. Income-poverty level versus ethnic group</w:t>
@@ -1000,31 +1273,20 @@
     </w:tbl>
     <w:p>
       <w:pPr>
-        <w:pStyle w:val="ImageCaption"/>
-      </w:pPr>
-      <w:r>
-        <w:t xml:space="preserve">Figure 14. Income-poverty level versus ethnic group</w:t>
-      </w:r>
-    </w:p>
-    <w:p>
-      <w:r>
-        <w:br w:type="page"/>
-      </w:r>
-    </w:p>
-    <w:bookmarkEnd w:id="25"/>
-    <w:bookmarkEnd w:id="26"/>
-    <w:bookmarkStart w:id="27" w:name="analysis"/>
-    <w:p>
-      <w:pPr>
-        <w:pStyle w:val="Heading1"/>
-      </w:pPr>
-      <w:r>
-        <w:t xml:space="preserve">3. Analysis</w:t>
-      </w:r>
-    </w:p>
-    <w:p>
-      <w:pPr>
-        <w:pStyle w:val="FirstParagraph"/>
+        <w:pStyle w:val="BodyText"/>
+      </w:pPr>
+      <w:p>
+        <w:r>
+          <w:br w:type="page"/>
+        </w:r>
+      </w:p>
+      <w:r>
+        <w:t xml:space="preserve"> # Analysis</w:t>
+      </w:r>
+    </w:p>
+    <w:p>
+      <w:pPr>
+        <w:pStyle w:val="BodyText"/>
       </w:pPr>
       <w:r>
         <w:t xml:space="preserve">We begin with various socioeconomic predictors that interest us.</w:t>
@@ -1076,10 +1338,10 @@
     </w:p>
     <w:tbl>
       <w:tblPr>
-        <w:tblStyle w:val="FigureTable"/>
-        <w:tblW w:type="auto" w:w="0"/>
-        <w:tblLook w:firstRow="0" w:lastRow="0" w:firstColumn="0" w:lastColumn="0"/>
-        <w:jc w:val="center"/>
+        <w:tblStyle w:val="Table"/>
+        <w:tblW w:type="pct" w:w="5000"/>
+        <w:tblLook w:firstRow="0" w:lastRow="0" w:firstColumn="0" w:lastColumn="0" w:noHBand="0" w:noVBand="0" w:val="0000"/>
+        <w:jc w:val="start"/>
       </w:tblPr>
       <w:tblGrid>
         <w:gridCol w:w="7920"/>
@@ -1089,8 +1351,17 @@
           <w:tcPr/>
           <w:p>
             <w:pPr>
-              <w:pStyle w:val="Compact"/>
               <w:jc w:val="center"/>
+            </w:pPr>
+          </w:p>
+          <w:p>
+            <w:pPr>
+              <w:jc w:val="center"/>
+            </w:pPr>
+            <w:pPr>
+              <w:jc w:val="start"/>
+              <w:spacing w:before="200"/>
+              <w:pStyle w:val="ImageCaption"/>
             </w:pPr>
             <w:r>
               <w:t xml:space="preserve">Table 3. Human Papillomavirus vaccine status variables and meanings.</w:t>
@@ -1101,14 +1372,6 @@
     </w:tbl>
     <w:p>
       <w:pPr>
-        <w:pStyle w:val="ImageCaption"/>
-      </w:pPr>
-      <w:r>
-        <w:t xml:space="preserve">Table 3. Human Papillomavirus vaccine status variables and meanings.</w:t>
-      </w:r>
-    </w:p>
-    <w:p>
-      <w:pPr>
         <w:pStyle w:val="BodyText"/>
       </w:pPr>
       <w:r>
@@ -1149,10 +1412,10 @@
     </w:p>
     <w:tbl>
       <w:tblPr>
-        <w:tblStyle w:val="FigureTable"/>
-        <w:tblW w:type="auto" w:w="0"/>
-        <w:tblLook w:firstRow="0" w:lastRow="0" w:firstColumn="0" w:lastColumn="0"/>
-        <w:jc w:val="center"/>
+        <w:tblStyle w:val="Table"/>
+        <w:tblW w:type="pct" w:w="5000"/>
+        <w:tblLook w:firstRow="0" w:lastRow="0" w:firstColumn="0" w:lastColumn="0" w:noHBand="0" w:noVBand="0" w:val="0000"/>
+        <w:jc w:val="start"/>
       </w:tblPr>
       <w:tblGrid>
         <w:gridCol w:w="7920"/>
@@ -1162,8 +1425,17 @@
           <w:tcPr/>
           <w:p>
             <w:pPr>
-              <w:pStyle w:val="Compact"/>
               <w:jc w:val="center"/>
+            </w:pPr>
+          </w:p>
+          <w:p>
+            <w:pPr>
+              <w:jc w:val="center"/>
+            </w:pPr>
+            <w:pPr>
+              <w:jc w:val="start"/>
+              <w:spacing w:before="200"/>
+              <w:pStyle w:val="ImageCaption"/>
             </w:pPr>
             <w:r>
               <w:t xml:space="preserve">Table 4. Potential predictor variable names and meanings.</w:t>
@@ -1174,14 +1446,6 @@
     </w:tbl>
     <w:p>
       <w:pPr>
-        <w:pStyle w:val="ImageCaption"/>
-      </w:pPr>
-      <w:r>
-        <w:t xml:space="preserve">Table 4. Potential predictor variable names and meanings.</w:t>
-      </w:r>
-    </w:p>
-    <w:p>
-      <w:pPr>
         <w:pStyle w:val="BodyText"/>
       </w:pPr>
       <w:r>
@@ -1214,24 +1478,25 @@
         <w:t xml:space="preserve">To determine which predictor variables will be best suited for a general linear model, I will do a step-wise comparison and then measure the resulting models with AIC and WAIC.</w:t>
       </w:r>
     </w:p>
-    <w:bookmarkEnd w:id="27"/>
-    <w:bookmarkStart w:id="28" w:name="references"/>
+    <w:bookmarkEnd w:id="31"/>
+    <w:bookmarkEnd w:id="32"/>
+    <w:bookmarkStart w:id="33" w:name="references"/>
     <w:p>
       <w:pPr>
         <w:pStyle w:val="Heading1"/>
       </w:pPr>
       <w:r>
+        <w:t xml:space="preserve">3. References</w:t>
+      </w:r>
+    </w:p>
+    <w:bookmarkEnd w:id="33"/>
+    <w:bookmarkStart w:id="34" w:name="references-1"/>
+    <w:p>
+      <w:pPr>
+        <w:pStyle w:val="Heading1"/>
+      </w:pPr>
+      <w:r>
         <w:t xml:space="preserve">4. References</w:t>
-      </w:r>
-    </w:p>
-    <w:bookmarkEnd w:id="28"/>
-    <w:bookmarkStart w:id="29" w:name="references-1"/>
-    <w:p>
-      <w:pPr>
-        <w:pStyle w:val="Heading1"/>
-      </w:pPr>
-      <w:r>
-        <w:t xml:space="preserve">5. References</w:t>
       </w:r>
     </w:p>
     <w:p>
@@ -1275,7 +1540,25 @@
         </w:numPr>
       </w:pPr>
       <w:r>
-        <w:t xml:space="preserve">HPV and Cancer. In: National Cancer Institute [Internet]. 1 Mar 2019 [cited 12 Mar 2024]. Available: https://www.cancer.gov/about-cancer/causes-prevention/risk/infectious-agents/hpv-and-cancer</w:t>
+        <w:t xml:space="preserve">HPV and Cancer.</w:t>
+      </w:r>
+      <w:r>
+        <w:t xml:space="preserve"> </w:t>
+      </w:r>
+      <w:r>
+        <w:t xml:space="preserve">In: National Cancer Institute [Internet].</w:t>
+      </w:r>
+      <w:r>
+        <w:t xml:space="preserve"> </w:t>
+      </w:r>
+      <w:r>
+        <w:t xml:space="preserve">1 Mar 2019 [cited 12 Mar 2024].</w:t>
+      </w:r>
+      <w:r>
+        <w:t xml:space="preserve"> </w:t>
+      </w:r>
+      <w:r>
+        <w:t xml:space="preserve">Available: https://www.cancer.gov/about-cancer/causes-prevention/risk/infectious-agents/hpv-and-cancer</w:t>
       </w:r>
     </w:p>
     <w:p>
@@ -1341,7 +1624,37 @@
         </w:numPr>
       </w:pPr>
       <w:r>
-        <w:t xml:space="preserve">Sciences, N. A. of, Engineering, &amp; Medicine, and. (2018, March 1). Factors that affect health-care utilization. Health-Care Utilization as a Proxy in Disability Determination. https://www.ncbi.nlm.nih.gov/books/NBK500097/</w:t>
+        <w:t xml:space="preserve">Sciences, N. A.</w:t>
+      </w:r>
+      <w:r>
+        <w:t xml:space="preserve"> </w:t>
+      </w:r>
+      <w:r>
+        <w:t xml:space="preserve">of, Engineering, &amp; Medicine, and.</w:t>
+      </w:r>
+      <w:r>
+        <w:t xml:space="preserve"> </w:t>
+      </w:r>
+      <w:r>
+        <w:t xml:space="preserve">(2018, March 1).</w:t>
+      </w:r>
+      <w:r>
+        <w:t xml:space="preserve"> </w:t>
+      </w:r>
+      <w:r>
+        <w:t xml:space="preserve">Factors that affect health-care utilization.</w:t>
+      </w:r>
+      <w:r>
+        <w:t xml:space="preserve"> </w:t>
+      </w:r>
+      <w:r>
+        <w:t xml:space="preserve">Health-Care Utilization as a Proxy in Disability Determination.</w:t>
+      </w:r>
+      <w:r>
+        <w:t xml:space="preserve"> </w:t>
+      </w:r>
+      <w:r>
+        <w:t xml:space="preserve">https://www.ncbi.nlm.nih.gov/books/NBK500097/</w:t>
       </w:r>
     </w:p>
     <w:p>
@@ -1352,7 +1665,31 @@
         </w:numPr>
       </w:pPr>
       <w:r>
-        <w:t xml:space="preserve">Mansfield, L. N., Chung, R. J., Silva, S. G., Merwin, E. I., &amp; Gonzalez-Guarda, R. M. (2022). Social determinants of human papillomavirus vaccine series completion among U.S. adolescents: A mixed-methods study. SSM - population health, 18, 101082. https://doi.org/10.1016/j.ssmph.2022.101082</w:t>
+        <w:t xml:space="preserve">Mansfield, L. N., Chung, R. J., Silva, S. G., Merwin, E. I., &amp; Gonzalez-Guarda, R. M.</w:t>
+      </w:r>
+      <w:r>
+        <w:t xml:space="preserve"> </w:t>
+      </w:r>
+      <w:r>
+        <w:t xml:space="preserve">(2022).</w:t>
+      </w:r>
+      <w:r>
+        <w:t xml:space="preserve"> </w:t>
+      </w:r>
+      <w:r>
+        <w:t xml:space="preserve">Social determinants of human papillomavirus vaccine series completion among U.S. adolescents: A mixed-methods study.</w:t>
+      </w:r>
+      <w:r>
+        <w:t xml:space="preserve"> </w:t>
+      </w:r>
+      <w:r>
+        <w:t xml:space="preserve">SSM - population health, 18, 101082.</w:t>
+      </w:r>
+      <w:r>
+        <w:t xml:space="preserve"> </w:t>
+      </w:r>
+      <w:r>
+        <w:t xml:space="preserve">https://doi.org/10.1016/j.ssmph.2022.101082</w:t>
       </w:r>
     </w:p>
     <w:p>
@@ -1363,7 +1700,25 @@
         </w:numPr>
       </w:pPr>
       <w:r>
-        <w:t xml:space="preserve">Casey, R. M., Akaba, H., Hyde, T. B, et al. (2024). Covid-19 pandemic and equity of global human papillomavirus vaccination: descriptive study of World Health Organization-Unicef vaccination coverage estimates. BMJ Medicine, 3, 000726. doi: 10.1136/bmjmed-2023-000726</w:t>
+        <w:t xml:space="preserve">Casey, R. M., Akaba, H., Hyde, T. B, et al. (2024).</w:t>
+      </w:r>
+      <w:r>
+        <w:t xml:space="preserve"> </w:t>
+      </w:r>
+      <w:r>
+        <w:t xml:space="preserve">Covid-19 pandemic and equity of global human papillomavirus vaccination: descriptive study of World Health Organization-Unicef vaccination coverage estimates.</w:t>
+      </w:r>
+      <w:r>
+        <w:t xml:space="preserve"> </w:t>
+      </w:r>
+      <w:r>
+        <w:t xml:space="preserve">BMJ Medicine, 3, 000726.</w:t>
+      </w:r>
+      <w:r>
+        <w:t xml:space="preserve"> </w:t>
+      </w:r>
+      <w:r>
+        <w:t xml:space="preserve">doi: 10.1136/bmjmed-2023-000726</w:t>
       </w:r>
     </w:p>
     <w:p>
@@ -1388,7 +1743,7 @@
         <w:t xml:space="preserve">https://www.paho.org/en/news/5-9-2023-paho-technical-advisory-group-recommends-countries-americas-use-single-dose-hpv</w:t>
       </w:r>
     </w:p>
-    <w:bookmarkEnd w:id="29"/>
+    <w:bookmarkEnd w:id="34"/>
     <w:sectPr/>
   </w:body>
 </w:document>
@@ -1717,25 +2072,6 @@
       <w:jc w:val="center"/>
     </w:pPr>
   </w:style>
-  <w:style w:customStyle="1" w:styleId="AbstractTitle" w:type="paragraph">
-    <w:name w:val="Abstract Title"/>
-    <w:basedOn w:val="Normal"/>
-    <w:next w:val="Abstract"/>
-    <w:qFormat/>
-    <w:pPr>
-      <w:keepNext/>
-      <w:keepLines/>
-      <w:jc w:val="center"/>
-      <w:spacing w:after="0" w:before="300"/>
-    </w:pPr>
-    <w:rPr>
-      <w:sz w:val="20"/>
-      <w:szCs w:val="20"/>
-      <w:b/>
-      <w:color w:val="345A8A"/>
-      &gt;
-    </w:rPr>
-  </w:style>
   <w:style w:customStyle="1" w:styleId="Abstract" w:type="paragraph">
     <w:name w:val="Abstract"/>
     <w:basedOn w:val="Normal"/>
@@ -1744,7 +2080,7 @@
     <w:pPr>
       <w:keepNext/>
       <w:keepLines/>
-      <w:spacing w:after="300" w:before="100"/>
+      <w:spacing w:after="300" w:before="300"/>
     </w:pPr>
     <w:rPr>
       <w:sz w:val="20"/>
@@ -1966,18 +2302,6 @@
     <w:uiPriority w:val="9"/>
     <w:unhideWhenUsed/>
     <w:qFormat/>
-  </w:style>
-  <w:style w:styleId="FootnoteBlockText" w:type="paragraph">
-    <w:name w:val="Footnote Block Text"/>
-    <w:basedOn w:val="Footnote Text"/>
-    <w:next w:val="Footnote Text"/>
-    <w:uiPriority w:val="9"/>
-    <w:unhideWhenUsed/>
-    <w:qFormat/>
-    <w:pPr>
-      <w:spacing w:after="100" w:before="100"/>
-      <w:ind w:firstLine="0" w:left="480" w:right="480"/>
-    </w:pPr>
   </w:style>
   <w:style w:default="1" w:styleId="DefaultParagraphFont" w:type="character">
     <w:name w:val="Default Paragraph Font"/>

</xml_diff>

<commit_message>
Examined problems with analysis in Rf and with LASSO. Added to manuscript.
I think that neither might be more suitable and we should try elastic net.
</commit_message>
<xml_diff>
--- a/products/manuscript/Manuscript.docx
+++ b/products/manuscript/Manuscript.docx
@@ -115,7 +115,7 @@
         <w:pStyle w:val="Date"/>
       </w:pPr>
       <w:r>
-        <w:t xml:space="preserve">2024-04-17</w:t>
+        <w:t xml:space="preserve">2024-04-18</w:t>
       </w:r>
     </w:p>
     <w:bookmarkStart w:id="24" w:name="introduction"/>
@@ -832,7 +832,7 @@
     </w:p>
     <w:bookmarkEnd w:id="26"/>
     <w:bookmarkEnd w:id="27"/>
-    <w:bookmarkStart w:id="69" w:name="results"/>
+    <w:bookmarkStart w:id="50" w:name="results"/>
     <w:p>
       <w:pPr>
         <w:pStyle w:val="Heading1"/>
@@ -841,7 +841,7 @@
         <w:t xml:space="preserve">3. Results</w:t>
       </w:r>
     </w:p>
-    <w:bookmarkStart w:id="58" w:name="exploratory-data-analysis"/>
+    <w:bookmarkStart w:id="49" w:name="exploratory-data-analysis"/>
     <w:p>
       <w:pPr>
         <w:pStyle w:val="Heading2"/>
@@ -855,13 +855,7 @@
         <w:pStyle w:val="FirstParagraph"/>
       </w:pPr>
       <w:r>
-        <w:t xml:space="preserve">Exploratory analysis is used to determine the distribution of our predictors, including the socioeconomic variables that we chose for analysis.</w:t>
-      </w:r>
-      <w:r>
-        <w:t xml:space="preserve"> </w:t>
-      </w:r>
-      <w:r>
-        <w:t xml:space="preserve">Nearly all of the demographic factors have a similar distribution between those who have completed their HPV vaccination regime versus those who have not completed it.</w:t>
+        <w:t xml:space="preserve">Exploratory analysis is used to determine the distribution of our predictors, including the socioeconomic variables that we chose for analysis. Nearly all of the demographic factors have a similar distribution between those who have completed their HPV vaccination regime versus those who have not completed it.</w:t>
       </w:r>
     </w:p>
     <w:p>
@@ -870,9 +864,6 @@
       </w:pPr>
       <w:r>
         <w:t xml:space="preserve">Table 1.Socioeconomic characteristics of U.S. teenagers who have completed or are up-to-date with HPV vaccination series.</w:t>
-      </w:r>
-      <w:r>
-        <w:t xml:space="preserve"> </w:t>
       </w:r>
     </w:p>
     <w:tbl>
@@ -881,7 +872,8 @@
         <w:tblW w:type="pct" w:w="5000"/>
         <w:tblLook w:firstRow="1" w:lastRow="0" w:firstColumn="0" w:lastColumn="0" w:noHBand="0" w:noVBand="0" w:val="0020"/>
         <w:jc w:val="start"/>
-        <w:tblCaption w:val="Table 1.Socioeconomic characteristics of U.S. teenagers who have completed or are up-to-date with HPV vaccination series. "/>
+        <w:tblLayout w:type="fixed"/>
+        <w:tblCaption w:val="Table 1.Socioeconomic characteristics of U.S. teenagers who have completed or are up-to-date with HPV vaccination series."/>
       </w:tblPr>
       <w:tblGrid>
         <w:gridCol w:w="4540"/>
@@ -2923,121 +2915,7 @@
         <w:pStyle w:val="BodyText"/>
       </w:pPr>
       <w:r>
-        <w:t xml:space="preserve">The distribution of the numerical income to poverty ratio can be shown below.</w:t>
-      </w:r>
-      <w:r>
-        <w:t xml:space="preserve"> </w:t>
-      </w:r>
-      <w:r>
-        <w:t xml:space="preserve">It displays a value from 1-3.</w:t>
-      </w:r>
-      <w:r>
-        <w:t xml:space="preserve"> </w:t>
-      </w:r>
-      <w:r>
-        <w:t xml:space="preserve">A ratio displaying less than 1 depicts an income less than the poverty level.Any income ratio &gt;1 indicates an income greater than the poverty level.</w:t>
-      </w:r>
-      <w:r>
-        <w:t xml:space="preserve"> </w:t>
-      </w:r>
-      <w:r>
-        <w:t xml:space="preserve">Most of the observations were gathered from households with income ratios of 3, as shown by the skewed plot below.</w:t>
-      </w:r>
-    </w:p>
-    <w:tbl>
-      <w:tblPr>
-        <w:tblStyle w:val="Table"/>
-        <w:tblW w:type="pct" w:w="5000"/>
-        <w:tblLook w:firstRow="0" w:lastRow="0" w:firstColumn="0" w:lastColumn="0" w:noHBand="0" w:noVBand="0" w:val="0000"/>
-        <w:jc w:val="start"/>
-      </w:tblPr>
-      <w:tblGrid>
-        <w:gridCol w:w="7920"/>
-      </w:tblGrid>
-      <w:tr>
-        <w:tc>
-          <w:tcPr/>
-          <w:p>
-            <w:pPr>
-              <w:jc w:val="center"/>
-            </w:pPr>
-            <w:r>
-              <w:drawing>
-                <wp:inline>
-                  <wp:extent cx="5334000" cy="3416808"/>
-                  <wp:effectExtent b="0" l="0" r="0" t="0"/>
-                  <wp:docPr descr="" title="" id="29" name="Picture"/>
-                  <a:graphic>
-                    <a:graphicData uri="http://schemas.openxmlformats.org/drawingml/2006/picture">
-                      <pic:pic>
-                        <pic:nvPicPr>
-                          <pic:cNvPr descr="./images/income.png" id="30" name="Picture"/>
-                          <pic:cNvPicPr>
-                            <a:picLocks noChangeArrowheads="1" noChangeAspect="1"/>
-                          </pic:cNvPicPr>
-                        </pic:nvPicPr>
-                        <pic:blipFill>
-                          <a:blip r:embed="rId28"/>
-                          <a:stretch>
-                            <a:fillRect/>
-                          </a:stretch>
-                        </pic:blipFill>
-                        <pic:spPr bwMode="auto">
-                          <a:xfrm>
-                            <a:off x="0" y="0"/>
-                            <a:ext cx="5334000" cy="3416808"/>
-                          </a:xfrm>
-                          <a:prstGeom prst="rect">
-                            <a:avLst/>
-                          </a:prstGeom>
-                          <a:noFill/>
-                          <a:ln w="9525">
-                            <a:noFill/>
-                            <a:headEnd/>
-                            <a:tailEnd/>
-                          </a:ln>
-                        </pic:spPr>
-                      </pic:pic>
-                    </a:graphicData>
-                  </a:graphic>
-                </wp:inline>
-              </w:drawing>
-            </w:r>
-          </w:p>
-          <w:p>
-            <w:pPr>
-              <w:jc w:val="center"/>
-            </w:pPr>
-            <w:pPr>
-              <w:jc w:val="start"/>
-              <w:spacing w:before="200"/>
-              <w:pStyle w:val="ImageCaption"/>
-            </w:pPr>
-            <w:r>
-              <w:t xml:space="preserve">Figure 1. Income-poverty ratio distribution</w:t>
-            </w:r>
-          </w:p>
-        </w:tc>
-      </w:tr>
-    </w:tbl>
-    <w:p>
-      <w:pPr>
-        <w:pStyle w:val="BodyText"/>
-      </w:pPr>
-      <w:r>
-        <w:t xml:space="preserve">Next, the distribution of surveys given per state was analyzed.</w:t>
-      </w:r>
-      <w:r>
-        <w:t xml:space="preserve"> </w:t>
-      </w:r>
-      <w:r>
-        <w:t xml:space="preserve">The state variable shows a more uniformed distribution, suggesting that the observations were gathered fairly across the US states and territory.</w:t>
-      </w:r>
-      <w:r>
-        <w:t xml:space="preserve"> </w:t>
-      </w:r>
-      <w:r>
-        <w:t xml:space="preserve">Although it is noted a few territories provides 0 observations.</w:t>
+        <w:t xml:space="preserve">Income-poverty-ratio is a numeric value that indicates how close to poverty a family is living. It is calculated by income over the poverty income threshold and ranges from values 1 (closest to poverty) and 3 (furthest from poverty). The distribution of the income poverty ratio indicates a strong left skew. The highest frequency of observations was gathered from households with an income poverty ratio, meaning most survey participants live well above the poverty threshold. The family income is right skewed with the majority of the observations coming from $75000+ income level. This indicates that a high frequency of participants are above the poverty income threshold, but also in a modest income class.</w:t>
       </w:r>
       <w:r>
         <w:t xml:space="preserve"> </w:t>
@@ -3047,12 +2925,57 @@
           <wp:inline>
             <wp:extent cx="5334000" cy="3416808"/>
             <wp:effectExtent b="0" l="0" r="0" t="0"/>
-            <wp:docPr descr="Figure 2. State distribution" title="" id="32" name="Picture"/>
+            <wp:docPr descr="Figure 1. Income-poverty ratio distribution" title="" id="29" name="Picture"/>
             <a:graphic>
               <a:graphicData uri="http://schemas.openxmlformats.org/drawingml/2006/picture">
                 <pic:pic>
                   <pic:nvPicPr>
-                    <pic:cNvPr descr="./images/state.distribution.png" id="33" name="Picture"/>
+                    <pic:cNvPr descr="./images/income.png" id="30" name="Picture"/>
+                    <pic:cNvPicPr>
+                      <a:picLocks noChangeArrowheads="1" noChangeAspect="1"/>
+                    </pic:cNvPicPr>
+                  </pic:nvPicPr>
+                  <pic:blipFill>
+                    <a:blip r:embed="rId28"/>
+                    <a:stretch>
+                      <a:fillRect/>
+                    </a:stretch>
+                  </pic:blipFill>
+                  <pic:spPr bwMode="auto">
+                    <a:xfrm>
+                      <a:off x="0" y="0"/>
+                      <a:ext cx="5334000" cy="3416808"/>
+                    </a:xfrm>
+                    <a:prstGeom prst="rect">
+                      <a:avLst/>
+                    </a:prstGeom>
+                    <a:noFill/>
+                    <a:ln w="9525">
+                      <a:noFill/>
+                      <a:headEnd/>
+                      <a:tailEnd/>
+                    </a:ln>
+                  </pic:spPr>
+                </pic:pic>
+              </a:graphicData>
+            </a:graphic>
+          </wp:inline>
+        </w:drawing>
+      </w:r>
+      <w:r>
+        <w:t xml:space="preserve"> </w:t>
+      </w:r>
+      <w:r>
+        <w:drawing>
+          <wp:inline>
+            <wp:extent cx="5334000" cy="3416808"/>
+            <wp:effectExtent b="0" l="0" r="0" t="0"/>
+            <wp:docPr descr="Figure 2. The family income distribution" title="" id="32" name="Picture"/>
+            <a:graphic>
+              <a:graphicData uri="http://schemas.openxmlformats.org/drawingml/2006/picture">
+                <pic:pic>
+                  <pic:nvPicPr>
+                    <pic:cNvPr descr="./images/family.income.distribution.png" id="33" name="Picture"/>
                     <pic:cNvPicPr>
                       <a:picLocks noChangeArrowheads="1" noChangeAspect="1"/>
                     </pic:cNvPicPr>
@@ -3084,13 +3007,17 @@
           </wp:inline>
         </w:drawing>
       </w:r>
-    </w:p>
-    <w:p>
-      <w:pPr>
-        <w:pStyle w:val="BodyText"/>
-      </w:pPr>
-      <w:r>
-        <w:t xml:space="preserve">The family income variable provides a more normal distribution with the majority of the observation coming from $75000+ income level.</w:t>
+      <w:r>
+        <w:t xml:space="preserve"> </w:t>
+      </w:r>
+      <w:r>
+        <w:t xml:space="preserve">The state variable shows a more uniform distribution, suggesting that the observations were gathered fairly across the US states and territories. States and territories with a significantly larger number of observations include Texas, West Virginia, Pennsyvania, Puerto Rico, New York, and Illinois. Although it is noted a few territories provide 0 observations. The race and ethnicity variables show a distribution that is similar to the U.S. census data. The census data states that the racial composition of the U.S. is 58.9% white, 13.6% African American, and 19.1% Hispanic or Latino, while our survey population is composed of 58.% white, 9.15% African American, and 19.9% Hispanic or Latino participants.</w:t>
+      </w:r>
+      <w:r>
+        <w:t xml:space="preserve"> </w:t>
+      </w:r>
+      <w:r>
+        <w:t xml:space="preserve">The majority of observations came from households with private insurance only The Insurance status variable shows that the majority of the observations came from households with private insurance only (58.6%), followed by Medicaid (31.6%), other insurance (7.7%), and uninsured (2.2%). This is mirrored in the facility variable, as survey location, where a majority of its observations show private facilities (34.4%), followed by mixed facilities (25.8%), hospitals (11.3%), and all public facilities (9.9%). 15.2% of the facility types were unknown. Upon stratification of facility type by HPV vaccination completion status, it was found that the majority of participants who were up-to-date were surveyed at private or mixed facilities. They likely received their HPV vaccination there as well.</w:t>
       </w:r>
       <w:r>
         <w:t xml:space="preserve"> </w:t>
@@ -3100,12 +3027,12 @@
           <wp:inline>
             <wp:extent cx="5334000" cy="3416808"/>
             <wp:effectExtent b="0" l="0" r="0" t="0"/>
-            <wp:docPr descr="Figure 3. The family income distribution" title="" id="35" name="Picture"/>
+            <wp:docPr descr="Figure 3.Facility and vaccine completion distribution" title="" id="35" name="Picture"/>
             <a:graphic>
               <a:graphicData uri="http://schemas.openxmlformats.org/drawingml/2006/picture">
                 <pic:pic>
                   <pic:nvPicPr>
-                    <pic:cNvPr descr="./images/family.income.distribution.png" id="36" name="Picture"/>
+                    <pic:cNvPr descr="./images/facility-vaccination.png" id="36" name="Picture"/>
                     <pic:cNvPicPr>
                       <a:picLocks noChangeArrowheads="1" noChangeAspect="1"/>
                     </pic:cNvPicPr>
@@ -3137,193 +3064,11 @@
           </wp:inline>
         </w:drawing>
       </w:r>
-    </w:p>
-    <w:p>
-      <w:pPr>
-        <w:pStyle w:val="BodyText"/>
-      </w:pPr>
-      <w:r>
-        <w:t xml:space="preserve">The race and ethnicity variables show a distribution that is similar to the U.S. census data, which concludes that the racial composition of the U.S. is 58.9% white, 13.6% African American, and 19.1% Hispanic or Latino.</w:t>
-      </w:r>
-    </w:p>
-    <w:tbl>
-      <w:tblPr>
-        <w:tblStyle w:val="Table"/>
-        <w:tblW w:type="pct" w:w="5000"/>
-        <w:tblLook w:firstRow="0" w:lastRow="0" w:firstColumn="0" w:lastColumn="0" w:noHBand="0" w:noVBand="0" w:val="0000"/>
-        <w:jc w:val="start"/>
-      </w:tblPr>
-      <w:tblGrid>
-        <w:gridCol w:w="7920"/>
-      </w:tblGrid>
-      <w:tr>
-        <w:tc>
-          <w:tcPr/>
-          <w:p>
-            <w:pPr>
-              <w:jc w:val="center"/>
-            </w:pPr>
-            <w:r>
-              <w:drawing>
-                <wp:inline>
-                  <wp:extent cx="5334000" cy="3416808"/>
-                  <wp:effectExtent b="0" l="0" r="0" t="0"/>
-                  <wp:docPr descr="" title="" id="38" name="Picture"/>
-                  <a:graphic>
-                    <a:graphicData uri="http://schemas.openxmlformats.org/drawingml/2006/picture">
-                      <pic:pic>
-                        <pic:nvPicPr>
-                          <pic:cNvPr descr="./images/race.distribution.png" id="39" name="Picture"/>
-                          <pic:cNvPicPr>
-                            <a:picLocks noChangeArrowheads="1" noChangeAspect="1"/>
-                          </pic:cNvPicPr>
-                        </pic:nvPicPr>
-                        <pic:blipFill>
-                          <a:blip r:embed="rId37"/>
-                          <a:stretch>
-                            <a:fillRect/>
-                          </a:stretch>
-                        </pic:blipFill>
-                        <pic:spPr bwMode="auto">
-                          <a:xfrm>
-                            <a:off x="0" y="0"/>
-                            <a:ext cx="5334000" cy="3416808"/>
-                          </a:xfrm>
-                          <a:prstGeom prst="rect">
-                            <a:avLst/>
-                          </a:prstGeom>
-                          <a:noFill/>
-                          <a:ln w="9525">
-                            <a:noFill/>
-                            <a:headEnd/>
-                            <a:tailEnd/>
-                          </a:ln>
-                        </pic:spPr>
-                      </pic:pic>
-                    </a:graphicData>
-                  </a:graphic>
-                </wp:inline>
-              </w:drawing>
-            </w:r>
-          </w:p>
-          <w:p>
-            <w:pPr>
-              <w:jc w:val="center"/>
-            </w:pPr>
-            <w:pPr>
-              <w:jc w:val="start"/>
-              <w:spacing w:before="200"/>
-              <w:pStyle w:val="ImageCaption"/>
-            </w:pPr>
-            <w:r>
-              <w:t xml:space="preserve">Figure 4.Racial distribution</w:t>
-            </w:r>
-          </w:p>
-        </w:tc>
-      </w:tr>
-    </w:tbl>
-    <w:p>
-      <w:pPr>
-        <w:pStyle w:val="BodyText"/>
-      </w:pPr>
-      <w:r>
-        <w:t xml:space="preserve"> </w:t>
-      </w:r>
-    </w:p>
-    <w:tbl>
-      <w:tblPr>
-        <w:tblStyle w:val="Table"/>
-        <w:tblW w:type="pct" w:w="5000"/>
-        <w:tblLook w:firstRow="0" w:lastRow="0" w:firstColumn="0" w:lastColumn="0" w:noHBand="0" w:noVBand="0" w:val="0000"/>
-        <w:jc w:val="start"/>
-      </w:tblPr>
-      <w:tblGrid>
-        <w:gridCol w:w="7920"/>
-      </w:tblGrid>
-      <w:tr>
-        <w:tc>
-          <w:tcPr/>
-          <w:p>
-            <w:pPr>
-              <w:jc w:val="center"/>
-            </w:pPr>
-            <w:r>
-              <w:drawing>
-                <wp:inline>
-                  <wp:extent cx="5334000" cy="3416808"/>
-                  <wp:effectExtent b="0" l="0" r="0" t="0"/>
-                  <wp:docPr descr="" title="" id="41" name="Picture"/>
-                  <a:graphic>
-                    <a:graphicData uri="http://schemas.openxmlformats.org/drawingml/2006/picture">
-                      <pic:pic>
-                        <pic:nvPicPr>
-                          <pic:cNvPr descr="./images/ethnicity.distribution.png" id="42" name="Picture"/>
-                          <pic:cNvPicPr>
-                            <a:picLocks noChangeArrowheads="1" noChangeAspect="1"/>
-                          </pic:cNvPicPr>
-                        </pic:nvPicPr>
-                        <pic:blipFill>
-                          <a:blip r:embed="rId40"/>
-                          <a:stretch>
-                            <a:fillRect/>
-                          </a:stretch>
-                        </pic:blipFill>
-                        <pic:spPr bwMode="auto">
-                          <a:xfrm>
-                            <a:off x="0" y="0"/>
-                            <a:ext cx="5334000" cy="3416808"/>
-                          </a:xfrm>
-                          <a:prstGeom prst="rect">
-                            <a:avLst/>
-                          </a:prstGeom>
-                          <a:noFill/>
-                          <a:ln w="9525">
-                            <a:noFill/>
-                            <a:headEnd/>
-                            <a:tailEnd/>
-                          </a:ln>
-                        </pic:spPr>
-                      </pic:pic>
-                    </a:graphicData>
-                  </a:graphic>
-                </wp:inline>
-              </w:drawing>
-            </w:r>
-          </w:p>
-          <w:p>
-            <w:pPr>
-              <w:jc w:val="center"/>
-            </w:pPr>
-            <w:pPr>
-              <w:jc w:val="start"/>
-              <w:spacing w:before="200"/>
-              <w:pStyle w:val="ImageCaption"/>
-            </w:pPr>
-            <w:r>
-              <w:t xml:space="preserve">Figure 5.Ethnicity distribution</w:t>
-            </w:r>
-          </w:p>
-        </w:tc>
-      </w:tr>
-    </w:tbl>
-    <w:p>
-      <w:pPr>
-        <w:pStyle w:val="BodyText"/>
-      </w:pPr>
-      <w:r>
-        <w:t xml:space="preserve">The Insurance status variable shows that the majority of the observations came from households with private insurance only.</w:t>
-      </w:r>
-      <w:r>
-        <w:t xml:space="preserve"> </w:t>
-      </w:r>
-      <w:r>
-        <w:t xml:space="preserve">This is followed by any medicaid and then other insurance.</w:t>
-      </w:r>
-      <w:r>
-        <w:t xml:space="preserve"> </w:t>
-      </w:r>
-      <w:r>
-        <w:t xml:space="preserve">This is mirrored in the facility variable, where a majority of its observations show private facilities being the location.</w:t>
+      <w:r>
+        <w:t xml:space="preserve"> </w:t>
+      </w:r>
+      <w:r>
+        <w:t xml:space="preserve">A total of 79% of participants had up-to-date status for receiving 1 or more shots of HPV vaccination. U.S. states and territories had an HPV vaccination completion rate ranging from 69% to 95%, fluctuating around ~80%. There are different counts of each race/ethnicity for each factor level, so the percentage of those with up-to-date vaccine status out of each race/ethnicity level was adjusted. The Hispanic ethnicity was found to have the highest vaccine completion while the non-Hispanic white ethnicity had the lowest. It was also found that for Hispanic and Non-Hispanic black ethnicities, the income poverty ratio was higher for those who were not up-to-date in HPV vaccination status, compared to those who were. The opposite was true for mixed ethnic groups, where vaccine completion corresponded with a higher mean income-poverty ratio. When examining the overall HPV vaccination status stratified by income poverty ratio, the income poverty ratio did not differ between those who are up to date and those who are not. This may be accounted for by other trends such as that shown with ethnicity, above.</w:t>
       </w:r>
       <w:r>
         <w:t xml:space="preserve"> </w:t>
@@ -3333,18 +3078,18 @@
           <wp:inline>
             <wp:extent cx="5334000" cy="3416808"/>
             <wp:effectExtent b="0" l="0" r="0" t="0"/>
-            <wp:docPr descr="Figure 6. Insurance status distribution" title="" id="44" name="Picture"/>
+            <wp:docPr descr="Figure 9. Distribution of income poverty ratio stratified by race and HPV vaccination completion status" title="" id="38" name="Picture"/>
             <a:graphic>
               <a:graphicData uri="http://schemas.openxmlformats.org/drawingml/2006/picture">
                 <pic:pic>
                   <pic:nvPicPr>
-                    <pic:cNvPr descr="./images/insurance.status.distribution.png" id="45" name="Picture"/>
+                    <pic:cNvPr descr="./images/raceeth-income-stratified.png" id="39" name="Picture"/>
                     <pic:cNvPicPr>
                       <a:picLocks noChangeArrowheads="1" noChangeAspect="1"/>
                     </pic:cNvPicPr>
                   </pic:nvPicPr>
                   <pic:blipFill>
-                    <a:blip r:embed="rId43"/>
+                    <a:blip r:embed="rId37"/>
                     <a:stretch>
                       <a:fillRect/>
                     </a:stretch>
@@ -3374,22 +3119,28 @@
         <w:t xml:space="preserve"> </w:t>
       </w:r>
       <w:r>
+        <w:t xml:space="preserve">Subsequently, income poverty ratio and insurance status were examined, and stratified by HPV vaccination status. It is apparent that those with private and other insurance status had the highest income-poverty ratio, while those with Medicaid or uninsured were closer to the poverty income threshold. For those with Medicaid, those who were up-to-date in HPV vaccinations had a slightly lower income-poverty ratio than those who were not up to date.</w:t>
+      </w:r>
+      <w:r>
+        <w:t xml:space="preserve"> </w:t>
+      </w:r>
+      <w:r>
         <w:drawing>
           <wp:inline>
             <wp:extent cx="5334000" cy="3416808"/>
             <wp:effectExtent b="0" l="0" r="0" t="0"/>
-            <wp:docPr descr="Figure 7. Distribution of the medical facility where the survey was administerred" title="" id="47" name="Picture"/>
+            <wp:docPr descr="Figure 11. Income poverty ratio and insurance status" title="" id="41" name="Picture"/>
             <a:graphic>
               <a:graphicData uri="http://schemas.openxmlformats.org/drawingml/2006/picture">
                 <pic:pic>
                   <pic:nvPicPr>
-                    <pic:cNvPr descr="./images/facility.distribution.png" id="48" name="Picture"/>
+                    <pic:cNvPr descr="./images/insurance-income-stratified.png" id="42" name="Picture"/>
                     <pic:cNvPicPr>
                       <a:picLocks noChangeArrowheads="1" noChangeAspect="1"/>
                     </pic:cNvPicPr>
                   </pic:nvPicPr>
                   <pic:blipFill>
-                    <a:blip r:embed="rId46"/>
+                    <a:blip r:embed="rId40"/>
                     <a:stretch>
                       <a:fillRect/>
                     </a:stretch>
@@ -3415,291 +3166,409 @@
           </wp:inline>
         </w:drawing>
       </w:r>
+      <w:r>
+        <w:t xml:space="preserve"> </w:t>
+      </w:r>
+      <w:r>
+        <w:t xml:space="preserve">## Analysis</w:t>
+      </w:r>
+      <w:r>
+        <w:t xml:space="preserve"> </w:t>
+      </w:r>
+      <w:r>
+        <w:t xml:space="preserve">We begin with various socioeconomic predictors that interest us.</w:t>
+      </w:r>
+      <w:r>
+        <w:t xml:space="preserve"> </w:t>
+      </w:r>
+      <w:r>
+        <w:t xml:space="preserve">Some of these predictors are a subset of the other, or may be used to describe an overall category.</w:t>
+      </w:r>
     </w:p>
     <w:p>
       <w:pPr>
         <w:pStyle w:val="BodyText"/>
       </w:pPr>
       <w:r>
-        <w:t xml:space="preserve">The vaccination variable indicates nearly 80% of the observations had an Up-to-date status for the 1+ shot HPV vaccination.</w:t>
-      </w:r>
-      <w:r>
-        <w:t xml:space="preserve"> </w:t>
-      </w:r>
-      <w:r>
-        <w:t xml:space="preserve">We will follow by examining the percentage of up-to-date vaccination status by state.</w:t>
-      </w:r>
-    </w:p>
-    <w:tbl>
-      <w:tblPr>
-        <w:tblStyle w:val="Table"/>
-        <w:tblW w:type="pct" w:w="5000"/>
-        <w:tblLook w:firstRow="0" w:lastRow="0" w:firstColumn="0" w:lastColumn="0" w:noHBand="0" w:noVBand="0" w:val="0000"/>
-        <w:jc w:val="start"/>
-      </w:tblPr>
-      <w:tblGrid>
-        <w:gridCol w:w="7920"/>
-      </w:tblGrid>
-      <w:tr>
-        <w:tc>
-          <w:tcPr/>
-          <w:p>
-            <w:pPr>
-              <w:jc w:val="center"/>
-            </w:pPr>
-            <w:r>
-              <w:drawing>
-                <wp:inline>
-                  <wp:extent cx="5334000" cy="6674338"/>
-                  <wp:effectExtent b="0" l="0" r="0" t="0"/>
-                  <wp:docPr descr="" title="" id="50" name="Picture"/>
-                  <a:graphic>
-                    <a:graphicData uri="http://schemas.openxmlformats.org/drawingml/2006/picture">
-                      <pic:pic>
-                        <pic:nvPicPr>
-                          <pic:cNvPr descr="./images/state-vaccine-completion.png" id="51" name="Picture"/>
-                          <pic:cNvPicPr>
-                            <a:picLocks noChangeArrowheads="1" noChangeAspect="1"/>
-                          </pic:cNvPicPr>
-                        </pic:nvPicPr>
-                        <pic:blipFill>
-                          <a:blip r:embed="rId49"/>
-                          <a:stretch>
-                            <a:fillRect/>
-                          </a:stretch>
-                        </pic:blipFill>
-                        <pic:spPr bwMode="auto">
-                          <a:xfrm>
-                            <a:off x="0" y="0"/>
-                            <a:ext cx="5334000" cy="6674338"/>
-                          </a:xfrm>
-                          <a:prstGeom prst="rect">
-                            <a:avLst/>
-                          </a:prstGeom>
-                          <a:noFill/>
-                          <a:ln w="9525">
-                            <a:noFill/>
-                            <a:headEnd/>
-                            <a:tailEnd/>
-                          </a:ln>
-                        </pic:spPr>
-                      </pic:pic>
-                    </a:graphicData>
-                  </a:graphic>
-                </wp:inline>
-              </w:drawing>
-            </w:r>
-          </w:p>
-          <w:p>
-            <w:pPr>
-              <w:jc w:val="center"/>
-            </w:pPr>
-            <w:pPr>
-              <w:jc w:val="start"/>
-              <w:spacing w:before="200"/>
-              <w:pStyle w:val="ImageCaption"/>
-            </w:pPr>
-            <w:r>
-              <w:t xml:space="preserve">Table 2. Vaccine status distribution</w:t>
-            </w:r>
-          </w:p>
-        </w:tc>
-      </w:tr>
-    </w:tbl>
+        <w:t xml:space="preserve">The variables used were chosen based on their interpretability and applicability to our research question</w:t>
+      </w:r>
+      <w:r>
+        <w:t xml:space="preserve"> </w:t>
+      </w:r>
+      <w:r>
+        <w:t xml:space="preserve">“</w:t>
+      </w:r>
+      <w:r>
+        <w:t xml:space="preserve">Which socioeconomic and geographic factors impact HPV vaccine completion rates among teenagers?</w:t>
+      </w:r>
+      <w:r>
+        <w:t xml:space="preserve">”</w:t>
+      </w:r>
+      <w:r>
+        <w:t xml:space="preserve"> </w:t>
+      </w:r>
+      <w:r>
+        <w:t xml:space="preserve">.</w:t>
+      </w:r>
+      <w:r>
+        <w:t xml:space="preserve"> </w:t>
+      </w:r>
+      <w:r>
+        <w:t xml:space="preserve">There are seven potential outcome variables for HPV vaccine completion:</w:t>
+      </w:r>
+    </w:p>
+    <w:p>
+      <w:pPr>
+        <w:pStyle w:val="CaptionedFigure"/>
+      </w:pPr>
+      <w:r>
+        <w:drawing>
+          <wp:inline>
+            <wp:extent cx="5334000" cy="2435411"/>
+            <wp:effectExtent b="0" l="0" r="0" t="0"/>
+            <wp:docPr descr="Table 3. Human Papillomavirus vaccine status variables and meanings." title="" id="44" name="Picture"/>
+            <a:graphic>
+              <a:graphicData uri="http://schemas.openxmlformats.org/drawingml/2006/picture">
+                <pic:pic>
+                  <pic:nvPicPr>
+                    <pic:cNvPr descr="./images/UTDHPV-variable-table.png" id="45" name="Picture"/>
+                    <pic:cNvPicPr>
+                      <a:picLocks noChangeArrowheads="1" noChangeAspect="1"/>
+                    </pic:cNvPicPr>
+                  </pic:nvPicPr>
+                  <pic:blipFill>
+                    <a:blip r:embed="rId43"/>
+                    <a:stretch>
+                      <a:fillRect/>
+                    </a:stretch>
+                  </pic:blipFill>
+                  <pic:spPr bwMode="auto">
+                    <a:xfrm>
+                      <a:off x="0" y="0"/>
+                      <a:ext cx="5334000" cy="2435411"/>
+                    </a:xfrm>
+                    <a:prstGeom prst="rect">
+                      <a:avLst/>
+                    </a:prstGeom>
+                    <a:noFill/>
+                    <a:ln w="9525">
+                      <a:noFill/>
+                      <a:headEnd/>
+                      <a:tailEnd/>
+                    </a:ln>
+                  </pic:spPr>
+                </pic:pic>
+              </a:graphicData>
+            </a:graphic>
+          </wp:inline>
+        </w:drawing>
+      </w:r>
+    </w:p>
+    <w:p>
+      <w:pPr>
+        <w:pStyle w:val="ImageCaption"/>
+      </w:pPr>
+      <w:r>
+        <w:t xml:space="preserve">Table 3. Human Papillomavirus vaccine status variables and meanings.</w:t>
+      </w:r>
+    </w:p>
     <w:p>
       <w:pPr>
         <w:pStyle w:val="BodyText"/>
       </w:pPr>
       <w:r>
-        <w:t xml:space="preserve">We examine the facility that submitted the survey, which is stratified by the vaccine completion status of the survey subject.</w:t>
-      </w:r>
-    </w:p>
-    <w:tbl>
-      <w:tblPr>
-        <w:tblStyle w:val="Table"/>
-        <w:tblW w:type="pct" w:w="5000"/>
-        <w:tblLook w:firstRow="0" w:lastRow="0" w:firstColumn="0" w:lastColumn="0" w:noHBand="0" w:noVBand="0" w:val="0000"/>
-        <w:jc w:val="start"/>
-      </w:tblPr>
-      <w:tblGrid>
-        <w:gridCol w:w="7920"/>
-      </w:tblGrid>
-      <w:tr>
-        <w:tc>
-          <w:tcPr/>
-          <w:p>
-            <w:pPr>
-              <w:jc w:val="center"/>
-            </w:pPr>
-            <w:r>
-              <w:drawing>
-                <wp:inline>
-                  <wp:extent cx="5334000" cy="3416808"/>
-                  <wp:effectExtent b="0" l="0" r="0" t="0"/>
-                  <wp:docPr descr="" title="" id="53" name="Picture"/>
-                  <a:graphic>
-                    <a:graphicData uri="http://schemas.openxmlformats.org/drawingml/2006/picture">
-                      <pic:pic>
-                        <pic:nvPicPr>
-                          <pic:cNvPr descr="./images/facility-vaccination.png" id="54" name="Picture"/>
-                          <pic:cNvPicPr>
-                            <a:picLocks noChangeArrowheads="1" noChangeAspect="1"/>
-                          </pic:cNvPicPr>
-                        </pic:nvPicPr>
-                        <pic:blipFill>
-                          <a:blip r:embed="rId52"/>
-                          <a:stretch>
-                            <a:fillRect/>
-                          </a:stretch>
-                        </pic:blipFill>
-                        <pic:spPr bwMode="auto">
-                          <a:xfrm>
-                            <a:off x="0" y="0"/>
-                            <a:ext cx="5334000" cy="3416808"/>
-                          </a:xfrm>
-                          <a:prstGeom prst="rect">
-                            <a:avLst/>
-                          </a:prstGeom>
-                          <a:noFill/>
-                          <a:ln w="9525">
-                            <a:noFill/>
-                            <a:headEnd/>
-                            <a:tailEnd/>
-                          </a:ln>
-                        </pic:spPr>
-                      </pic:pic>
-                    </a:graphicData>
-                  </a:graphic>
-                </wp:inline>
-              </w:drawing>
-            </w:r>
-          </w:p>
-          <w:p>
-            <w:pPr>
-              <w:jc w:val="center"/>
-            </w:pPr>
-            <w:pPr>
-              <w:jc w:val="start"/>
-              <w:spacing w:before="200"/>
-              <w:pStyle w:val="ImageCaption"/>
-            </w:pPr>
-            <w:r>
-              <w:t xml:space="preserve">Figure 8.Facility and vaccine completion distribution</w:t>
-            </w:r>
-          </w:p>
-        </w:tc>
-      </w:tr>
-    </w:tbl>
+        <w:t xml:space="preserve">The first option, P_UTDHPV was the chosen outcome as it is the most general.</w:t>
+      </w:r>
+      <w:r>
+        <w:t xml:space="preserve"> </w:t>
+      </w:r>
+      <w:r>
+        <w:t xml:space="preserve">It has the benefit of being able to use Age as a predictor variable and also not biasing the model towards older ages who are required to receive more than one shot to be considered up-to-date.</w:t>
+      </w:r>
+      <w:r>
+        <w:t xml:space="preserve"> </w:t>
+      </w:r>
+      <w:r>
+        <w:t xml:space="preserve">Additionally, in April of 2022, the SAGE work group of the WHO officially recommended a single-dose HPV vaccine regime, because vaccine efficacy was found to be significantly high with a single dose.</w:t>
+      </w:r>
+      <w:r>
+        <w:t xml:space="preserve"> </w:t>
+      </w:r>
+      <w:r>
+        <w:t xml:space="preserve">This recommendation was given with the goal of increasing vaccine coverage in areas with lower vaccine accessibility and availability (13).</w:t>
+      </w:r>
+      <w:r>
+        <w:t xml:space="preserve"> </w:t>
+      </w:r>
+      <w:r>
+        <w:t xml:space="preserve">In September of 2023, PAHO followed suit in recommending a single-dose HPV vaccine regime for the Americas (14).</w:t>
+      </w:r>
+    </w:p>
     <w:p>
       <w:pPr>
         <w:pStyle w:val="BodyText"/>
       </w:pPr>
       <w:r>
-        <w:t xml:space="preserve">We examine the percentage of vaccination completion by race and ethnicity.</w:t>
-      </w:r>
-      <w:r>
-        <w:t xml:space="preserve"> </w:t>
-      </w:r>
-      <w:r>
-        <w:t xml:space="preserve">Because there are different counts of each race/ethnicity for each factor level, the percentage of those with up-to-date vaccine status out of each race/ethnicity level was determined.</w:t>
-      </w:r>
-      <w:r>
-        <w:t xml:space="preserve"> </w:t>
-      </w:r>
-      <w:r>
-        <w:t xml:space="preserve">This adjusts for the different counts in each racial category.</w:t>
-      </w:r>
-      <w:r>
-        <w:t xml:space="preserve"> </w:t>
-      </w:r>
-      <w:r>
-        <w:t xml:space="preserve">The Hispanic ethnicity was found to have the highest vaccine completion while non-hispanic white has the lowest.</w:t>
-      </w:r>
-    </w:p>
-    <w:tbl>
-      <w:tblPr>
-        <w:tblStyle w:val="Table"/>
-        <w:tblW w:type="pct" w:w="5000"/>
-        <w:tblLook w:firstRow="0" w:lastRow="0" w:firstColumn="0" w:lastColumn="0" w:noHBand="0" w:noVBand="0" w:val="0000"/>
-        <w:jc w:val="start"/>
-      </w:tblPr>
-      <w:tblGrid>
-        <w:gridCol w:w="7920"/>
-      </w:tblGrid>
-      <w:tr>
-        <w:tc>
-          <w:tcPr/>
-          <w:p>
-            <w:pPr>
-              <w:jc w:val="center"/>
-            </w:pPr>
-            <w:r>
-              <w:drawing>
-                <wp:inline>
-                  <wp:extent cx="5334000" cy="3416808"/>
-                  <wp:effectExtent b="0" l="0" r="0" t="0"/>
-                  <wp:docPr descr="" title="" id="56" name="Picture"/>
-                  <a:graphic>
-                    <a:graphicData uri="http://schemas.openxmlformats.org/drawingml/2006/picture">
-                      <pic:pic>
-                        <pic:nvPicPr>
-                          <pic:cNvPr descr="./images/raceeth-income-stratified.png" id="57" name="Picture"/>
-                          <pic:cNvPicPr>
-                            <a:picLocks noChangeArrowheads="1" noChangeAspect="1"/>
-                          </pic:cNvPicPr>
-                        </pic:nvPicPr>
-                        <pic:blipFill>
-                          <a:blip r:embed="rId55"/>
-                          <a:stretch>
-                            <a:fillRect/>
-                          </a:stretch>
-                        </pic:blipFill>
-                        <pic:spPr bwMode="auto">
-                          <a:xfrm>
-                            <a:off x="0" y="0"/>
-                            <a:ext cx="5334000" cy="3416808"/>
-                          </a:xfrm>
-                          <a:prstGeom prst="rect">
-                            <a:avLst/>
-                          </a:prstGeom>
-                          <a:noFill/>
-                          <a:ln w="9525">
-                            <a:noFill/>
-                            <a:headEnd/>
-                            <a:tailEnd/>
-                          </a:ln>
-                        </pic:spPr>
-                      </pic:pic>
-                    </a:graphicData>
-                  </a:graphic>
-                </wp:inline>
-              </w:drawing>
-            </w:r>
-          </w:p>
-          <w:p>
-            <w:pPr>
-              <w:jc w:val="center"/>
-            </w:pPr>
-            <w:pPr>
-              <w:jc w:val="start"/>
-              <w:spacing w:before="200"/>
-              <w:pStyle w:val="ImageCaption"/>
-            </w:pPr>
-            <w:r>
-              <w:t xml:space="preserve">Figure 9. Distribution of vaccine completion stratified by race and ethnicity</w:t>
-            </w:r>
-          </w:p>
-        </w:tc>
-      </w:tr>
-    </w:tbl>
-    <w:bookmarkEnd w:id="58"/>
-    <w:bookmarkStart w:id="67" w:name="model-and-plot-fitting"/>
-    <w:p>
-      <w:pPr>
-        <w:pStyle w:val="Heading2"/>
-      </w:pPr>
-      <w:r>
-        <w:t xml:space="preserve">3.2 Model and Plot Fitting</w:t>
+        <w:t xml:space="preserve">The predictor variables we chose to examine are listed below:</w:t>
+      </w:r>
+    </w:p>
+    <w:p>
+      <w:pPr>
+        <w:pStyle w:val="CaptionedFigure"/>
+      </w:pPr>
+      <w:r>
+        <w:drawing>
+          <wp:inline>
+            <wp:extent cx="5334000" cy="2375872"/>
+            <wp:effectExtent b="0" l="0" r="0" t="0"/>
+            <wp:docPr descr="Table 4. Potential predictor variable names and meanings." title="" id="47" name="Picture"/>
+            <a:graphic>
+              <a:graphicData uri="http://schemas.openxmlformats.org/drawingml/2006/picture">
+                <pic:pic>
+                  <pic:nvPicPr>
+                    <pic:cNvPr descr="./images/Predictor-variable-table.png" id="48" name="Picture"/>
+                    <pic:cNvPicPr>
+                      <a:picLocks noChangeArrowheads="1" noChangeAspect="1"/>
+                    </pic:cNvPicPr>
+                  </pic:nvPicPr>
+                  <pic:blipFill>
+                    <a:blip r:embed="rId46"/>
+                    <a:stretch>
+                      <a:fillRect/>
+                    </a:stretch>
+                  </pic:blipFill>
+                  <pic:spPr bwMode="auto">
+                    <a:xfrm>
+                      <a:off x="0" y="0"/>
+                      <a:ext cx="5334000" cy="2375872"/>
+                    </a:xfrm>
+                    <a:prstGeom prst="rect">
+                      <a:avLst/>
+                    </a:prstGeom>
+                    <a:noFill/>
+                    <a:ln w="9525">
+                      <a:noFill/>
+                      <a:headEnd/>
+                      <a:tailEnd/>
+                    </a:ln>
+                  </pic:spPr>
+                </pic:pic>
+              </a:graphicData>
+            </a:graphic>
+          </wp:inline>
+        </w:drawing>
+      </w:r>
+    </w:p>
+    <w:p>
+      <w:pPr>
+        <w:pStyle w:val="ImageCaption"/>
+      </w:pPr>
+      <w:r>
+        <w:t xml:space="preserve">Table 4. Potential predictor variable names and meanings.</w:t>
+      </w:r>
+    </w:p>
+    <w:p>
+      <w:pPr>
+        <w:pStyle w:val="BodyText"/>
+      </w:pPr>
+      <w:r>
+        <w:t xml:space="preserve">INCOPAR or income-poverty ratio was excluded because this is reflected by the income and poverty status variables, separately.</w:t>
+      </w:r>
+      <w:r>
+        <w:t xml:space="preserve"> </w:t>
+      </w:r>
+      <w:r>
+        <w:t xml:space="preserve">Additionally, this is a numeric variable while the others are categorical.</w:t>
+      </w:r>
+      <w:r>
+        <w:t xml:space="preserve"> </w:t>
+      </w:r>
+      <w:r>
+        <w:t xml:space="preserve">RACE_K or race was excluded because race is included within the RACEETHK variable.</w:t>
+      </w:r>
+      <w:r>
+        <w:t xml:space="preserve"> </w:t>
+      </w:r>
+      <w:r>
+        <w:t xml:space="preserve">RACEETHK is ideal because it includes both race and ethnicity.</w:t>
+      </w:r>
+    </w:p>
+    <w:p>
+      <w:pPr>
+        <w:pStyle w:val="BodyText"/>
+      </w:pPr>
+      <w:r>
+        <w:t xml:space="preserve">To determine which predictor variables will be best suited for a general linear model, we employed a stepwise comparison is performed and then assessed with AIC and WAIC. The stepwise model is set up with</w:t>
+      </w:r>
+      <w:r>
+        <w:t xml:space="preserve"> </w:t>
+      </w:r>
+      <w:r>
+        <w:rPr>
+          <w:rStyle w:val="VerbatimChar"/>
+        </w:rPr>
+        <w:t xml:space="preserve">P_UTDPHPV</w:t>
+      </w:r>
+      <w:r>
+        <w:t xml:space="preserve"> </w:t>
+      </w:r>
+      <w:r>
+        <w:t xml:space="preserve">as the outcome and the remaining chosen variables as the predictors. Each predictors were added and dropped in different variations, and the resulting AIC were recorded for each of the different models. From this, we were able to determine that the model with the lowest AIC (and thus the greatest fit) was the model with all of the predictors that we previously picked out.</w:t>
+      </w:r>
+    </w:p>
+    <w:p>
+      <w:pPr>
+        <w:pStyle w:val="BodyText"/>
+      </w:pPr>
+      <w:r>
+        <w:t xml:space="preserve">Moving from that, we plotted the residuals from the logistic regression model to check for non-linearity and discovered that the predictors potentially had a high indication of collinearity. to further confirm this, a VIF analysis was attempted but was unable to proceed as the multicollinearity was too great for too many variables. As a result, we decided to perform a correlation matrix, which performed as expected and verified our concerns.</w:t>
+      </w:r>
+    </w:p>
+    <w:p>
+      <w:pPr>
+        <w:pStyle w:val="BodyText"/>
+      </w:pPr>
+      <w:r>
+        <w:t xml:space="preserve">INCLUDE EITHER REGRESSION PLOT OR STEPWISE FINAL RESULT IMAGE</w:t>
+      </w:r>
+    </w:p>
+    <w:p>
+      <w:pPr>
+        <w:pStyle w:val="BodyText"/>
+      </w:pPr>
+      <w:r>
+        <w:t xml:space="preserve">In order to reduce the multicollinearity issue, we initially attempted to use PCA. To employ the unsupervised learning model, we use the</w:t>
+      </w:r>
+      <w:r>
+        <w:t xml:space="preserve"> </w:t>
+      </w:r>
+      <w:r>
+        <w:rPr>
+          <w:rStyle w:val="VerbatimChar"/>
+        </w:rPr>
+        <w:t xml:space="preserve">h2o</w:t>
+      </w:r>
+      <w:r>
+        <w:t xml:space="preserve"> </w:t>
+      </w:r>
+      <w:r>
+        <w:t xml:space="preserve">package. The PCA resulted in one principle component with a high standard deviation and high proportion of variance, showing that the Pc1 captures a large portion (97.9%) of variability in the data.</w:t>
+      </w:r>
+    </w:p>
+    <w:p>
+      <w:pPr>
+        <w:pStyle w:val="BodyText"/>
+      </w:pPr>
+      <w:r>
+        <w:t xml:space="preserve">INCLUDE IMAGE OF PCA RESULTS</w:t>
+      </w:r>
+    </w:p>
+    <w:p>
+      <w:pPr>
+        <w:pStyle w:val="BodyText"/>
+      </w:pPr>
+      <w:r>
+        <w:t xml:space="preserve">The result of having only one principle component further supports the fact that many of the predictor variables are highly collinear. One PC shows that a PCA must reduce the data object to a single dimension. Having a single principal component could be problematic for my analysis, particularly if it leads to the loss of crucial information or structure in my data due to collinearity among the original features.</w:t>
+      </w:r>
+    </w:p>
+    <w:p>
+      <w:pPr>
+        <w:pStyle w:val="BodyText"/>
+      </w:pPr>
+      <w:r>
+        <w:t xml:space="preserve">Using the same package, I used the LASSO logistical regression model and performed a co-validation test on it.</w:t>
+      </w:r>
+    </w:p>
+    <w:p>
+      <w:pPr>
+        <w:pStyle w:val="SourceCode"/>
+      </w:pPr>
+      <w:r>
+        <w:rPr>
+          <w:rStyle w:val="VerbatimChar"/>
+        </w:rPr>
+        <w:t xml:space="preserve">MSE:  0.1558815</w:t>
+      </w:r>
+      <w:r>
+        <w:br/>
+      </w:r>
+      <w:r>
+        <w:rPr>
+          <w:rStyle w:val="VerbatimChar"/>
+        </w:rPr>
+        <w:t xml:space="preserve">RMSE:  0.3948183</w:t>
+      </w:r>
+      <w:r>
+        <w:br/>
+      </w:r>
+      <w:r>
+        <w:rPr>
+          <w:rStyle w:val="VerbatimChar"/>
+        </w:rPr>
+        <w:t xml:space="preserve">LogLoss:  0.4850906</w:t>
+      </w:r>
+      <w:r>
+        <w:br/>
+      </w:r>
+      <w:r>
+        <w:rPr>
+          <w:rStyle w:val="VerbatimChar"/>
+        </w:rPr>
+        <w:t xml:space="preserve">Mean Per-Class Error:  0.4906615</w:t>
+      </w:r>
+      <w:r>
+        <w:br/>
+      </w:r>
+      <w:r>
+        <w:rPr>
+          <w:rStyle w:val="VerbatimChar"/>
+        </w:rPr>
+        <w:t xml:space="preserve">AUC:  0.6596287</w:t>
+      </w:r>
+      <w:r>
+        <w:br/>
+      </w:r>
+      <w:r>
+        <w:rPr>
+          <w:rStyle w:val="VerbatimChar"/>
+        </w:rPr>
+        <w:t xml:space="preserve">AUCPR:  0.8704217</w:t>
+      </w:r>
+      <w:r>
+        <w:br/>
+      </w:r>
+      <w:r>
+        <w:rPr>
+          <w:rStyle w:val="VerbatimChar"/>
+        </w:rPr>
+        <w:t xml:space="preserve">Gini:  0.3192575</w:t>
+      </w:r>
+      <w:r>
+        <w:br/>
+      </w:r>
+      <w:r>
+        <w:rPr>
+          <w:rStyle w:val="VerbatimChar"/>
+        </w:rPr>
+        <w:t xml:space="preserve">R^2:  0.05771195</w:t>
+      </w:r>
+      <w:r>
+        <w:br/>
+      </w:r>
+      <w:r>
+        <w:rPr>
+          <w:rStyle w:val="VerbatimChar"/>
+        </w:rPr>
+        <w:t xml:space="preserve">Residual Deviance:  16070.08</w:t>
+      </w:r>
+      <w:r>
+        <w:br/>
+      </w:r>
+      <w:r>
+        <w:rPr>
+          <w:rStyle w:val="VerbatimChar"/>
+        </w:rPr>
+        <w:t xml:space="preserve">AIC:  16266.08</w:t>
       </w:r>
     </w:p>
     <w:p>
@@ -3707,548 +3576,42 @@
         <w:pStyle w:val="FirstParagraph"/>
       </w:pPr>
       <w:r>
-        <w:t xml:space="preserve">A boxplot is created with income-poverty ratio to vaccination status.</w:t>
-      </w:r>
-      <w:r>
-        <w:t xml:space="preserve"> </w:t>
-      </w:r>
-      <w:r>
-        <w:t xml:space="preserve">The box plot indicates little difference between the two status.</w:t>
-      </w:r>
-      <w:r>
-        <w:t xml:space="preserve"> </w:t>
-      </w:r>
-      <w:r>
-        <w:t xml:space="preserve">A statistical model is fitted to the same variables.</w:t>
-      </w:r>
-      <w:r>
-        <w:t xml:space="preserve"> </w:t>
-      </w:r>
-      <w:r>
-        <w:t xml:space="preserve">A p-value of 0.1358 suggests there is little significance between the income-poverty variable and the vaccination status.</w:t>
-      </w:r>
-    </w:p>
-    <w:tbl>
-      <w:tblPr>
-        <w:tblStyle w:val="Table"/>
-        <w:tblW w:type="pct" w:w="5000"/>
-        <w:tblLook w:firstRow="0" w:lastRow="0" w:firstColumn="0" w:lastColumn="0" w:noHBand="0" w:noVBand="0" w:val="0000"/>
-        <w:jc w:val="start"/>
-      </w:tblPr>
-      <w:tblGrid>
-        <w:gridCol w:w="7920"/>
-      </w:tblGrid>
-      <w:tr>
-        <w:tc>
-          <w:tcPr/>
-          <w:p>
-            <w:pPr>
-              <w:jc w:val="center"/>
-            </w:pPr>
-            <w:r>
-              <w:drawing>
-                <wp:inline>
-                  <wp:extent cx="5334000" cy="3416808"/>
-                  <wp:effectExtent b="0" l="0" r="0" t="0"/>
-                  <wp:docPr descr="" title="" id="60" name="Picture"/>
-                  <a:graphic>
-                    <a:graphicData uri="http://schemas.openxmlformats.org/drawingml/2006/picture">
-                      <pic:pic>
-                        <pic:nvPicPr>
-                          <pic:cNvPr descr="./images/income-vaccination.png" id="61" name="Picture"/>
-                          <pic:cNvPicPr>
-                            <a:picLocks noChangeArrowheads="1" noChangeAspect="1"/>
-                          </pic:cNvPicPr>
-                        </pic:nvPicPr>
-                        <pic:blipFill>
-                          <a:blip r:embed="rId59"/>
-                          <a:stretch>
-                            <a:fillRect/>
-                          </a:stretch>
-                        </pic:blipFill>
-                        <pic:spPr bwMode="auto">
-                          <a:xfrm>
-                            <a:off x="0" y="0"/>
-                            <a:ext cx="5334000" cy="3416808"/>
-                          </a:xfrm>
-                          <a:prstGeom prst="rect">
-                            <a:avLst/>
-                          </a:prstGeom>
-                          <a:noFill/>
-                          <a:ln w="9525">
-                            <a:noFill/>
-                            <a:headEnd/>
-                            <a:tailEnd/>
-                          </a:ln>
-                        </pic:spPr>
-                      </pic:pic>
-                    </a:graphicData>
-                  </a:graphic>
-                </wp:inline>
-              </w:drawing>
-            </w:r>
-          </w:p>
-          <w:p>
-            <w:pPr>
-              <w:jc w:val="center"/>
-            </w:pPr>
-            <w:pPr>
-              <w:jc w:val="start"/>
-              <w:spacing w:before="200"/>
-              <w:pStyle w:val="ImageCaption"/>
-            </w:pPr>
-            <w:r>
-              <w:t xml:space="preserve">Figure 10.</w:t>
-            </w:r>
-          </w:p>
-        </w:tc>
-      </w:tr>
-    </w:tbl>
+        <w:t xml:space="preserve">Random Forest</w:t>
+      </w:r>
+    </w:p>
     <w:p>
       <w:pPr>
         <w:pStyle w:val="BodyText"/>
       </w:pPr>
       <w:r>
-        <w:t xml:space="preserve">A boxplot is created with income-poverty ratio to insurance status.</w:t>
-      </w:r>
-      <w:r>
-        <w:t xml:space="preserve"> </w:t>
-      </w:r>
-      <w:r>
-        <w:t xml:space="preserve">The box plot indicates there are distinct difference between the two status.</w:t>
-      </w:r>
-      <w:r>
-        <w:t xml:space="preserve"> </w:t>
-      </w:r>
-      <w:r>
-        <w:t xml:space="preserve">A statistical model is fitted to the same variables.</w:t>
-      </w:r>
-      <w:r>
-        <w:t xml:space="preserve"> </w:t>
-      </w:r>
-      <w:r>
-        <w:t xml:space="preserve">The p-value of &lt; 2.26e-16 suggests there is statistical significance between the income-poverty variable and the insurance status.</w:t>
-      </w:r>
-    </w:p>
-    <w:tbl>
-      <w:tblPr>
-        <w:tblStyle w:val="Table"/>
-        <w:tblW w:type="pct" w:w="5000"/>
-        <w:tblLook w:firstRow="0" w:lastRow="0" w:firstColumn="0" w:lastColumn="0" w:noHBand="0" w:noVBand="0" w:val="0000"/>
-        <w:jc w:val="start"/>
-      </w:tblPr>
-      <w:tblGrid>
-        <w:gridCol w:w="7920"/>
-      </w:tblGrid>
-      <w:tr>
-        <w:tc>
-          <w:tcPr/>
-          <w:p>
-            <w:pPr>
-              <w:jc w:val="center"/>
-            </w:pPr>
-            <w:r>
-              <w:drawing>
-                <wp:inline>
-                  <wp:extent cx="5334000" cy="3416808"/>
-                  <wp:effectExtent b="0" l="0" r="0" t="0"/>
-                  <wp:docPr descr="" title="" id="63" name="Picture"/>
-                  <a:graphic>
-                    <a:graphicData uri="http://schemas.openxmlformats.org/drawingml/2006/picture">
-                      <pic:pic>
-                        <pic:nvPicPr>
-                          <pic:cNvPr descr="./images/insurance-income-stratified.png" id="64" name="Picture"/>
-                          <pic:cNvPicPr>
-                            <a:picLocks noChangeArrowheads="1" noChangeAspect="1"/>
-                          </pic:cNvPicPr>
-                        </pic:nvPicPr>
-                        <pic:blipFill>
-                          <a:blip r:embed="rId62"/>
-                          <a:stretch>
-                            <a:fillRect/>
-                          </a:stretch>
-                        </pic:blipFill>
-                        <pic:spPr bwMode="auto">
-                          <a:xfrm>
-                            <a:off x="0" y="0"/>
-                            <a:ext cx="5334000" cy="3416808"/>
-                          </a:xfrm>
-                          <a:prstGeom prst="rect">
-                            <a:avLst/>
-                          </a:prstGeom>
-                          <a:noFill/>
-                          <a:ln w="9525">
-                            <a:noFill/>
-                            <a:headEnd/>
-                            <a:tailEnd/>
-                          </a:ln>
-                        </pic:spPr>
-                      </pic:pic>
-                    </a:graphicData>
-                  </a:graphic>
-                </wp:inline>
-              </w:drawing>
-            </w:r>
-          </w:p>
-          <w:p>
-            <w:pPr>
-              <w:jc w:val="center"/>
-            </w:pPr>
-            <w:pPr>
-              <w:jc w:val="start"/>
-              <w:spacing w:before="200"/>
-              <w:pStyle w:val="ImageCaption"/>
-            </w:pPr>
-            <w:r>
-              <w:t xml:space="preserve">Figure 11. Income poverty ratio and insurance status</w:t>
-            </w:r>
-          </w:p>
-        </w:tc>
-      </w:tr>
-    </w:tbl>
-    <w:p>
-      <w:pPr>
-        <w:pStyle w:val="BodyText"/>
-      </w:pPr>
-      <w:r>
-        <w:t xml:space="preserve">Income-poverty ratio was fit to vaccine status and insurance status in a multi-linear model.</w:t>
-      </w:r>
-    </w:p>
-    <w:p>
-      <w:pPr>
-        <w:pStyle w:val="BodyText"/>
-      </w:pPr>
-      <w:r>
-        <w:t xml:space="preserve">A box-plot was created for income-poverty level versus race/ethnicity and this was stratified by vaccine completion (UTD or NOT UTD).</w:t>
-      </w:r>
-      <w:r>
-        <w:t xml:space="preserve"> </w:t>
-      </w:r>
-      <w:r>
-        <w:t xml:space="preserve">A lower income-poverty ratio means the group is closer to the poverty line.</w:t>
-      </w:r>
-      <w:r>
-        <w:t xml:space="preserve"> </w:t>
-      </w:r>
-      <w:r>
-        <w:t xml:space="preserve">For the non-Hispanic black and Hispanic racial and ethnic groups, vaccine completion corresponded with a lower mean income-poverty ratio.</w:t>
-      </w:r>
-      <w:r>
-        <w:t xml:space="preserve"> </w:t>
-      </w:r>
-      <w:r>
-        <w:t xml:space="preserve">For mixed ethnic groups, vaccine completion corresponded with a higher mean income-poverty ratio.</w:t>
-      </w:r>
-    </w:p>
-    <w:tbl>
-      <w:tblPr>
-        <w:tblStyle w:val="Table"/>
-        <w:tblW w:type="pct" w:w="5000"/>
-        <w:tblLook w:firstRow="0" w:lastRow="0" w:firstColumn="0" w:lastColumn="0" w:noHBand="0" w:noVBand="0" w:val="0000"/>
-        <w:jc w:val="start"/>
-      </w:tblPr>
-      <w:tblGrid>
-        <w:gridCol w:w="7920"/>
-      </w:tblGrid>
-      <w:tr>
-        <w:tc>
-          <w:tcPr/>
-          <w:p>
-            <w:pPr>
-              <w:jc w:val="center"/>
-            </w:pPr>
-            <w:r>
-              <w:drawing>
-                <wp:inline>
-                  <wp:extent cx="5334000" cy="3416808"/>
-                  <wp:effectExtent b="0" l="0" r="0" t="0"/>
-                  <wp:docPr descr="" title="" id="65" name="Picture"/>
-                  <a:graphic>
-                    <a:graphicData uri="http://schemas.openxmlformats.org/drawingml/2006/picture">
-                      <pic:pic>
-                        <pic:nvPicPr>
-                          <pic:cNvPr descr="./images/raceeth-income-stratified.png" id="66" name="Picture"/>
-                          <pic:cNvPicPr>
-                            <a:picLocks noChangeArrowheads="1" noChangeAspect="1"/>
-                          </pic:cNvPicPr>
-                        </pic:nvPicPr>
-                        <pic:blipFill>
-                          <a:blip r:embed="rId55"/>
-                          <a:stretch>
-                            <a:fillRect/>
-                          </a:stretch>
-                        </pic:blipFill>
-                        <pic:spPr bwMode="auto">
-                          <a:xfrm>
-                            <a:off x="0" y="0"/>
-                            <a:ext cx="5334000" cy="3416808"/>
-                          </a:xfrm>
-                          <a:prstGeom prst="rect">
-                            <a:avLst/>
-                          </a:prstGeom>
-                          <a:noFill/>
-                          <a:ln w="9525">
-                            <a:noFill/>
-                            <a:headEnd/>
-                            <a:tailEnd/>
-                          </a:ln>
-                        </pic:spPr>
-                      </pic:pic>
-                    </a:graphicData>
-                  </a:graphic>
-                </wp:inline>
-              </w:drawing>
-            </w:r>
-          </w:p>
-          <w:p>
-            <w:pPr>
-              <w:jc w:val="center"/>
-            </w:pPr>
-            <w:pPr>
-              <w:jc w:val="start"/>
-              <w:spacing w:before="200"/>
-              <w:pStyle w:val="ImageCaption"/>
-            </w:pPr>
-            <w:r>
-              <w:t xml:space="preserve">Figure 12. Income-poverty level versus ethnic group</w:t>
-            </w:r>
-          </w:p>
-        </w:tc>
-      </w:tr>
-    </w:tbl>
-    <w:bookmarkEnd w:id="67"/>
-    <w:bookmarkStart w:id="68" w:name="analysis"/>
-    <w:p>
-      <w:pPr>
-        <w:pStyle w:val="Heading2"/>
-      </w:pPr>
-      <w:r>
-        <w:t xml:space="preserve">3.3 Analysis</w:t>
-      </w:r>
-    </w:p>
-    <w:p>
-      <w:pPr>
-        <w:pStyle w:val="FirstParagraph"/>
-      </w:pPr>
-      <w:r>
-        <w:t xml:space="preserve">We begin with various socioeconomic predictors that interest us.</w:t>
-      </w:r>
-      <w:r>
-        <w:t xml:space="preserve"> </w:t>
-      </w:r>
-      <w:r>
-        <w:t xml:space="preserve">Some of these predictors are a subset of the other, or may be used to describe an overall category.</w:t>
-      </w:r>
-      <w:r>
-        <w:t xml:space="preserve"> </w:t>
-      </w:r>
-      <w:r>
-        <w:t xml:space="preserve">For this reason</w:t>
-      </w:r>
-    </w:p>
-    <w:p>
-      <w:pPr>
-        <w:pStyle w:val="BodyText"/>
-      </w:pPr>
-      <w:r>
-        <w:t xml:space="preserve">The variables used were chosen based on their interpretability and applicability to our research question</w:t>
-      </w:r>
-      <w:r>
-        <w:t xml:space="preserve"> </w:t>
-      </w:r>
-      <w:r>
-        <w:t xml:space="preserve">“</w:t>
-      </w:r>
-      <w:r>
-        <w:t xml:space="preserve">Which socioeconomic and geographic factors impact HPV vaccine completion rates among teenagers?</w:t>
-      </w:r>
-      <w:r>
-        <w:t xml:space="preserve">”</w:t>
-      </w:r>
-      <w:r>
-        <w:t xml:space="preserve"> </w:t>
-      </w:r>
-      <w:r>
-        <w:t xml:space="preserve">.</w:t>
-      </w:r>
-      <w:r>
-        <w:t xml:space="preserve"> </w:t>
-      </w:r>
-      <w:r>
-        <w:t xml:space="preserve">There are seven potential outcome variables for HPV vaccine completion:</w:t>
-      </w:r>
-    </w:p>
-    <w:tbl>
-      <w:tblPr>
-        <w:tblStyle w:val="Table"/>
-        <w:tblW w:type="pct" w:w="5000"/>
-        <w:tblLook w:firstRow="0" w:lastRow="0" w:firstColumn="0" w:lastColumn="0" w:noHBand="0" w:noVBand="0" w:val="0000"/>
-        <w:jc w:val="start"/>
-      </w:tblPr>
-      <w:tblGrid>
-        <w:gridCol w:w="7920"/>
-      </w:tblGrid>
-      <w:tr>
-        <w:tc>
-          <w:tcPr/>
-          <w:p>
-            <w:pPr>
-              <w:jc w:val="center"/>
-            </w:pPr>
-          </w:p>
-          <w:p>
-            <w:pPr>
-              <w:jc w:val="center"/>
-            </w:pPr>
-            <w:pPr>
-              <w:jc w:val="start"/>
-              <w:spacing w:before="200"/>
-              <w:pStyle w:val="ImageCaption"/>
-            </w:pPr>
-            <w:r>
-              <w:t xml:space="preserve">Table 3. Human Papillomavirus vaccine status variables and meanings.</w:t>
-            </w:r>
-          </w:p>
-        </w:tc>
-      </w:tr>
-    </w:tbl>
-    <w:p>
-      <w:pPr>
-        <w:pStyle w:val="BodyText"/>
-      </w:pPr>
-      <w:r>
-        <w:t xml:space="preserve">The first option, P_UTDHPV was the chosen outcome as it is the most general.</w:t>
-      </w:r>
-      <w:r>
-        <w:t xml:space="preserve"> </w:t>
-      </w:r>
-      <w:r>
-        <w:t xml:space="preserve">It has the benefit of being able to use Age as a predictor variable and also not biasing the model towards older ages who are required to receive more than one shot to be considered up-to-date.</w:t>
-      </w:r>
-      <w:r>
-        <w:t xml:space="preserve"> </w:t>
-      </w:r>
-      <w:r>
-        <w:t xml:space="preserve">Additionally, in April of 2022, the SAGE work group of the WHO officially recommended a single-dose HPV vaccine regime, because vaccine efficacy was found to be significantly high with a single dose.</w:t>
-      </w:r>
-      <w:r>
-        <w:t xml:space="preserve"> </w:t>
-      </w:r>
-      <w:r>
-        <w:t xml:space="preserve">This recommendation was given with the goal of increasing vaccine coverage in areas with lower vaccine accessibility and availability (13).</w:t>
-      </w:r>
-      <w:r>
-        <w:t xml:space="preserve"> </w:t>
-      </w:r>
-      <w:r>
-        <w:t xml:space="preserve">In September of 2023, PAHO followed suit in recommending a single-dose HPV vaccine regime for the Americas (14).</w:t>
-      </w:r>
-    </w:p>
-    <w:p>
-      <w:pPr>
-        <w:pStyle w:val="BodyText"/>
-      </w:pPr>
-      <w:r>
-        <w:t xml:space="preserve">The predictor variables we chose to examine are listed below:</w:t>
-      </w:r>
-    </w:p>
-    <w:tbl>
-      <w:tblPr>
-        <w:tblStyle w:val="Table"/>
-        <w:tblW w:type="pct" w:w="5000"/>
-        <w:tblLook w:firstRow="0" w:lastRow="0" w:firstColumn="0" w:lastColumn="0" w:noHBand="0" w:noVBand="0" w:val="0000"/>
-        <w:jc w:val="start"/>
-      </w:tblPr>
-      <w:tblGrid>
-        <w:gridCol w:w="7920"/>
-      </w:tblGrid>
-      <w:tr>
-        <w:tc>
-          <w:tcPr/>
-          <w:p>
-            <w:pPr>
-              <w:jc w:val="center"/>
-            </w:pPr>
-          </w:p>
-          <w:p>
-            <w:pPr>
-              <w:jc w:val="center"/>
-            </w:pPr>
-            <w:pPr>
-              <w:jc w:val="start"/>
-              <w:spacing w:before="200"/>
-              <w:pStyle w:val="ImageCaption"/>
-            </w:pPr>
-            <w:r>
-              <w:t xml:space="preserve">Table 4. Potential predictor variable names and meanings.</w:t>
-            </w:r>
-          </w:p>
-        </w:tc>
-      </w:tr>
-    </w:tbl>
-    <w:p>
-      <w:pPr>
-        <w:pStyle w:val="BodyText"/>
-      </w:pPr>
-      <w:r>
-        <w:t xml:space="preserve">INCOPAR or income-poverty ratio was excluded because this is reflected by the income and poverty status variables, separately.</w:t>
-      </w:r>
-      <w:r>
-        <w:t xml:space="preserve"> </w:t>
-      </w:r>
-      <w:r>
-        <w:t xml:space="preserve">Additionally, this is a numeric variable while the others are categorical.</w:t>
-      </w:r>
-      <w:r>
-        <w:t xml:space="preserve"> </w:t>
-      </w:r>
-      <w:r>
-        <w:t xml:space="preserve">RACE_K or race was excluded because race is included within the RACEETHK variable.</w:t>
-      </w:r>
-      <w:r>
-        <w:t xml:space="preserve"> </w:t>
-      </w:r>
-      <w:r>
-        <w:t xml:space="preserve">RACEETHK is ideal because it includes both race and ethnicity.</w:t>
-      </w:r>
-    </w:p>
-    <w:p>
-      <w:pPr>
-        <w:pStyle w:val="BodyText"/>
-      </w:pPr>
-      <w:r>
-        <w:t xml:space="preserve">To determine which predictor variables will be best suited for a general linear model, I will do a step-wise comparison and then measure the resulting models with AIC and WAIC.</w:t>
-      </w:r>
-    </w:p>
-    <w:bookmarkEnd w:id="68"/>
-    <w:bookmarkEnd w:id="69"/>
-    <w:bookmarkStart w:id="70" w:name="discussion"/>
+        <w:t xml:space="preserve">LASSO Regression</w:t>
+      </w:r>
+      <w:r>
+        <w:t xml:space="preserve"> </w:t>
+      </w:r>
+      <w:r>
+        <w:t xml:space="preserve"># Discussion</w:t>
+      </w:r>
+    </w:p>
+    <w:bookmarkEnd w:id="49"/>
+    <w:bookmarkEnd w:id="50"/>
+    <w:bookmarkStart w:id="51" w:name="conclusion"/>
     <w:p>
       <w:pPr>
         <w:pStyle w:val="Heading1"/>
       </w:pPr>
       <w:r>
-        <w:t xml:space="preserve">4. Discussion</w:t>
-      </w:r>
-    </w:p>
-    <w:bookmarkEnd w:id="70"/>
-    <w:bookmarkStart w:id="71" w:name="conclusion"/>
+        <w:t xml:space="preserve">4. Conclusion</w:t>
+      </w:r>
+    </w:p>
+    <w:bookmarkEnd w:id="51"/>
+    <w:bookmarkStart w:id="52" w:name="references"/>
     <w:p>
       <w:pPr>
         <w:pStyle w:val="Heading1"/>
       </w:pPr>
       <w:r>
-        <w:t xml:space="preserve">5. Conclusion</w:t>
-      </w:r>
-    </w:p>
-    <w:bookmarkEnd w:id="71"/>
-    <w:bookmarkStart w:id="72" w:name="references"/>
-    <w:p>
-      <w:pPr>
-        <w:pStyle w:val="Heading1"/>
-      </w:pPr>
-      <w:r>
-        <w:t xml:space="preserve">6. References</w:t>
+        <w:t xml:space="preserve">5. References</w:t>
       </w:r>
     </w:p>
     <w:p>
@@ -4495,7 +3858,7 @@
         <w:t xml:space="preserve">https://www.paho.org/en/news/5-9-2023-paho-technical-advisory-group-recommends-countries-americas-use-single-dose-hpv</w:t>
       </w:r>
     </w:p>
-    <w:bookmarkEnd w:id="72"/>
+    <w:bookmarkEnd w:id="52"/>
     <w:sectPr/>
   </w:body>
 </w:document>
@@ -4824,6 +4187,25 @@
       <w:jc w:val="center"/>
     </w:pPr>
   </w:style>
+  <w:style w:customStyle="1" w:styleId="AbstractTitle" w:type="paragraph">
+    <w:name w:val="Abstract Title"/>
+    <w:basedOn w:val="Normal"/>
+    <w:next w:val="Abstract"/>
+    <w:qFormat/>
+    <w:pPr>
+      <w:keepNext/>
+      <w:keepLines/>
+      <w:jc w:val="center"/>
+      <w:spacing w:after="0" w:before="300"/>
+    </w:pPr>
+    <w:rPr>
+      <w:sz w:val="20"/>
+      <w:szCs w:val="20"/>
+      <w:b/>
+      <w:color w:val="345A8A"/>
+      &gt;
+    </w:rPr>
+  </w:style>
   <w:style w:customStyle="1" w:styleId="Abstract" w:type="paragraph">
     <w:name w:val="Abstract"/>
     <w:basedOn w:val="Normal"/>
@@ -4832,7 +4214,7 @@
     <w:pPr>
       <w:keepNext/>
       <w:keepLines/>
-      <w:spacing w:after="300" w:before="300"/>
+      <w:spacing w:after="300" w:before="100"/>
     </w:pPr>
     <w:rPr>
       <w:sz w:val="20"/>
@@ -5054,6 +4436,18 @@
     <w:uiPriority w:val="9"/>
     <w:unhideWhenUsed/>
     <w:qFormat/>
+  </w:style>
+  <w:style w:styleId="FootnoteBlockText" w:type="paragraph">
+    <w:name w:val="Footnote Block Text"/>
+    <w:basedOn w:val="Footnote Text"/>
+    <w:next w:val="Footnote Text"/>
+    <w:uiPriority w:val="9"/>
+    <w:unhideWhenUsed/>
+    <w:qFormat/>
+    <w:pPr>
+      <w:spacing w:after="100" w:before="100"/>
+      <w:ind w:firstLine="0" w:left="480" w:right="480"/>
+    </w:pPr>
   </w:style>
   <w:style w:default="1" w:styleId="DefaultParagraphFont" w:type="character">
     <w:name w:val="Default Paragraph Font"/>

</xml_diff>